<commit_message>
update the databse documentation
</commit_message>
<xml_diff>
--- a/Database Documentation/DataBase table.docx
+++ b/Database Documentation/DataBase table.docx
@@ -81,8 +81,8 @@
     <w:tbl>
       <w:tblPr>
         <w:tblStyle w:val="GridTable1Light-Accent2"/>
-        <w:tblW w:w="11723" w:type="dxa"/>
-        <w:tblInd w:w="-1175" w:type="dxa"/>
+        <w:tblW w:w="12600" w:type="dxa"/>
+        <w:tblInd w:w="-95" w:type="dxa"/>
         <w:tblLayout w:type="fixed"/>
         <w:tblLook w:val="04A0" w:firstRow="1" w:lastRow="0" w:firstColumn="1" w:lastColumn="0" w:noHBand="0" w:noVBand="1"/>
       </w:tblPr>
@@ -93,13 +93,13 @@
         <w:gridCol w:w="809"/>
         <w:gridCol w:w="1159"/>
         <w:gridCol w:w="1176"/>
-        <w:gridCol w:w="455"/>
-        <w:gridCol w:w="621"/>
+        <w:gridCol w:w="725"/>
+        <w:gridCol w:w="810"/>
         <w:gridCol w:w="821"/>
         <w:gridCol w:w="991"/>
         <w:gridCol w:w="1017"/>
         <w:gridCol w:w="1094"/>
-        <w:gridCol w:w="699"/>
+        <w:gridCol w:w="1117"/>
       </w:tblGrid>
       <w:tr>
         <w:trPr>
@@ -255,7 +255,7 @@
         </w:tc>
         <w:tc>
           <w:tcPr>
-            <w:tcW w:w="455" w:type="dxa"/>
+            <w:tcW w:w="725" w:type="dxa"/>
           </w:tcPr>
           <w:p>
             <w:pPr>
@@ -278,7 +278,7 @@
         </w:tc>
         <w:tc>
           <w:tcPr>
-            <w:tcW w:w="621" w:type="dxa"/>
+            <w:tcW w:w="810" w:type="dxa"/>
           </w:tcPr>
           <w:p>
             <w:pPr>
@@ -393,7 +393,7 @@
         </w:tc>
         <w:tc>
           <w:tcPr>
-            <w:tcW w:w="699" w:type="dxa"/>
+            <w:tcW w:w="1117" w:type="dxa"/>
           </w:tcPr>
           <w:p>
             <w:pPr>
@@ -404,14 +404,16 @@
                 <w:lang w:val="en-GB"/>
               </w:rPr>
             </w:pPr>
-            <w:r>
-              <w:rPr>
-                <w:sz w:val="24"/>
-                <w:szCs w:val="24"/>
-                <w:lang w:val="en-GB"/>
-              </w:rPr>
-              <w:t>User Type</w:t>
-            </w:r>
+            <w:proofErr w:type="spellStart"/>
+            <w:r>
+              <w:rPr>
+                <w:sz w:val="24"/>
+                <w:szCs w:val="24"/>
+                <w:lang w:val="en-GB"/>
+              </w:rPr>
+              <w:t>isAdmin</w:t>
+            </w:r>
+            <w:proofErr w:type="spellEnd"/>
           </w:p>
         </w:tc>
       </w:tr>
@@ -463,18 +465,18 @@
       <w:tblPr>
         <w:tblStyle w:val="GridTable1Light-Accent2"/>
         <w:tblW w:w="10170" w:type="dxa"/>
-        <w:tblInd w:w="-455" w:type="dxa"/>
+        <w:tblInd w:w="-95" w:type="dxa"/>
         <w:tblLook w:val="04A0" w:firstRow="1" w:lastRow="0" w:firstColumn="1" w:lastColumn="0" w:noHBand="0" w:noVBand="1"/>
       </w:tblPr>
       <w:tblGrid>
-        <w:gridCol w:w="1120"/>
-        <w:gridCol w:w="1323"/>
-        <w:gridCol w:w="1120"/>
-        <w:gridCol w:w="990"/>
-        <w:gridCol w:w="1159"/>
+        <w:gridCol w:w="1112"/>
+        <w:gridCol w:w="1443"/>
+        <w:gridCol w:w="1111"/>
+        <w:gridCol w:w="971"/>
+        <w:gridCol w:w="1154"/>
         <w:gridCol w:w="1358"/>
-        <w:gridCol w:w="1606"/>
-        <w:gridCol w:w="1494"/>
+        <w:gridCol w:w="1552"/>
+        <w:gridCol w:w="1469"/>
       </w:tblGrid>
       <w:tr>
         <w:trPr>
@@ -483,7 +485,7 @@
         <w:tc>
           <w:tcPr>
             <w:cnfStyle w:val="001000000000" w:firstRow="0" w:lastRow="0" w:firstColumn="1" w:lastColumn="0" w:oddVBand="0" w:evenVBand="0" w:oddHBand="0" w:evenHBand="0" w:firstRowFirstColumn="0" w:firstRowLastColumn="0" w:lastRowFirstColumn="0" w:lastRowLastColumn="0"/>
-            <w:tcW w:w="1133" w:type="dxa"/>
+            <w:tcW w:w="1112" w:type="dxa"/>
           </w:tcPr>
           <w:p>
             <w:pPr>
@@ -505,7 +507,7 @@
         </w:tc>
         <w:tc>
           <w:tcPr>
-            <w:tcW w:w="1173" w:type="dxa"/>
+            <w:tcW w:w="1443" w:type="dxa"/>
           </w:tcPr>
           <w:p>
             <w:pPr>
@@ -531,6 +533,14 @@
                 <w:szCs w:val="24"/>
                 <w:lang w:val="en-GB"/>
               </w:rPr>
+              <w:t>_</w:t>
+            </w:r>
+            <w:r>
+              <w:rPr>
+                <w:sz w:val="24"/>
+                <w:szCs w:val="24"/>
+                <w:lang w:val="en-GB"/>
+              </w:rPr>
               <w:t>ID</w:t>
             </w:r>
             <w:proofErr w:type="spellEnd"/>
@@ -546,7 +556,7 @@
         </w:tc>
         <w:tc>
           <w:tcPr>
-            <w:tcW w:w="1132" w:type="dxa"/>
+            <w:tcW w:w="1111" w:type="dxa"/>
           </w:tcPr>
           <w:p>
             <w:pPr>
@@ -569,7 +579,7 @@
         </w:tc>
         <w:tc>
           <w:tcPr>
-            <w:tcW w:w="1019" w:type="dxa"/>
+            <w:tcW w:w="971" w:type="dxa"/>
           </w:tcPr>
           <w:p>
             <w:pPr>
@@ -592,7 +602,7 @@
         </w:tc>
         <w:tc>
           <w:tcPr>
-            <w:tcW w:w="1165" w:type="dxa"/>
+            <w:tcW w:w="1154" w:type="dxa"/>
           </w:tcPr>
           <w:p>
             <w:pPr>
@@ -611,11 +621,19 @@
               </w:rPr>
               <w:t>Quantity</w:t>
             </w:r>
+            <w:r>
+              <w:rPr>
+                <w:sz w:val="24"/>
+                <w:szCs w:val="24"/>
+                <w:lang w:val="en-GB"/>
+              </w:rPr>
+              <w:t xml:space="preserve"> of product</w:t>
+            </w:r>
           </w:p>
         </w:tc>
         <w:tc>
           <w:tcPr>
-            <w:tcW w:w="1332" w:type="dxa"/>
+            <w:tcW w:w="1358" w:type="dxa"/>
           </w:tcPr>
           <w:p>
             <w:pPr>
@@ -638,7 +656,7 @@
         </w:tc>
         <w:tc>
           <w:tcPr>
-            <w:tcW w:w="1686" w:type="dxa"/>
+            <w:tcW w:w="1552" w:type="dxa"/>
           </w:tcPr>
           <w:p>
             <w:pPr>
@@ -661,7 +679,7 @@
         </w:tc>
         <w:tc>
           <w:tcPr>
-            <w:tcW w:w="1530" w:type="dxa"/>
+            <w:tcW w:w="1469" w:type="dxa"/>
           </w:tcPr>
           <w:p>
             <w:pPr>
@@ -727,7 +745,7 @@
       <w:tblPr>
         <w:tblStyle w:val="GridTable1Light-Accent2"/>
         <w:tblW w:w="4508" w:type="dxa"/>
-        <w:tblInd w:w="-455" w:type="dxa"/>
+        <w:tblInd w:w="-95" w:type="dxa"/>
         <w:tblLook w:val="04A0" w:firstRow="1" w:lastRow="0" w:firstColumn="1" w:lastColumn="0" w:noHBand="0" w:noVBand="1"/>
       </w:tblPr>
       <w:tblGrid>
@@ -766,8 +784,6 @@
               </w:rPr>
               <w:t>ID</w:t>
             </w:r>
-            <w:bookmarkStart w:id="0" w:name="_GoBack"/>
-            <w:bookmarkEnd w:id="0"/>
             <w:proofErr w:type="spellEnd"/>
             <w:r>
               <w:rPr>
@@ -775,23 +791,7 @@
                 <w:szCs w:val="24"/>
                 <w:lang w:val="en-GB"/>
               </w:rPr>
-              <w:t xml:space="preserve"> (</w:t>
-            </w:r>
-            <w:r>
-              <w:rPr>
-                <w:sz w:val="24"/>
-                <w:szCs w:val="24"/>
-                <w:lang w:val="en-GB"/>
-              </w:rPr>
-              <w:t>P</w:t>
-            </w:r>
-            <w:r>
-              <w:rPr>
-                <w:sz w:val="24"/>
-                <w:szCs w:val="24"/>
-                <w:lang w:val="en-GB"/>
-              </w:rPr>
-              <w:t>K)</w:t>
+              <w:t xml:space="preserve"> (PK)</w:t>
             </w:r>
           </w:p>
         </w:tc>
@@ -835,6 +835,13 @@
     </w:p>
     <w:p>
       <w:pPr>
+        <w:rPr>
+          <w:lang w:val="en-GB"/>
+        </w:rPr>
+      </w:pPr>
+    </w:p>
+    <w:p>
+      <w:pPr>
         <w:pStyle w:val="ListParagraph"/>
         <w:numPr>
           <w:ilvl w:val="0"/>
@@ -852,6 +859,7 @@
           <w:szCs w:val="32"/>
           <w:lang w:val="en-GB"/>
         </w:rPr>
+        <w:lastRenderedPageBreak/>
         <w:t>User-Cart</w:t>
       </w:r>
     </w:p>
@@ -869,7 +877,7 @@
       <w:tblPr>
         <w:tblStyle w:val="GridTable1Light-Accent2"/>
         <w:tblW w:w="0" w:type="auto"/>
-        <w:tblInd w:w="-455" w:type="dxa"/>
+        <w:tblInd w:w="-95" w:type="dxa"/>
         <w:tblLook w:val="04A0" w:firstRow="1" w:lastRow="0" w:firstColumn="1" w:lastColumn="0" w:noHBand="0" w:noVBand="1"/>
       </w:tblPr>
       <w:tblGrid>
@@ -926,6 +934,12 @@
               <w:t>ID</w:t>
             </w:r>
             <w:proofErr w:type="spellEnd"/>
+            <w:r>
+              <w:rPr>
+                <w:lang w:val="en-GB"/>
+              </w:rPr>
+              <w:t xml:space="preserve"> (PK)</w:t>
+            </w:r>
           </w:p>
         </w:tc>
         <w:tc>
@@ -1098,7 +1112,7 @@
       <w:tblPr>
         <w:tblStyle w:val="GridTable1Light-Accent4"/>
         <w:tblW w:w="0" w:type="auto"/>
-        <w:tblInd w:w="-455" w:type="dxa"/>
+        <w:tblInd w:w="-95" w:type="dxa"/>
         <w:tblLook w:val="04A0" w:firstRow="1" w:lastRow="0" w:firstColumn="1" w:lastColumn="0" w:noHBand="0" w:noVBand="1"/>
       </w:tblPr>
       <w:tblGrid>
@@ -1277,7 +1291,7 @@
                 <w:szCs w:val="24"/>
                 <w:lang w:val="en-GB"/>
               </w:rPr>
-              <w:t>Mob1</w:t>
+              <w:t>1</w:t>
             </w:r>
           </w:p>
         </w:tc>
@@ -1330,8 +1344,1670 @@
         </w:rPr>
       </w:pPr>
     </w:p>
+    <w:p>
+      <w:pPr>
+        <w:rPr>
+          <w:sz w:val="32"/>
+          <w:szCs w:val="32"/>
+          <w:lang w:val="en-GB"/>
+        </w:rPr>
+      </w:pPr>
+    </w:p>
+    <w:p>
+      <w:pPr>
+        <w:rPr>
+          <w:sz w:val="32"/>
+          <w:szCs w:val="32"/>
+          <w:lang w:val="en-GB"/>
+        </w:rPr>
+      </w:pPr>
+    </w:p>
+    <w:p>
+      <w:pPr>
+        <w:rPr>
+          <w:sz w:val="32"/>
+          <w:szCs w:val="32"/>
+          <w:lang w:val="en-GB"/>
+        </w:rPr>
+      </w:pPr>
+    </w:p>
+    <w:p>
+      <w:pPr>
+        <w:rPr>
+          <w:sz w:val="32"/>
+          <w:szCs w:val="32"/>
+          <w:lang w:val="en-GB"/>
+        </w:rPr>
+      </w:pPr>
+    </w:p>
+    <w:p>
+      <w:pPr>
+        <w:rPr>
+          <w:sz w:val="32"/>
+          <w:szCs w:val="32"/>
+          <w:lang w:val="en-GB"/>
+        </w:rPr>
+      </w:pPr>
+    </w:p>
+    <w:p>
+      <w:pPr>
+        <w:rPr>
+          <w:sz w:val="32"/>
+          <w:szCs w:val="32"/>
+          <w:lang w:val="en-GB"/>
+        </w:rPr>
+      </w:pPr>
+    </w:p>
+    <w:p>
+      <w:pPr>
+        <w:pStyle w:val="Title"/>
+        <w:jc w:val="center"/>
+        <w:rPr>
+          <w:lang w:val="en-GB"/>
+        </w:rPr>
+      </w:pPr>
+      <w:r>
+        <w:rPr>
+          <w:lang w:val="en-GB"/>
+        </w:rPr>
+        <w:lastRenderedPageBreak/>
+        <w:t>Functions</w:t>
+      </w:r>
+    </w:p>
+    <w:p>
+      <w:pPr>
+        <w:rPr>
+          <w:lang w:val="en-GB"/>
+        </w:rPr>
+      </w:pPr>
+    </w:p>
+    <w:p>
+      <w:pPr>
+        <w:pStyle w:val="ListParagraph"/>
+        <w:numPr>
+          <w:ilvl w:val="0"/>
+          <w:numId w:val="2"/>
+        </w:numPr>
+        <w:rPr>
+          <w:sz w:val="32"/>
+          <w:szCs w:val="32"/>
+          <w:lang w:val="en-GB"/>
+        </w:rPr>
+      </w:pPr>
+      <w:r>
+        <w:rPr>
+          <w:sz w:val="32"/>
+          <w:szCs w:val="32"/>
+          <w:lang w:val="en-GB"/>
+        </w:rPr>
+        <w:t xml:space="preserve">create table users ( </w:t>
+      </w:r>
+      <w:proofErr w:type="spellStart"/>
+      <w:r>
+        <w:rPr>
+          <w:sz w:val="32"/>
+          <w:szCs w:val="32"/>
+          <w:lang w:val="en-GB"/>
+        </w:rPr>
+        <w:t>uId</w:t>
+      </w:r>
+      <w:proofErr w:type="spellEnd"/>
+      <w:r>
+        <w:rPr>
+          <w:sz w:val="32"/>
+          <w:szCs w:val="32"/>
+          <w:lang w:val="en-GB"/>
+        </w:rPr>
+        <w:t xml:space="preserve"> serial primary key, </w:t>
+      </w:r>
+      <w:proofErr w:type="spellStart"/>
+      <w:r>
+        <w:rPr>
+          <w:sz w:val="32"/>
+          <w:szCs w:val="32"/>
+          <w:lang w:val="en-GB"/>
+        </w:rPr>
+        <w:t>uName</w:t>
+      </w:r>
+      <w:proofErr w:type="spellEnd"/>
+      <w:r>
+        <w:rPr>
+          <w:sz w:val="32"/>
+          <w:szCs w:val="32"/>
+          <w:lang w:val="en-GB"/>
+        </w:rPr>
+        <w:t xml:space="preserve"> text, </w:t>
+      </w:r>
+      <w:proofErr w:type="spellStart"/>
+      <w:r>
+        <w:rPr>
+          <w:sz w:val="32"/>
+          <w:szCs w:val="32"/>
+          <w:lang w:val="en-GB"/>
+        </w:rPr>
+        <w:t>fName</w:t>
+      </w:r>
+      <w:proofErr w:type="spellEnd"/>
+      <w:r>
+        <w:rPr>
+          <w:sz w:val="32"/>
+          <w:szCs w:val="32"/>
+          <w:lang w:val="en-GB"/>
+        </w:rPr>
+        <w:t xml:space="preserve"> text , </w:t>
+      </w:r>
+      <w:proofErr w:type="spellStart"/>
+      <w:r>
+        <w:rPr>
+          <w:sz w:val="32"/>
+          <w:szCs w:val="32"/>
+          <w:lang w:val="en-GB"/>
+        </w:rPr>
+        <w:t>lName</w:t>
+      </w:r>
+      <w:proofErr w:type="spellEnd"/>
+      <w:r>
+        <w:rPr>
+          <w:sz w:val="32"/>
+          <w:szCs w:val="32"/>
+          <w:lang w:val="en-GB"/>
+        </w:rPr>
+        <w:t xml:space="preserve"> text, bd text , password text , job text , email text, </w:t>
+      </w:r>
+      <w:proofErr w:type="spellStart"/>
+      <w:r>
+        <w:rPr>
+          <w:sz w:val="32"/>
+          <w:szCs w:val="32"/>
+          <w:lang w:val="en-GB"/>
+        </w:rPr>
+        <w:t>creditLimit</w:t>
+      </w:r>
+      <w:proofErr w:type="spellEnd"/>
+      <w:r>
+        <w:rPr>
+          <w:sz w:val="32"/>
+          <w:szCs w:val="32"/>
+          <w:lang w:val="en-GB"/>
+        </w:rPr>
+        <w:t xml:space="preserve"> float, balance float, address text , interests text, </w:t>
+      </w:r>
+      <w:proofErr w:type="spellStart"/>
+      <w:r>
+        <w:rPr>
+          <w:sz w:val="32"/>
+          <w:szCs w:val="32"/>
+          <w:lang w:val="en-GB"/>
+        </w:rPr>
+        <w:t>isAdmin</w:t>
+      </w:r>
+      <w:proofErr w:type="spellEnd"/>
+      <w:r>
+        <w:rPr>
+          <w:sz w:val="32"/>
+          <w:szCs w:val="32"/>
+          <w:lang w:val="en-GB"/>
+        </w:rPr>
+        <w:t xml:space="preserve"> </w:t>
+      </w:r>
+      <w:proofErr w:type="spellStart"/>
+      <w:r>
+        <w:rPr>
+          <w:sz w:val="32"/>
+          <w:szCs w:val="32"/>
+          <w:lang w:val="en-GB"/>
+        </w:rPr>
+        <w:t>boolean</w:t>
+      </w:r>
+      <w:proofErr w:type="spellEnd"/>
+      <w:r>
+        <w:rPr>
+          <w:sz w:val="32"/>
+          <w:szCs w:val="32"/>
+          <w:lang w:val="en-GB"/>
+        </w:rPr>
+        <w:t>);</w:t>
+      </w:r>
+    </w:p>
+    <w:p>
+      <w:pPr>
+        <w:rPr>
+          <w:sz w:val="32"/>
+          <w:szCs w:val="32"/>
+          <w:lang w:val="en-GB"/>
+        </w:rPr>
+      </w:pPr>
+    </w:p>
+    <w:p>
+      <w:pPr>
+        <w:rPr>
+          <w:sz w:val="32"/>
+          <w:szCs w:val="32"/>
+          <w:lang w:val="en-GB"/>
+        </w:rPr>
+      </w:pPr>
+      <w:r>
+        <w:rPr>
+          <w:sz w:val="32"/>
+          <w:szCs w:val="32"/>
+          <w:lang w:val="en-GB"/>
+        </w:rPr>
+        <w:t xml:space="preserve">CREATE OR REPLACE FUNCTION </w:t>
+      </w:r>
+      <w:proofErr w:type="spellStart"/>
+      <w:r>
+        <w:rPr>
+          <w:sz w:val="32"/>
+          <w:szCs w:val="32"/>
+          <w:lang w:val="en-GB"/>
+        </w:rPr>
+        <w:t>create</w:t>
+      </w:r>
+      <w:r>
+        <w:rPr>
+          <w:sz w:val="32"/>
+          <w:szCs w:val="32"/>
+          <w:lang w:val="en-GB"/>
+        </w:rPr>
+        <w:t>user</w:t>
+      </w:r>
+      <w:proofErr w:type="spellEnd"/>
+      <w:r>
+        <w:rPr>
+          <w:sz w:val="32"/>
+          <w:szCs w:val="32"/>
+          <w:lang w:val="en-GB"/>
+        </w:rPr>
+        <w:t xml:space="preserve"> (</w:t>
+      </w:r>
+      <w:proofErr w:type="spellStart"/>
+      <w:r>
+        <w:rPr>
+          <w:sz w:val="32"/>
+          <w:szCs w:val="32"/>
+          <w:lang w:val="en-GB"/>
+        </w:rPr>
+        <w:t>userN</w:t>
+      </w:r>
+      <w:r>
+        <w:rPr>
+          <w:sz w:val="32"/>
+          <w:szCs w:val="32"/>
+          <w:lang w:val="en-GB"/>
+        </w:rPr>
+        <w:t>ame</w:t>
+      </w:r>
+      <w:proofErr w:type="spellEnd"/>
+      <w:r>
+        <w:rPr>
+          <w:sz w:val="32"/>
+          <w:szCs w:val="32"/>
+          <w:lang w:val="en-GB"/>
+        </w:rPr>
+        <w:t xml:space="preserve"> </w:t>
+      </w:r>
+      <w:r>
+        <w:rPr>
+          <w:sz w:val="32"/>
+          <w:szCs w:val="32"/>
+          <w:lang w:val="en-GB"/>
+        </w:rPr>
+        <w:t>text ,</w:t>
+      </w:r>
+      <w:proofErr w:type="spellStart"/>
+      <w:r>
+        <w:rPr>
+          <w:sz w:val="32"/>
+          <w:szCs w:val="32"/>
+          <w:lang w:val="en-GB"/>
+        </w:rPr>
+        <w:t>firstN</w:t>
+      </w:r>
+      <w:r>
+        <w:rPr>
+          <w:sz w:val="32"/>
+          <w:szCs w:val="32"/>
+          <w:lang w:val="en-GB"/>
+        </w:rPr>
+        <w:t>ame</w:t>
+      </w:r>
+      <w:proofErr w:type="spellEnd"/>
+      <w:r>
+        <w:rPr>
+          <w:sz w:val="32"/>
+          <w:szCs w:val="32"/>
+          <w:lang w:val="en-GB"/>
+        </w:rPr>
+        <w:t xml:space="preserve"> </w:t>
+      </w:r>
+      <w:r>
+        <w:rPr>
+          <w:sz w:val="32"/>
+          <w:szCs w:val="32"/>
+          <w:lang w:val="en-GB"/>
+        </w:rPr>
+        <w:t xml:space="preserve">text, </w:t>
+      </w:r>
+      <w:proofErr w:type="spellStart"/>
+      <w:r>
+        <w:rPr>
+          <w:sz w:val="32"/>
+          <w:szCs w:val="32"/>
+          <w:lang w:val="en-GB"/>
+        </w:rPr>
+        <w:t>lastName</w:t>
+      </w:r>
+      <w:proofErr w:type="spellEnd"/>
+      <w:r>
+        <w:rPr>
+          <w:sz w:val="32"/>
+          <w:szCs w:val="32"/>
+          <w:lang w:val="en-GB"/>
+        </w:rPr>
+        <w:t xml:space="preserve"> </w:t>
+      </w:r>
+      <w:r>
+        <w:rPr>
+          <w:sz w:val="32"/>
+          <w:szCs w:val="32"/>
+          <w:lang w:val="en-GB"/>
+        </w:rPr>
+        <w:t xml:space="preserve">text, </w:t>
+      </w:r>
+      <w:proofErr w:type="spellStart"/>
+      <w:r>
+        <w:rPr>
+          <w:sz w:val="32"/>
+          <w:szCs w:val="32"/>
+          <w:lang w:val="en-GB"/>
+        </w:rPr>
+        <w:t>b</w:t>
+      </w:r>
+      <w:r>
+        <w:rPr>
+          <w:sz w:val="32"/>
+          <w:szCs w:val="32"/>
+          <w:lang w:val="en-GB"/>
+        </w:rPr>
+        <w:t>irthDate</w:t>
+      </w:r>
+      <w:proofErr w:type="spellEnd"/>
+      <w:r>
+        <w:rPr>
+          <w:sz w:val="32"/>
+          <w:szCs w:val="32"/>
+          <w:lang w:val="en-GB"/>
+        </w:rPr>
+        <w:t xml:space="preserve"> </w:t>
+      </w:r>
+      <w:proofErr w:type="spellStart"/>
+      <w:r>
+        <w:rPr>
+          <w:sz w:val="32"/>
+          <w:szCs w:val="32"/>
+          <w:lang w:val="en-GB"/>
+        </w:rPr>
+        <w:t>text</w:t>
+      </w:r>
+      <w:r>
+        <w:rPr>
+          <w:sz w:val="32"/>
+          <w:szCs w:val="32"/>
+          <w:lang w:val="en-GB"/>
+        </w:rPr>
+        <w:t>,userPass</w:t>
+      </w:r>
+      <w:proofErr w:type="spellEnd"/>
+      <w:r>
+        <w:rPr>
+          <w:sz w:val="32"/>
+          <w:szCs w:val="32"/>
+          <w:lang w:val="en-GB"/>
+        </w:rPr>
+        <w:t xml:space="preserve"> text, </w:t>
+      </w:r>
+      <w:proofErr w:type="spellStart"/>
+      <w:r>
+        <w:rPr>
+          <w:sz w:val="32"/>
+          <w:szCs w:val="32"/>
+          <w:lang w:val="en-GB"/>
+        </w:rPr>
+        <w:t>userJob</w:t>
+      </w:r>
+      <w:proofErr w:type="spellEnd"/>
+      <w:r>
+        <w:rPr>
+          <w:sz w:val="32"/>
+          <w:szCs w:val="32"/>
+          <w:lang w:val="en-GB"/>
+        </w:rPr>
+        <w:t xml:space="preserve"> text, </w:t>
+      </w:r>
+      <w:proofErr w:type="spellStart"/>
+      <w:r>
+        <w:rPr>
+          <w:sz w:val="32"/>
+          <w:szCs w:val="32"/>
+          <w:lang w:val="en-GB"/>
+        </w:rPr>
+        <w:t>userEmail</w:t>
+      </w:r>
+      <w:proofErr w:type="spellEnd"/>
+      <w:r>
+        <w:rPr>
+          <w:sz w:val="32"/>
+          <w:szCs w:val="32"/>
+          <w:lang w:val="en-GB"/>
+        </w:rPr>
+        <w:t xml:space="preserve"> </w:t>
+      </w:r>
+      <w:proofErr w:type="spellStart"/>
+      <w:r>
+        <w:rPr>
+          <w:sz w:val="32"/>
+          <w:szCs w:val="32"/>
+          <w:lang w:val="en-GB"/>
+        </w:rPr>
+        <w:t>text,userAddress</w:t>
+      </w:r>
+      <w:proofErr w:type="spellEnd"/>
+      <w:r>
+        <w:rPr>
+          <w:sz w:val="32"/>
+          <w:szCs w:val="32"/>
+          <w:lang w:val="en-GB"/>
+        </w:rPr>
+        <w:t xml:space="preserve"> </w:t>
+      </w:r>
+      <w:proofErr w:type="spellStart"/>
+      <w:r>
+        <w:rPr>
+          <w:sz w:val="32"/>
+          <w:szCs w:val="32"/>
+          <w:lang w:val="en-GB"/>
+        </w:rPr>
+        <w:t>text,userInterests</w:t>
+      </w:r>
+      <w:proofErr w:type="spellEnd"/>
+      <w:r>
+        <w:rPr>
+          <w:sz w:val="32"/>
+          <w:szCs w:val="32"/>
+          <w:lang w:val="en-GB"/>
+        </w:rPr>
+        <w:t xml:space="preserve"> </w:t>
+      </w:r>
+      <w:proofErr w:type="spellStart"/>
+      <w:r>
+        <w:rPr>
+          <w:sz w:val="32"/>
+          <w:szCs w:val="32"/>
+          <w:lang w:val="en-GB"/>
+        </w:rPr>
+        <w:t>text,</w:t>
+      </w:r>
+      <w:r>
+        <w:rPr>
+          <w:sz w:val="32"/>
+          <w:szCs w:val="32"/>
+          <w:lang w:val="en-GB"/>
+        </w:rPr>
+        <w:t>admin</w:t>
+      </w:r>
+      <w:proofErr w:type="spellEnd"/>
+      <w:r>
+        <w:rPr>
+          <w:sz w:val="32"/>
+          <w:szCs w:val="32"/>
+          <w:lang w:val="en-GB"/>
+        </w:rPr>
+        <w:t xml:space="preserve"> </w:t>
+      </w:r>
+      <w:proofErr w:type="spellStart"/>
+      <w:r>
+        <w:rPr>
+          <w:sz w:val="32"/>
+          <w:szCs w:val="32"/>
+          <w:lang w:val="en-GB"/>
+        </w:rPr>
+        <w:t>boolean</w:t>
+      </w:r>
+      <w:proofErr w:type="spellEnd"/>
+      <w:r>
+        <w:rPr>
+          <w:sz w:val="32"/>
+          <w:szCs w:val="32"/>
+          <w:lang w:val="en-GB"/>
+        </w:rPr>
+        <w:t xml:space="preserve">) RETURNS </w:t>
+      </w:r>
+      <w:proofErr w:type="spellStart"/>
+      <w:r>
+        <w:rPr>
+          <w:sz w:val="32"/>
+          <w:szCs w:val="32"/>
+          <w:lang w:val="en-GB"/>
+        </w:rPr>
+        <w:t>boolean</w:t>
+      </w:r>
+      <w:proofErr w:type="spellEnd"/>
+      <w:r>
+        <w:rPr>
+          <w:sz w:val="32"/>
+          <w:szCs w:val="32"/>
+          <w:lang w:val="en-GB"/>
+        </w:rPr>
+        <w:t xml:space="preserve"> AS $$</w:t>
+      </w:r>
+    </w:p>
+    <w:p>
+      <w:pPr>
+        <w:rPr>
+          <w:sz w:val="32"/>
+          <w:szCs w:val="32"/>
+          <w:lang w:val="en-GB"/>
+        </w:rPr>
+      </w:pPr>
+      <w:bookmarkStart w:id="0" w:name="_Hlk36233430"/>
+      <w:r>
+        <w:rPr>
+          <w:sz w:val="32"/>
+          <w:szCs w:val="32"/>
+          <w:lang w:val="en-GB"/>
+        </w:rPr>
+        <w:t>DECLARE</w:t>
+      </w:r>
+    </w:p>
+    <w:p>
+      <w:pPr>
+        <w:rPr>
+          <w:sz w:val="32"/>
+          <w:szCs w:val="32"/>
+          <w:lang w:val="en-GB"/>
+        </w:rPr>
+      </w:pPr>
+      <w:proofErr w:type="spellStart"/>
+      <w:r>
+        <w:rPr>
+          <w:sz w:val="32"/>
+          <w:szCs w:val="32"/>
+          <w:lang w:val="en-GB"/>
+        </w:rPr>
+        <w:t>Isuser</w:t>
+      </w:r>
+      <w:proofErr w:type="spellEnd"/>
+      <w:r>
+        <w:rPr>
+          <w:sz w:val="32"/>
+          <w:szCs w:val="32"/>
+          <w:lang w:val="en-GB"/>
+        </w:rPr>
+        <w:t xml:space="preserve"> </w:t>
+      </w:r>
+      <w:proofErr w:type="spellStart"/>
+      <w:r>
+        <w:rPr>
+          <w:sz w:val="32"/>
+          <w:szCs w:val="32"/>
+          <w:lang w:val="en-GB"/>
+        </w:rPr>
+        <w:t>boolean</w:t>
+      </w:r>
+      <w:proofErr w:type="spellEnd"/>
+      <w:r>
+        <w:rPr>
+          <w:sz w:val="32"/>
+          <w:szCs w:val="32"/>
+          <w:lang w:val="en-GB"/>
+        </w:rPr>
+        <w:t>;</w:t>
+      </w:r>
+    </w:p>
+    <w:p>
+      <w:pPr>
+        <w:rPr>
+          <w:sz w:val="32"/>
+          <w:szCs w:val="32"/>
+          <w:lang w:val="en-GB"/>
+        </w:rPr>
+      </w:pPr>
+      <w:r>
+        <w:rPr>
+          <w:sz w:val="32"/>
+          <w:szCs w:val="32"/>
+          <w:lang w:val="en-GB"/>
+        </w:rPr>
+        <w:t>BEGIN</w:t>
+      </w:r>
+    </w:p>
+    <w:p>
+      <w:pPr>
+        <w:rPr>
+          <w:sz w:val="32"/>
+          <w:szCs w:val="32"/>
+          <w:lang w:val="en-GB"/>
+        </w:rPr>
+      </w:pPr>
+      <w:r>
+        <w:rPr>
+          <w:sz w:val="32"/>
+          <w:szCs w:val="32"/>
+          <w:lang w:val="en-GB"/>
+        </w:rPr>
+        <w:t>Select checkuser</w:t>
+      </w:r>
+      <w:r>
+        <w:rPr>
+          <w:sz w:val="32"/>
+          <w:szCs w:val="32"/>
+          <w:lang w:val="en-GB"/>
+        </w:rPr>
+        <w:t>(username)</w:t>
+      </w:r>
+      <w:r>
+        <w:rPr>
+          <w:sz w:val="32"/>
+          <w:szCs w:val="32"/>
+          <w:lang w:val="en-GB"/>
+        </w:rPr>
+        <w:t xml:space="preserve"> into </w:t>
+      </w:r>
+      <w:proofErr w:type="spellStart"/>
+      <w:r>
+        <w:rPr>
+          <w:sz w:val="32"/>
+          <w:szCs w:val="32"/>
+          <w:lang w:val="en-GB"/>
+        </w:rPr>
+        <w:t>isuser</w:t>
+      </w:r>
+      <w:proofErr w:type="spellEnd"/>
+      <w:r>
+        <w:rPr>
+          <w:sz w:val="32"/>
+          <w:szCs w:val="32"/>
+          <w:lang w:val="en-GB"/>
+        </w:rPr>
+        <w:t>;</w:t>
+      </w:r>
+    </w:p>
+    <w:p>
+      <w:pPr>
+        <w:tabs>
+          <w:tab w:val="left" w:pos="5112"/>
+        </w:tabs>
+        <w:rPr>
+          <w:sz w:val="32"/>
+          <w:szCs w:val="32"/>
+          <w:lang w:val="en-GB"/>
+        </w:rPr>
+      </w:pPr>
+      <w:r>
+        <w:rPr>
+          <w:sz w:val="32"/>
+          <w:szCs w:val="32"/>
+          <w:lang w:val="en-GB"/>
+        </w:rPr>
+        <w:t xml:space="preserve">IF </w:t>
+      </w:r>
+      <w:proofErr w:type="spellStart"/>
+      <w:r>
+        <w:rPr>
+          <w:sz w:val="32"/>
+          <w:szCs w:val="32"/>
+          <w:lang w:val="en-GB"/>
+        </w:rPr>
+        <w:t>Isuser</w:t>
+      </w:r>
+      <w:proofErr w:type="spellEnd"/>
+      <w:r>
+        <w:rPr>
+          <w:sz w:val="32"/>
+          <w:szCs w:val="32"/>
+          <w:lang w:val="en-GB"/>
+        </w:rPr>
+        <w:t xml:space="preserve"> </w:t>
+      </w:r>
+      <w:r>
+        <w:rPr>
+          <w:sz w:val="32"/>
+          <w:szCs w:val="32"/>
+          <w:lang w:val="en-GB"/>
+        </w:rPr>
+        <w:t xml:space="preserve">= </w:t>
+      </w:r>
+      <w:r>
+        <w:rPr>
+          <w:sz w:val="32"/>
+          <w:szCs w:val="32"/>
+          <w:lang w:val="en-GB"/>
+        </w:rPr>
+        <w:t>true</w:t>
+      </w:r>
+      <w:r>
+        <w:rPr>
+          <w:sz w:val="32"/>
+          <w:szCs w:val="32"/>
+          <w:lang w:val="en-GB"/>
+        </w:rPr>
+        <w:t xml:space="preserve"> THEN</w:t>
+      </w:r>
+    </w:p>
+    <w:p>
+      <w:pPr>
+        <w:rPr>
+          <w:sz w:val="32"/>
+          <w:szCs w:val="32"/>
+          <w:lang w:val="en-GB"/>
+        </w:rPr>
+      </w:pPr>
+      <w:r>
+        <w:rPr>
+          <w:sz w:val="32"/>
+          <w:szCs w:val="32"/>
+          <w:lang w:val="en-GB"/>
+        </w:rPr>
+        <w:t>INSERT INTO users (</w:t>
+      </w:r>
+      <w:proofErr w:type="spellStart"/>
+      <w:r>
+        <w:rPr>
+          <w:sz w:val="32"/>
+          <w:szCs w:val="32"/>
+          <w:lang w:val="en-GB"/>
+        </w:rPr>
+        <w:t>uname,fname,lname,bd,password,job,email</w:t>
+      </w:r>
+      <w:proofErr w:type="spellEnd"/>
+      <w:r>
+        <w:rPr>
+          <w:sz w:val="32"/>
+          <w:szCs w:val="32"/>
+          <w:lang w:val="en-GB"/>
+        </w:rPr>
+        <w:t>,</w:t>
+      </w:r>
+      <w:r>
+        <w:t xml:space="preserve"> </w:t>
+      </w:r>
+      <w:proofErr w:type="spellStart"/>
+      <w:r>
+        <w:rPr>
+          <w:sz w:val="32"/>
+          <w:szCs w:val="32"/>
+          <w:lang w:val="en-GB"/>
+        </w:rPr>
+        <w:t>creditlimit</w:t>
+      </w:r>
+      <w:proofErr w:type="spellEnd"/>
+      <w:r>
+        <w:rPr>
+          <w:sz w:val="32"/>
+          <w:szCs w:val="32"/>
+          <w:lang w:val="en-GB"/>
+        </w:rPr>
+        <w:t>,</w:t>
+      </w:r>
+      <w:r>
+        <w:t xml:space="preserve"> </w:t>
+      </w:r>
+      <w:r>
+        <w:rPr>
+          <w:sz w:val="32"/>
+          <w:szCs w:val="32"/>
+          <w:lang w:val="en-GB"/>
+        </w:rPr>
+        <w:t>balance</w:t>
+      </w:r>
+      <w:r>
+        <w:rPr>
+          <w:sz w:val="32"/>
+          <w:szCs w:val="32"/>
+          <w:lang w:val="en-GB"/>
+        </w:rPr>
+        <w:t>,</w:t>
+      </w:r>
+      <w:r>
+        <w:t xml:space="preserve"> </w:t>
+      </w:r>
+      <w:r>
+        <w:rPr>
+          <w:sz w:val="32"/>
+          <w:szCs w:val="32"/>
+          <w:lang w:val="en-GB"/>
+        </w:rPr>
+        <w:t>address</w:t>
+      </w:r>
+      <w:r>
+        <w:rPr>
+          <w:sz w:val="32"/>
+          <w:szCs w:val="32"/>
+          <w:lang w:val="en-GB"/>
+        </w:rPr>
+        <w:t>,</w:t>
+      </w:r>
+      <w:r>
+        <w:t xml:space="preserve"> </w:t>
+      </w:r>
+      <w:r>
+        <w:rPr>
+          <w:sz w:val="32"/>
+          <w:szCs w:val="32"/>
+          <w:lang w:val="en-GB"/>
+        </w:rPr>
+        <w:t>interests</w:t>
+      </w:r>
+      <w:r>
+        <w:rPr>
+          <w:sz w:val="32"/>
+          <w:szCs w:val="32"/>
+          <w:lang w:val="en-GB"/>
+        </w:rPr>
+        <w:t>,</w:t>
+      </w:r>
+      <w:r>
+        <w:t xml:space="preserve"> </w:t>
+      </w:r>
+      <w:proofErr w:type="spellStart"/>
+      <w:r>
+        <w:rPr>
+          <w:sz w:val="32"/>
+          <w:szCs w:val="32"/>
+          <w:lang w:val="en-GB"/>
+        </w:rPr>
+        <w:t>isAdmin</w:t>
+      </w:r>
+      <w:proofErr w:type="spellEnd"/>
+      <w:r>
+        <w:rPr>
+          <w:sz w:val="32"/>
+          <w:szCs w:val="32"/>
+          <w:lang w:val="en-GB"/>
+        </w:rPr>
+        <w:t>) VALUES (username,</w:t>
+      </w:r>
+      <w:r>
+        <w:rPr>
+          <w:sz w:val="32"/>
+          <w:szCs w:val="32"/>
+          <w:lang w:val="en-GB"/>
+        </w:rPr>
+        <w:t xml:space="preserve"> </w:t>
+      </w:r>
+      <w:proofErr w:type="spellStart"/>
+      <w:r>
+        <w:rPr>
+          <w:sz w:val="32"/>
+          <w:szCs w:val="32"/>
+          <w:lang w:val="en-GB"/>
+        </w:rPr>
+        <w:t>firstN</w:t>
+      </w:r>
+      <w:r>
+        <w:rPr>
+          <w:sz w:val="32"/>
+          <w:szCs w:val="32"/>
+          <w:lang w:val="en-GB"/>
+        </w:rPr>
+        <w:t>ame</w:t>
+      </w:r>
+      <w:proofErr w:type="spellEnd"/>
+      <w:r>
+        <w:rPr>
+          <w:sz w:val="32"/>
+          <w:szCs w:val="32"/>
+          <w:lang w:val="en-GB"/>
+        </w:rPr>
+        <w:t>,</w:t>
+      </w:r>
+      <w:r>
+        <w:rPr>
+          <w:sz w:val="32"/>
+          <w:szCs w:val="32"/>
+          <w:lang w:val="en-GB"/>
+        </w:rPr>
+        <w:t xml:space="preserve"> </w:t>
+      </w:r>
+      <w:proofErr w:type="spellStart"/>
+      <w:r>
+        <w:rPr>
+          <w:sz w:val="32"/>
+          <w:szCs w:val="32"/>
+          <w:lang w:val="en-GB"/>
+        </w:rPr>
+        <w:t>lastName</w:t>
+      </w:r>
+      <w:proofErr w:type="spellEnd"/>
+      <w:r>
+        <w:rPr>
+          <w:sz w:val="32"/>
+          <w:szCs w:val="32"/>
+          <w:lang w:val="en-GB"/>
+        </w:rPr>
+        <w:t>,</w:t>
+      </w:r>
+      <w:r>
+        <w:rPr>
+          <w:sz w:val="32"/>
+          <w:szCs w:val="32"/>
+          <w:lang w:val="en-GB"/>
+        </w:rPr>
+        <w:t xml:space="preserve"> </w:t>
+      </w:r>
+      <w:r>
+        <w:rPr>
+          <w:sz w:val="32"/>
+          <w:szCs w:val="32"/>
+          <w:lang w:val="en-GB"/>
+        </w:rPr>
+        <w:t>birthdate,</w:t>
+      </w:r>
+      <w:r>
+        <w:rPr>
+          <w:sz w:val="32"/>
+          <w:szCs w:val="32"/>
+          <w:lang w:val="en-GB"/>
+        </w:rPr>
+        <w:t xml:space="preserve"> </w:t>
+      </w:r>
+      <w:proofErr w:type="spellStart"/>
+      <w:r>
+        <w:rPr>
+          <w:sz w:val="32"/>
+          <w:szCs w:val="32"/>
+          <w:lang w:val="en-GB"/>
+        </w:rPr>
+        <w:t>userPass</w:t>
+      </w:r>
+      <w:proofErr w:type="spellEnd"/>
+      <w:r>
+        <w:rPr>
+          <w:sz w:val="32"/>
+          <w:szCs w:val="32"/>
+          <w:lang w:val="en-GB"/>
+        </w:rPr>
+        <w:t>,</w:t>
+      </w:r>
+      <w:r>
+        <w:rPr>
+          <w:sz w:val="32"/>
+          <w:szCs w:val="32"/>
+          <w:lang w:val="en-GB"/>
+        </w:rPr>
+        <w:t xml:space="preserve"> </w:t>
+      </w:r>
+      <w:r>
+        <w:rPr>
+          <w:sz w:val="32"/>
+          <w:szCs w:val="32"/>
+          <w:lang w:val="en-GB"/>
+        </w:rPr>
+        <w:t>userJob,userEmail,0,0,</w:t>
+      </w:r>
+      <w:r>
+        <w:rPr>
+          <w:sz w:val="32"/>
+          <w:szCs w:val="32"/>
+          <w:lang w:val="en-GB"/>
+        </w:rPr>
+        <w:t xml:space="preserve"> </w:t>
+      </w:r>
+      <w:proofErr w:type="spellStart"/>
+      <w:r>
+        <w:rPr>
+          <w:sz w:val="32"/>
+          <w:szCs w:val="32"/>
+          <w:lang w:val="en-GB"/>
+        </w:rPr>
+        <w:t>userAddress,userInterests,admin</w:t>
+      </w:r>
+      <w:proofErr w:type="spellEnd"/>
+      <w:r>
+        <w:rPr>
+          <w:sz w:val="32"/>
+          <w:szCs w:val="32"/>
+          <w:lang w:val="en-GB"/>
+        </w:rPr>
+        <w:t>);</w:t>
+      </w:r>
+    </w:p>
+    <w:p>
+      <w:pPr>
+        <w:tabs>
+          <w:tab w:val="left" w:pos="5112"/>
+        </w:tabs>
+        <w:rPr>
+          <w:sz w:val="32"/>
+          <w:szCs w:val="32"/>
+          <w:lang w:val="en-GB"/>
+        </w:rPr>
+      </w:pPr>
+      <w:r>
+        <w:rPr>
+          <w:sz w:val="32"/>
+          <w:szCs w:val="32"/>
+          <w:lang w:val="en-GB"/>
+        </w:rPr>
+        <w:lastRenderedPageBreak/>
+        <w:t>RETURN true;</w:t>
+      </w:r>
+    </w:p>
+    <w:p>
+      <w:pPr>
+        <w:tabs>
+          <w:tab w:val="left" w:pos="5112"/>
+        </w:tabs>
+        <w:rPr>
+          <w:sz w:val="32"/>
+          <w:szCs w:val="32"/>
+          <w:lang w:val="en-GB"/>
+        </w:rPr>
+      </w:pPr>
+      <w:r>
+        <w:rPr>
+          <w:sz w:val="32"/>
+          <w:szCs w:val="32"/>
+          <w:lang w:val="en-GB"/>
+        </w:rPr>
+        <w:t>ELSE RETURN false;</w:t>
+      </w:r>
+    </w:p>
+    <w:p>
+      <w:pPr>
+        <w:tabs>
+          <w:tab w:val="left" w:pos="5112"/>
+        </w:tabs>
+        <w:rPr>
+          <w:sz w:val="32"/>
+          <w:szCs w:val="32"/>
+          <w:lang w:val="en-GB"/>
+        </w:rPr>
+      </w:pPr>
+      <w:r>
+        <w:rPr>
+          <w:sz w:val="32"/>
+          <w:szCs w:val="32"/>
+          <w:lang w:val="en-GB"/>
+        </w:rPr>
+        <w:t>END IF;</w:t>
+      </w:r>
+    </w:p>
+    <w:bookmarkEnd w:id="0"/>
+    <w:p>
+      <w:pPr>
+        <w:rPr>
+          <w:sz w:val="32"/>
+          <w:szCs w:val="32"/>
+          <w:lang w:val="en-GB"/>
+        </w:rPr>
+      </w:pPr>
+      <w:r>
+        <w:rPr>
+          <w:sz w:val="32"/>
+          <w:szCs w:val="32"/>
+          <w:lang w:val="en-GB"/>
+        </w:rPr>
+        <w:t>END;</w:t>
+      </w:r>
+    </w:p>
+    <w:p>
+      <w:pPr>
+        <w:rPr>
+          <w:sz w:val="32"/>
+          <w:szCs w:val="32"/>
+          <w:lang w:val="en-GB"/>
+        </w:rPr>
+      </w:pPr>
+      <w:r>
+        <w:rPr>
+          <w:sz w:val="32"/>
+          <w:szCs w:val="32"/>
+          <w:lang w:val="en-GB"/>
+        </w:rPr>
+        <w:t xml:space="preserve">$$ LANGUAGE </w:t>
+      </w:r>
+      <w:proofErr w:type="spellStart"/>
+      <w:r>
+        <w:rPr>
+          <w:sz w:val="32"/>
+          <w:szCs w:val="32"/>
+          <w:lang w:val="en-GB"/>
+        </w:rPr>
+        <w:t>plpgsql</w:t>
+      </w:r>
+      <w:proofErr w:type="spellEnd"/>
+      <w:r>
+        <w:rPr>
+          <w:sz w:val="32"/>
+          <w:szCs w:val="32"/>
+          <w:lang w:val="en-GB"/>
+        </w:rPr>
+        <w:t>;</w:t>
+      </w:r>
+    </w:p>
+    <w:p>
+      <w:pPr>
+        <w:rPr>
+          <w:sz w:val="32"/>
+          <w:szCs w:val="32"/>
+          <w:lang w:val="en-GB"/>
+        </w:rPr>
+      </w:pPr>
+    </w:p>
+    <w:p>
+      <w:pPr>
+        <w:rPr>
+          <w:sz w:val="32"/>
+          <w:szCs w:val="32"/>
+          <w:lang w:val="en-GB"/>
+        </w:rPr>
+      </w:pPr>
+      <w:r>
+        <w:rPr>
+          <w:sz w:val="32"/>
+          <w:szCs w:val="32"/>
+          <w:lang w:val="en-GB"/>
+        </w:rPr>
+        <w:t xml:space="preserve">** </w:t>
+      </w:r>
+      <w:bookmarkStart w:id="1" w:name="_GoBack"/>
+      <w:bookmarkEnd w:id="1"/>
+      <w:r>
+        <w:rPr>
+          <w:sz w:val="32"/>
+          <w:szCs w:val="32"/>
+          <w:lang w:val="en-GB"/>
+        </w:rPr>
+        <w:t xml:space="preserve">select </w:t>
+      </w:r>
+      <w:proofErr w:type="spellStart"/>
+      <w:r>
+        <w:rPr>
+          <w:sz w:val="32"/>
+          <w:szCs w:val="32"/>
+          <w:lang w:val="en-GB"/>
+        </w:rPr>
+        <w:t>createuser</w:t>
+      </w:r>
+      <w:proofErr w:type="spellEnd"/>
+      <w:r>
+        <w:rPr>
+          <w:sz w:val="32"/>
+          <w:szCs w:val="32"/>
+          <w:lang w:val="en-GB"/>
+        </w:rPr>
+        <w:t xml:space="preserve"> ('qazs','amr','walid','13-12-1993','123456','dev','amrwsk@gmail.com','agouza','sports',</w:t>
+      </w:r>
+      <w:r>
+        <w:rPr>
+          <w:sz w:val="32"/>
+          <w:szCs w:val="32"/>
+          <w:lang w:val="en-GB"/>
+        </w:rPr>
+        <w:t>true</w:t>
+      </w:r>
+      <w:r>
+        <w:rPr>
+          <w:sz w:val="32"/>
+          <w:szCs w:val="32"/>
+          <w:lang w:val="en-GB"/>
+        </w:rPr>
+        <w:t>);</w:t>
+      </w:r>
+    </w:p>
+    <w:p>
+      <w:pPr>
+        <w:rPr>
+          <w:sz w:val="32"/>
+          <w:szCs w:val="32"/>
+          <w:lang w:val="en-GB"/>
+        </w:rPr>
+      </w:pPr>
+    </w:p>
+    <w:p>
+      <w:pPr>
+        <w:rPr>
+          <w:sz w:val="32"/>
+          <w:szCs w:val="32"/>
+          <w:lang w:val="en-GB"/>
+        </w:rPr>
+      </w:pPr>
+    </w:p>
+    <w:p>
+      <w:pPr>
+        <w:pStyle w:val="ListParagraph"/>
+        <w:numPr>
+          <w:ilvl w:val="0"/>
+          <w:numId w:val="2"/>
+        </w:numPr>
+        <w:rPr>
+          <w:sz w:val="32"/>
+          <w:szCs w:val="32"/>
+          <w:lang w:val="en-GB"/>
+        </w:rPr>
+      </w:pPr>
+      <w:r>
+        <w:rPr>
+          <w:sz w:val="32"/>
+          <w:szCs w:val="32"/>
+          <w:lang w:val="en-GB"/>
+        </w:rPr>
+        <w:t xml:space="preserve">CREATE OR REPLACE FUNCTION </w:t>
+      </w:r>
+      <w:proofErr w:type="spellStart"/>
+      <w:r>
+        <w:rPr>
+          <w:sz w:val="32"/>
+          <w:szCs w:val="32"/>
+          <w:lang w:val="en-GB"/>
+        </w:rPr>
+        <w:t>checkUser</w:t>
+      </w:r>
+      <w:proofErr w:type="spellEnd"/>
+      <w:r>
+        <w:rPr>
+          <w:sz w:val="32"/>
+          <w:szCs w:val="32"/>
+          <w:lang w:val="en-GB"/>
+        </w:rPr>
+        <w:t xml:space="preserve"> (</w:t>
+      </w:r>
+      <w:proofErr w:type="spellStart"/>
+      <w:r>
+        <w:rPr>
+          <w:sz w:val="32"/>
+          <w:szCs w:val="32"/>
+          <w:lang w:val="en-GB"/>
+        </w:rPr>
+        <w:t>UserName</w:t>
+      </w:r>
+      <w:proofErr w:type="spellEnd"/>
+      <w:r>
+        <w:rPr>
+          <w:sz w:val="32"/>
+          <w:szCs w:val="32"/>
+          <w:lang w:val="en-GB"/>
+        </w:rPr>
+        <w:t xml:space="preserve"> text) RETURNS </w:t>
+      </w:r>
+      <w:proofErr w:type="spellStart"/>
+      <w:r>
+        <w:rPr>
+          <w:sz w:val="32"/>
+          <w:szCs w:val="32"/>
+          <w:lang w:val="en-GB"/>
+        </w:rPr>
+        <w:t>boolean</w:t>
+      </w:r>
+      <w:proofErr w:type="spellEnd"/>
+      <w:r>
+        <w:rPr>
+          <w:sz w:val="32"/>
+          <w:szCs w:val="32"/>
+          <w:lang w:val="en-GB"/>
+        </w:rPr>
+        <w:t xml:space="preserve"> AS $$</w:t>
+      </w:r>
+    </w:p>
+    <w:p>
+      <w:pPr>
+        <w:rPr>
+          <w:sz w:val="32"/>
+          <w:szCs w:val="32"/>
+          <w:lang w:val="en-GB"/>
+        </w:rPr>
+      </w:pPr>
+      <w:r>
+        <w:rPr>
+          <w:sz w:val="32"/>
+          <w:szCs w:val="32"/>
+          <w:lang w:val="en-GB"/>
+        </w:rPr>
+        <w:t>DECLARE</w:t>
+      </w:r>
+    </w:p>
+    <w:p>
+      <w:pPr>
+        <w:rPr>
+          <w:sz w:val="32"/>
+          <w:szCs w:val="32"/>
+          <w:lang w:val="en-GB"/>
+        </w:rPr>
+      </w:pPr>
+      <w:proofErr w:type="spellStart"/>
+      <w:r>
+        <w:rPr>
+          <w:sz w:val="32"/>
+          <w:szCs w:val="32"/>
+          <w:lang w:val="en-GB"/>
+        </w:rPr>
+        <w:t>numberOfUsers</w:t>
+      </w:r>
+      <w:proofErr w:type="spellEnd"/>
+      <w:r>
+        <w:rPr>
+          <w:sz w:val="32"/>
+          <w:szCs w:val="32"/>
+          <w:lang w:val="en-GB"/>
+        </w:rPr>
+        <w:t xml:space="preserve"> int;</w:t>
+      </w:r>
+    </w:p>
+    <w:p>
+      <w:pPr>
+        <w:rPr>
+          <w:sz w:val="32"/>
+          <w:szCs w:val="32"/>
+          <w:lang w:val="en-GB"/>
+        </w:rPr>
+      </w:pPr>
+      <w:r>
+        <w:rPr>
+          <w:sz w:val="32"/>
+          <w:szCs w:val="32"/>
+          <w:lang w:val="en-GB"/>
+        </w:rPr>
+        <w:t>BEGIN</w:t>
+      </w:r>
+    </w:p>
+    <w:p>
+      <w:pPr>
+        <w:rPr>
+          <w:sz w:val="32"/>
+          <w:szCs w:val="32"/>
+          <w:lang w:val="en-GB"/>
+        </w:rPr>
+      </w:pPr>
+    </w:p>
+    <w:p>
+      <w:pPr>
+        <w:rPr>
+          <w:sz w:val="32"/>
+          <w:szCs w:val="32"/>
+          <w:lang w:val="en-GB"/>
+        </w:rPr>
+      </w:pPr>
+      <w:r>
+        <w:rPr>
+          <w:sz w:val="32"/>
+          <w:szCs w:val="32"/>
+          <w:lang w:val="en-GB"/>
+        </w:rPr>
+        <w:t xml:space="preserve">SELECT COUNT(*) into </w:t>
+      </w:r>
+      <w:proofErr w:type="spellStart"/>
+      <w:r>
+        <w:rPr>
+          <w:sz w:val="32"/>
+          <w:szCs w:val="32"/>
+          <w:lang w:val="en-GB"/>
+        </w:rPr>
+        <w:t>numberOfUsers</w:t>
+      </w:r>
+      <w:proofErr w:type="spellEnd"/>
+      <w:r>
+        <w:rPr>
+          <w:sz w:val="32"/>
+          <w:szCs w:val="32"/>
+          <w:lang w:val="en-GB"/>
+        </w:rPr>
+        <w:t xml:space="preserve"> FROM users WHERE </w:t>
+      </w:r>
+      <w:proofErr w:type="spellStart"/>
+      <w:r>
+        <w:rPr>
+          <w:sz w:val="32"/>
+          <w:szCs w:val="32"/>
+          <w:lang w:val="en-GB"/>
+        </w:rPr>
+        <w:t>uname</w:t>
+      </w:r>
+      <w:proofErr w:type="spellEnd"/>
+      <w:r>
+        <w:rPr>
+          <w:sz w:val="32"/>
+          <w:szCs w:val="32"/>
+          <w:lang w:val="en-GB"/>
+        </w:rPr>
+        <w:t xml:space="preserve"> = </w:t>
+      </w:r>
+      <w:proofErr w:type="spellStart"/>
+      <w:r>
+        <w:rPr>
+          <w:sz w:val="32"/>
+          <w:szCs w:val="32"/>
+          <w:lang w:val="en-GB"/>
+        </w:rPr>
+        <w:t>UserName</w:t>
+      </w:r>
+      <w:proofErr w:type="spellEnd"/>
+      <w:r>
+        <w:rPr>
+          <w:sz w:val="32"/>
+          <w:szCs w:val="32"/>
+          <w:lang w:val="en-GB"/>
+        </w:rPr>
+        <w:t>;</w:t>
+      </w:r>
+    </w:p>
+    <w:p>
+      <w:pPr>
+        <w:tabs>
+          <w:tab w:val="left" w:pos="5112"/>
+        </w:tabs>
+        <w:rPr>
+          <w:sz w:val="32"/>
+          <w:szCs w:val="32"/>
+          <w:lang w:val="en-GB"/>
+        </w:rPr>
+      </w:pPr>
+      <w:r>
+        <w:rPr>
+          <w:sz w:val="32"/>
+          <w:szCs w:val="32"/>
+          <w:lang w:val="en-GB"/>
+        </w:rPr>
+        <w:lastRenderedPageBreak/>
+        <w:t>I</w:t>
+      </w:r>
+      <w:r>
+        <w:rPr>
+          <w:sz w:val="32"/>
+          <w:szCs w:val="32"/>
+          <w:lang w:val="en-GB"/>
+        </w:rPr>
+        <w:t xml:space="preserve">F </w:t>
+      </w:r>
+      <w:proofErr w:type="spellStart"/>
+      <w:r>
+        <w:rPr>
+          <w:sz w:val="32"/>
+          <w:szCs w:val="32"/>
+          <w:lang w:val="en-GB"/>
+        </w:rPr>
+        <w:t>numberOfUsers</w:t>
+      </w:r>
+      <w:proofErr w:type="spellEnd"/>
+      <w:r>
+        <w:rPr>
+          <w:sz w:val="32"/>
+          <w:szCs w:val="32"/>
+          <w:lang w:val="en-GB"/>
+        </w:rPr>
+        <w:t xml:space="preserve"> </w:t>
+      </w:r>
+      <w:r>
+        <w:rPr>
+          <w:sz w:val="32"/>
+          <w:szCs w:val="32"/>
+          <w:lang w:val="en-GB"/>
+        </w:rPr>
+        <w:t>=</w:t>
+      </w:r>
+      <w:r>
+        <w:rPr>
+          <w:sz w:val="32"/>
+          <w:szCs w:val="32"/>
+          <w:lang w:val="en-GB"/>
+        </w:rPr>
+        <w:t xml:space="preserve"> </w:t>
+      </w:r>
+      <w:r>
+        <w:rPr>
+          <w:sz w:val="32"/>
+          <w:szCs w:val="32"/>
+          <w:lang w:val="en-GB"/>
+        </w:rPr>
+        <w:t>0</w:t>
+      </w:r>
+      <w:r>
+        <w:rPr>
+          <w:sz w:val="32"/>
+          <w:szCs w:val="32"/>
+          <w:lang w:val="en-GB"/>
+        </w:rPr>
+        <w:t xml:space="preserve"> THEN RETURN </w:t>
+      </w:r>
+      <w:r>
+        <w:rPr>
+          <w:sz w:val="32"/>
+          <w:szCs w:val="32"/>
+          <w:lang w:val="en-GB"/>
+        </w:rPr>
+        <w:t>true</w:t>
+      </w:r>
+      <w:r>
+        <w:rPr>
+          <w:sz w:val="32"/>
+          <w:szCs w:val="32"/>
+          <w:lang w:val="en-GB"/>
+        </w:rPr>
+        <w:t>;</w:t>
+      </w:r>
+    </w:p>
+    <w:p>
+      <w:pPr>
+        <w:tabs>
+          <w:tab w:val="left" w:pos="5112"/>
+        </w:tabs>
+        <w:rPr>
+          <w:sz w:val="32"/>
+          <w:szCs w:val="32"/>
+          <w:lang w:val="en-GB"/>
+        </w:rPr>
+      </w:pPr>
+      <w:r>
+        <w:rPr>
+          <w:sz w:val="32"/>
+          <w:szCs w:val="32"/>
+          <w:lang w:val="en-GB"/>
+        </w:rPr>
+        <w:t xml:space="preserve">ELSE RETURN </w:t>
+      </w:r>
+      <w:r>
+        <w:rPr>
+          <w:sz w:val="32"/>
+          <w:szCs w:val="32"/>
+          <w:lang w:val="en-GB"/>
+        </w:rPr>
+        <w:t>false</w:t>
+      </w:r>
+      <w:r>
+        <w:rPr>
+          <w:sz w:val="32"/>
+          <w:szCs w:val="32"/>
+          <w:lang w:val="en-GB"/>
+        </w:rPr>
+        <w:t>;</w:t>
+      </w:r>
+    </w:p>
+    <w:p>
+      <w:pPr>
+        <w:tabs>
+          <w:tab w:val="left" w:pos="5112"/>
+        </w:tabs>
+        <w:rPr>
+          <w:sz w:val="32"/>
+          <w:szCs w:val="32"/>
+          <w:lang w:val="en-GB"/>
+        </w:rPr>
+      </w:pPr>
+      <w:r>
+        <w:rPr>
+          <w:sz w:val="32"/>
+          <w:szCs w:val="32"/>
+          <w:lang w:val="en-GB"/>
+        </w:rPr>
+        <w:t>END IF;</w:t>
+      </w:r>
+    </w:p>
+    <w:p>
+      <w:pPr>
+        <w:tabs>
+          <w:tab w:val="left" w:pos="5112"/>
+        </w:tabs>
+        <w:rPr>
+          <w:sz w:val="32"/>
+          <w:szCs w:val="32"/>
+          <w:lang w:val="en-GB"/>
+        </w:rPr>
+      </w:pPr>
+      <w:r>
+        <w:rPr>
+          <w:sz w:val="32"/>
+          <w:szCs w:val="32"/>
+          <w:lang w:val="en-GB"/>
+        </w:rPr>
+        <w:t>END;</w:t>
+      </w:r>
+    </w:p>
+    <w:p>
+      <w:pPr>
+        <w:rPr>
+          <w:sz w:val="32"/>
+          <w:szCs w:val="32"/>
+          <w:lang w:val="en-GB"/>
+        </w:rPr>
+      </w:pPr>
+      <w:r>
+        <w:rPr>
+          <w:sz w:val="32"/>
+          <w:szCs w:val="32"/>
+          <w:lang w:val="en-GB"/>
+        </w:rPr>
+        <w:t xml:space="preserve">$$ LANGUAGE </w:t>
+      </w:r>
+      <w:proofErr w:type="spellStart"/>
+      <w:r>
+        <w:rPr>
+          <w:sz w:val="32"/>
+          <w:szCs w:val="32"/>
+          <w:lang w:val="en-GB"/>
+        </w:rPr>
+        <w:t>plpgsql</w:t>
+      </w:r>
+      <w:proofErr w:type="spellEnd"/>
+      <w:r>
+        <w:rPr>
+          <w:sz w:val="32"/>
+          <w:szCs w:val="32"/>
+          <w:lang w:val="en-GB"/>
+        </w:rPr>
+        <w:t>;</w:t>
+      </w:r>
+    </w:p>
+    <w:p>
+      <w:pPr>
+        <w:rPr>
+          <w:sz w:val="32"/>
+          <w:szCs w:val="32"/>
+          <w:lang w:val="en-GB"/>
+        </w:rPr>
+      </w:pPr>
+    </w:p>
     <w:sectPr>
-      <w:pgSz w:w="11906" w:h="16838"/>
+      <w:pgSz w:w="16838" w:h="11906" w:orient="landscape"/>
       <w:pgMar w:top="1440" w:right="1440" w:bottom="1440" w:left="1440" w:header="708" w:footer="708" w:gutter="0"/>
       <w:cols w:space="708"/>
       <w:docGrid w:linePitch="360"/>
@@ -1343,10 +3019,10 @@
 <file path=word/numbering.xml><?xml version="1.0" encoding="utf-8"?>
 <w:numbering xmlns:wpc="http://schemas.microsoft.com/office/word/2010/wordprocessingCanvas" xmlns:cx="http://schemas.microsoft.com/office/drawing/2014/chartex" xmlns:cx1="http://schemas.microsoft.com/office/drawing/2015/9/8/chartex" xmlns:cx2="http://schemas.microsoft.com/office/drawing/2015/10/21/chartex" xmlns:cx3="http://schemas.microsoft.com/office/drawing/2016/5/9/chartex" xmlns:cx4="http://schemas.microsoft.com/office/drawing/2016/5/10/chartex" xmlns:cx5="http://schemas.microsoft.com/office/drawing/2016/5/11/chartex" xmlns:cx6="http://schemas.microsoft.com/office/drawing/2016/5/12/chartex" xmlns:cx7="http://schemas.microsoft.com/office/drawing/2016/5/13/chartex" xmlns:cx8="http://schemas.microsoft.com/office/drawing/2016/5/14/chartex" xmlns:mc="http://schemas.openxmlformats.org/markup-compatibility/2006" xmlns:aink="http://schemas.microsoft.com/office/drawing/2016/ink" xmlns:am3d="http://schemas.microsoft.com/office/drawing/2017/model3d" xmlns:o="urn:schemas-microsoft-com:office:office" xmlns:r="http://schemas.openxmlformats.org/officeDocument/2006/relationships" xmlns:m="http://schemas.openxmlformats.org/officeDocument/2006/math" xmlns:v="urn:schemas-microsoft-com:vml" xmlns:wp14="http://schemas.microsoft.com/office/word/2010/wordprocessingDrawing" xmlns:wp="http://schemas.openxmlformats.org/drawingml/2006/wordprocessingDrawing" xmlns:w10="urn:schemas-microsoft-com:office:word" xmlns:w="http://schemas.openxmlformats.org/wordprocessingml/2006/main" xmlns:w14="http://schemas.microsoft.com/office/word/2010/wordml" xmlns:w15="http://schemas.microsoft.com/office/word/2012/wordml" xmlns:w16cid="http://schemas.microsoft.com/office/word/2016/wordml/cid" xmlns:w16se="http://schemas.microsoft.com/office/word/2015/wordml/symex" xmlns:wpg="http://schemas.microsoft.com/office/word/2010/wordprocessingGroup" xmlns:wpi="http://schemas.microsoft.com/office/word/2010/wordprocessingInk" xmlns:wne="http://schemas.microsoft.com/office/word/2006/wordml" xmlns:wps="http://schemas.microsoft.com/office/word/2010/wordprocessingShape" mc:Ignorable="w14 w15 w16se w16cid wp14">
   <w:abstractNum w:abstractNumId="0" w15:restartNumberingAfterBreak="0">
-    <w:nsid w:val="75F92E86"/>
+    <w:nsid w:val="5F266E98"/>
     <w:multiLevelType w:val="hybridMultilevel"/>
-    <w:tmpl w:val="06DA5B4A"/>
-    <w:lvl w:ilvl="0" w:tplc="CF2C54D6">
+    <w:tmpl w:val="4F7A51A4"/>
+    <w:lvl w:ilvl="0" w:tplc="1EF86D08">
       <w:start w:val="1"/>
       <w:numFmt w:val="decimal"/>
       <w:lvlText w:val="%1-"/>
@@ -1431,8 +3107,216 @@
       </w:pPr>
     </w:lvl>
   </w:abstractNum>
+  <w:abstractNum w:abstractNumId="1" w15:restartNumberingAfterBreak="0">
+    <w:nsid w:val="67B67566"/>
+    <w:multiLevelType w:val="hybridMultilevel"/>
+    <w:tmpl w:val="20BC21EC"/>
+    <w:lvl w:ilvl="0" w:tplc="08090001">
+      <w:start w:val="1"/>
+      <w:numFmt w:val="bullet"/>
+      <w:lvlText w:val=""/>
+      <w:lvlJc w:val="left"/>
+      <w:pPr>
+        <w:ind w:left="720" w:hanging="360"/>
+      </w:pPr>
+      <w:rPr>
+        <w:rFonts w:ascii="Symbol" w:hAnsi="Symbol" w:hint="default"/>
+      </w:rPr>
+    </w:lvl>
+    <w:lvl w:ilvl="1" w:tplc="08090003" w:tentative="1">
+      <w:start w:val="1"/>
+      <w:numFmt w:val="bullet"/>
+      <w:lvlText w:val="o"/>
+      <w:lvlJc w:val="left"/>
+      <w:pPr>
+        <w:ind w:left="1440" w:hanging="360"/>
+      </w:pPr>
+      <w:rPr>
+        <w:rFonts w:ascii="Courier New" w:hAnsi="Courier New" w:cs="Courier New" w:hint="default"/>
+      </w:rPr>
+    </w:lvl>
+    <w:lvl w:ilvl="2" w:tplc="08090005" w:tentative="1">
+      <w:start w:val="1"/>
+      <w:numFmt w:val="bullet"/>
+      <w:lvlText w:val=""/>
+      <w:lvlJc w:val="left"/>
+      <w:pPr>
+        <w:ind w:left="2160" w:hanging="360"/>
+      </w:pPr>
+      <w:rPr>
+        <w:rFonts w:ascii="Wingdings" w:hAnsi="Wingdings" w:hint="default"/>
+      </w:rPr>
+    </w:lvl>
+    <w:lvl w:ilvl="3" w:tplc="08090001" w:tentative="1">
+      <w:start w:val="1"/>
+      <w:numFmt w:val="bullet"/>
+      <w:lvlText w:val=""/>
+      <w:lvlJc w:val="left"/>
+      <w:pPr>
+        <w:ind w:left="2880" w:hanging="360"/>
+      </w:pPr>
+      <w:rPr>
+        <w:rFonts w:ascii="Symbol" w:hAnsi="Symbol" w:hint="default"/>
+      </w:rPr>
+    </w:lvl>
+    <w:lvl w:ilvl="4" w:tplc="08090003" w:tentative="1">
+      <w:start w:val="1"/>
+      <w:numFmt w:val="bullet"/>
+      <w:lvlText w:val="o"/>
+      <w:lvlJc w:val="left"/>
+      <w:pPr>
+        <w:ind w:left="3600" w:hanging="360"/>
+      </w:pPr>
+      <w:rPr>
+        <w:rFonts w:ascii="Courier New" w:hAnsi="Courier New" w:cs="Courier New" w:hint="default"/>
+      </w:rPr>
+    </w:lvl>
+    <w:lvl w:ilvl="5" w:tplc="08090005" w:tentative="1">
+      <w:start w:val="1"/>
+      <w:numFmt w:val="bullet"/>
+      <w:lvlText w:val=""/>
+      <w:lvlJc w:val="left"/>
+      <w:pPr>
+        <w:ind w:left="4320" w:hanging="360"/>
+      </w:pPr>
+      <w:rPr>
+        <w:rFonts w:ascii="Wingdings" w:hAnsi="Wingdings" w:hint="default"/>
+      </w:rPr>
+    </w:lvl>
+    <w:lvl w:ilvl="6" w:tplc="08090001" w:tentative="1">
+      <w:start w:val="1"/>
+      <w:numFmt w:val="bullet"/>
+      <w:lvlText w:val=""/>
+      <w:lvlJc w:val="left"/>
+      <w:pPr>
+        <w:ind w:left="5040" w:hanging="360"/>
+      </w:pPr>
+      <w:rPr>
+        <w:rFonts w:ascii="Symbol" w:hAnsi="Symbol" w:hint="default"/>
+      </w:rPr>
+    </w:lvl>
+    <w:lvl w:ilvl="7" w:tplc="08090003" w:tentative="1">
+      <w:start w:val="1"/>
+      <w:numFmt w:val="bullet"/>
+      <w:lvlText w:val="o"/>
+      <w:lvlJc w:val="left"/>
+      <w:pPr>
+        <w:ind w:left="5760" w:hanging="360"/>
+      </w:pPr>
+      <w:rPr>
+        <w:rFonts w:ascii="Courier New" w:hAnsi="Courier New" w:cs="Courier New" w:hint="default"/>
+      </w:rPr>
+    </w:lvl>
+    <w:lvl w:ilvl="8" w:tplc="08090005" w:tentative="1">
+      <w:start w:val="1"/>
+      <w:numFmt w:val="bullet"/>
+      <w:lvlText w:val=""/>
+      <w:lvlJc w:val="left"/>
+      <w:pPr>
+        <w:ind w:left="6480" w:hanging="360"/>
+      </w:pPr>
+      <w:rPr>
+        <w:rFonts w:ascii="Wingdings" w:hAnsi="Wingdings" w:hint="default"/>
+      </w:rPr>
+    </w:lvl>
+  </w:abstractNum>
+  <w:abstractNum w:abstractNumId="2" w15:restartNumberingAfterBreak="0">
+    <w:nsid w:val="75F92E86"/>
+    <w:multiLevelType w:val="hybridMultilevel"/>
+    <w:tmpl w:val="06DA5B4A"/>
+    <w:lvl w:ilvl="0" w:tplc="CF2C54D6">
+      <w:start w:val="1"/>
+      <w:numFmt w:val="decimal"/>
+      <w:lvlText w:val="%1-"/>
+      <w:lvlJc w:val="left"/>
+      <w:pPr>
+        <w:ind w:left="720" w:hanging="360"/>
+      </w:pPr>
+      <w:rPr>
+        <w:rFonts w:hint="default"/>
+      </w:rPr>
+    </w:lvl>
+    <w:lvl w:ilvl="1" w:tplc="08090019" w:tentative="1">
+      <w:start w:val="1"/>
+      <w:numFmt w:val="lowerLetter"/>
+      <w:lvlText w:val="%2."/>
+      <w:lvlJc w:val="left"/>
+      <w:pPr>
+        <w:ind w:left="1440" w:hanging="360"/>
+      </w:pPr>
+    </w:lvl>
+    <w:lvl w:ilvl="2" w:tplc="0809001B" w:tentative="1">
+      <w:start w:val="1"/>
+      <w:numFmt w:val="lowerRoman"/>
+      <w:lvlText w:val="%3."/>
+      <w:lvlJc w:val="right"/>
+      <w:pPr>
+        <w:ind w:left="2160" w:hanging="180"/>
+      </w:pPr>
+    </w:lvl>
+    <w:lvl w:ilvl="3" w:tplc="0809000F" w:tentative="1">
+      <w:start w:val="1"/>
+      <w:numFmt w:val="decimal"/>
+      <w:lvlText w:val="%4."/>
+      <w:lvlJc w:val="left"/>
+      <w:pPr>
+        <w:ind w:left="2880" w:hanging="360"/>
+      </w:pPr>
+    </w:lvl>
+    <w:lvl w:ilvl="4" w:tplc="08090019" w:tentative="1">
+      <w:start w:val="1"/>
+      <w:numFmt w:val="lowerLetter"/>
+      <w:lvlText w:val="%5."/>
+      <w:lvlJc w:val="left"/>
+      <w:pPr>
+        <w:ind w:left="3600" w:hanging="360"/>
+      </w:pPr>
+    </w:lvl>
+    <w:lvl w:ilvl="5" w:tplc="0809001B" w:tentative="1">
+      <w:start w:val="1"/>
+      <w:numFmt w:val="lowerRoman"/>
+      <w:lvlText w:val="%6."/>
+      <w:lvlJc w:val="right"/>
+      <w:pPr>
+        <w:ind w:left="4320" w:hanging="180"/>
+      </w:pPr>
+    </w:lvl>
+    <w:lvl w:ilvl="6" w:tplc="0809000F" w:tentative="1">
+      <w:start w:val="1"/>
+      <w:numFmt w:val="decimal"/>
+      <w:lvlText w:val="%7."/>
+      <w:lvlJc w:val="left"/>
+      <w:pPr>
+        <w:ind w:left="5040" w:hanging="360"/>
+      </w:pPr>
+    </w:lvl>
+    <w:lvl w:ilvl="7" w:tplc="08090019" w:tentative="1">
+      <w:start w:val="1"/>
+      <w:numFmt w:val="lowerLetter"/>
+      <w:lvlText w:val="%8."/>
+      <w:lvlJc w:val="left"/>
+      <w:pPr>
+        <w:ind w:left="5760" w:hanging="360"/>
+      </w:pPr>
+    </w:lvl>
+    <w:lvl w:ilvl="8" w:tplc="0809001B" w:tentative="1">
+      <w:start w:val="1"/>
+      <w:numFmt w:val="lowerRoman"/>
+      <w:lvlText w:val="%9."/>
+      <w:lvlJc w:val="right"/>
+      <w:pPr>
+        <w:ind w:left="6480" w:hanging="180"/>
+      </w:pPr>
+    </w:lvl>
+  </w:abstractNum>
   <w:num w:numId="1">
+    <w:abstractNumId w:val="2"/>
+  </w:num>
+  <w:num w:numId="2">
     <w:abstractNumId w:val="0"/>
+  </w:num>
+  <w:num w:numId="3">
+    <w:abstractNumId w:val="1"/>
   </w:num>
 </w:numbering>
 </file>
@@ -1560,6 +3444,7 @@
     <w:lsdException w:name="HTML Sample" w:semiHidden="1" w:unhideWhenUsed="1"/>
     <w:lsdException w:name="HTML Typewriter" w:semiHidden="1" w:unhideWhenUsed="1"/>
     <w:lsdException w:name="HTML Variable" w:semiHidden="1" w:unhideWhenUsed="1"/>
+    <w:lsdException w:name="Normal Table" w:semiHidden="1" w:unhideWhenUsed="1"/>
     <w:lsdException w:name="annotation subject" w:semiHidden="1" w:unhideWhenUsed="1"/>
     <w:lsdException w:name="No List" w:semiHidden="1" w:unhideWhenUsed="1"/>
     <w:lsdException w:name="Outline List 1" w:semiHidden="1" w:unhideWhenUsed="1"/>
@@ -1606,8 +3491,10 @@
     <w:lsdException w:name="Table Subtle 2" w:semiHidden="1" w:unhideWhenUsed="1"/>
     <w:lsdException w:name="Table Web 1" w:semiHidden="1" w:unhideWhenUsed="1"/>
     <w:lsdException w:name="Table Web 2" w:semiHidden="1" w:unhideWhenUsed="1"/>
+    <w:lsdException w:name="Table Web 3" w:semiHidden="1" w:unhideWhenUsed="1"/>
     <w:lsdException w:name="Balloon Text" w:semiHidden="1" w:unhideWhenUsed="1"/>
     <w:lsdException w:name="Table Grid" w:uiPriority="39"/>
+    <w:lsdException w:name="Table Theme" w:semiHidden="1" w:unhideWhenUsed="1"/>
     <w:lsdException w:name="Placeholder Text" w:semiHidden="1"/>
     <w:lsdException w:name="No Spacing" w:uiPriority="1" w:qFormat="1"/>
     <w:lsdException w:name="Light Shading" w:uiPriority="60"/>
@@ -1832,6 +3719,7 @@
   <w:style w:type="paragraph" w:default="1" w:styleId="Normal">
     <w:name w:val="Normal"/>
     <w:qFormat/>
+    <w:rsid w:val="00D165A8"/>
     <w:rPr>
       <w:lang w:val="en-US"/>
     </w:rPr>
@@ -2687,4 +4575,16 @@
     </a:ext>
   </a:extLst>
 </a:theme>
+</file>
+
+<file path=customXml/item1.xml><?xml version="1.0" encoding="utf-8"?>
+<b:Sources xmlns:b="http://schemas.openxmlformats.org/officeDocument/2006/bibliography" xmlns="http://schemas.openxmlformats.org/officeDocument/2006/bibliography" SelectedStyle="\APASixthEditionOfficeOnline.xsl" StyleName="APA" Version="6"/>
+</file>
+
+<file path=customXml/itemProps1.xml><?xml version="1.0" encoding="utf-8"?>
+<ds:datastoreItem xmlns:ds="http://schemas.openxmlformats.org/officeDocument/2006/customXml" ds:itemID="{955704BE-62D9-403B-9BBD-AE58EBB6CF64}">
+  <ds:schemaRefs>
+    <ds:schemaRef ds:uri="http://schemas.openxmlformats.org/officeDocument/2006/bibliography"/>
+  </ds:schemaRefs>
+</ds:datastoreItem>
 </file>
</xml_diff>

<commit_message>
updated the create function and split it into 2 functions
</commit_message>
<xml_diff>
--- a/Database Documentation/DataBase table.docx
+++ b/Database Documentation/DataBase table.docx
@@ -14,19 +14,7 @@
         <w:rPr>
           <w:lang w:val="en-GB"/>
         </w:rPr>
-        <w:t>Data</w:t>
-      </w:r>
-      <w:r>
-        <w:rPr>
-          <w:lang w:val="en-GB"/>
-        </w:rPr>
-        <w:t>b</w:t>
-      </w:r>
-      <w:r>
-        <w:rPr>
-          <w:lang w:val="en-GB"/>
-        </w:rPr>
-        <w:t>ase For Souq.com</w:t>
+        <w:t>Database For Souq.com</w:t>
       </w:r>
     </w:p>
     <w:p>
@@ -118,23 +106,13 @@
                 <w:lang w:val="en-GB"/>
               </w:rPr>
             </w:pPr>
-            <w:proofErr w:type="spellStart"/>
-            <w:r>
-              <w:rPr>
-                <w:sz w:val="24"/>
-                <w:szCs w:val="24"/>
-                <w:lang w:val="en-GB"/>
-              </w:rPr>
-              <w:t>userID</w:t>
-            </w:r>
-            <w:proofErr w:type="spellEnd"/>
-            <w:r>
-              <w:rPr>
-                <w:sz w:val="24"/>
-                <w:szCs w:val="24"/>
-                <w:lang w:val="en-GB"/>
-              </w:rPr>
-              <w:t xml:space="preserve"> (PK)</w:t>
+            <w:r>
+              <w:rPr>
+                <w:sz w:val="24"/>
+                <w:szCs w:val="24"/>
+                <w:lang w:val="en-GB"/>
+              </w:rPr>
+              <w:t>userID (PK)</w:t>
             </w:r>
           </w:p>
         </w:tc>
@@ -404,7 +382,6 @@
                 <w:lang w:val="en-GB"/>
               </w:rPr>
             </w:pPr>
-            <w:proofErr w:type="spellStart"/>
             <w:r>
               <w:rPr>
                 <w:sz w:val="24"/>
@@ -413,7 +390,6 @@
               </w:rPr>
               <w:t>isAdmin</w:t>
             </w:r>
-            <w:proofErr w:type="spellEnd"/>
           </w:p>
         </w:tc>
       </w:tr>
@@ -518,7 +494,6 @@
                 <w:lang w:val="en-GB"/>
               </w:rPr>
             </w:pPr>
-            <w:proofErr w:type="spellStart"/>
             <w:r>
               <w:rPr>
                 <w:sz w:val="24"/>
@@ -533,24 +508,7 @@
                 <w:szCs w:val="24"/>
                 <w:lang w:val="en-GB"/>
               </w:rPr>
-              <w:t>_</w:t>
-            </w:r>
-            <w:r>
-              <w:rPr>
-                <w:sz w:val="24"/>
-                <w:szCs w:val="24"/>
-                <w:lang w:val="en-GB"/>
-              </w:rPr>
-              <w:t>ID</w:t>
-            </w:r>
-            <w:proofErr w:type="spellEnd"/>
-            <w:r>
-              <w:rPr>
-                <w:sz w:val="24"/>
-                <w:szCs w:val="24"/>
-                <w:lang w:val="en-GB"/>
-              </w:rPr>
-              <w:t xml:space="preserve"> (FK)</w:t>
+              <w:t>_ID (FK)</w:t>
             </w:r>
           </w:p>
         </w:tc>
@@ -767,7 +725,6 @@
                 <w:lang w:val="en-GB"/>
               </w:rPr>
             </w:pPr>
-            <w:proofErr w:type="spellStart"/>
             <w:r>
               <w:rPr>
                 <w:sz w:val="24"/>
@@ -782,16 +739,7 @@
                 <w:szCs w:val="24"/>
                 <w:lang w:val="en-GB"/>
               </w:rPr>
-              <w:t>ID</w:t>
-            </w:r>
-            <w:proofErr w:type="spellEnd"/>
-            <w:r>
-              <w:rPr>
-                <w:sz w:val="24"/>
-                <w:szCs w:val="24"/>
-                <w:lang w:val="en-GB"/>
-              </w:rPr>
-              <w:t xml:space="preserve"> (PK)</w:t>
+              <w:t>ID (PK)</w:t>
             </w:r>
           </w:p>
         </w:tc>
@@ -920,25 +868,11 @@
                 <w:lang w:val="en-GB"/>
               </w:rPr>
             </w:pPr>
-            <w:proofErr w:type="spellStart"/>
-            <w:r>
-              <w:rPr>
-                <w:lang w:val="en-GB"/>
-              </w:rPr>
-              <w:t>User</w:t>
-            </w:r>
-            <w:r>
-              <w:rPr>
-                <w:lang w:val="en-GB"/>
-              </w:rPr>
-              <w:t>ID</w:t>
-            </w:r>
-            <w:proofErr w:type="spellEnd"/>
-            <w:r>
-              <w:rPr>
-                <w:lang w:val="en-GB"/>
-              </w:rPr>
-              <w:t xml:space="preserve"> (PK)</w:t>
+            <w:r>
+              <w:rPr>
+                <w:lang w:val="en-GB"/>
+              </w:rPr>
+              <w:t>UserID (PK)</w:t>
             </w:r>
           </w:p>
         </w:tc>
@@ -1235,15 +1169,7 @@
                 <w:szCs w:val="24"/>
                 <w:lang w:val="en-GB"/>
               </w:rPr>
-              <w:t>Price</w:t>
-            </w:r>
-            <w:r>
-              <w:rPr>
-                <w:sz w:val="24"/>
-                <w:szCs w:val="24"/>
-                <w:lang w:val="en-GB"/>
-              </w:rPr>
-              <w:t xml:space="preserve"> After Buying</w:t>
+              <w:t>Price After Buying</w:t>
             </w:r>
           </w:p>
         </w:tc>
@@ -1440,99 +1366,8 @@
           <w:szCs w:val="32"/>
           <w:lang w:val="en-GB"/>
         </w:rPr>
-        <w:t xml:space="preserve">create table users ( </w:t>
-      </w:r>
-      <w:proofErr w:type="spellStart"/>
-      <w:r>
-        <w:rPr>
-          <w:sz w:val="32"/>
-          <w:szCs w:val="32"/>
-          <w:lang w:val="en-GB"/>
-        </w:rPr>
-        <w:t>uId</w:t>
-      </w:r>
-      <w:proofErr w:type="spellEnd"/>
-      <w:r>
-        <w:rPr>
-          <w:sz w:val="32"/>
-          <w:szCs w:val="32"/>
-          <w:lang w:val="en-GB"/>
-        </w:rPr>
-        <w:t xml:space="preserve"> serial primary key, </w:t>
-      </w:r>
-      <w:proofErr w:type="spellStart"/>
-      <w:r>
-        <w:rPr>
-          <w:sz w:val="32"/>
-          <w:szCs w:val="32"/>
-          <w:lang w:val="en-GB"/>
-        </w:rPr>
-        <w:t>uName</w:t>
-      </w:r>
-      <w:proofErr w:type="spellEnd"/>
-      <w:r>
-        <w:rPr>
-          <w:sz w:val="32"/>
-          <w:szCs w:val="32"/>
-          <w:lang w:val="en-GB"/>
-        </w:rPr>
-        <w:t xml:space="preserve"> text, </w:t>
-      </w:r>
-      <w:proofErr w:type="spellStart"/>
-      <w:r>
-        <w:rPr>
-          <w:sz w:val="32"/>
-          <w:szCs w:val="32"/>
-          <w:lang w:val="en-GB"/>
-        </w:rPr>
-        <w:t>fName</w:t>
-      </w:r>
-      <w:proofErr w:type="spellEnd"/>
-      <w:r>
-        <w:rPr>
-          <w:sz w:val="32"/>
-          <w:szCs w:val="32"/>
-          <w:lang w:val="en-GB"/>
-        </w:rPr>
-        <w:t xml:space="preserve"> text , </w:t>
-      </w:r>
-      <w:proofErr w:type="spellStart"/>
-      <w:r>
-        <w:rPr>
-          <w:sz w:val="32"/>
-          <w:szCs w:val="32"/>
-          <w:lang w:val="en-GB"/>
-        </w:rPr>
-        <w:t>lName</w:t>
-      </w:r>
-      <w:proofErr w:type="spellEnd"/>
-      <w:r>
-        <w:rPr>
-          <w:sz w:val="32"/>
-          <w:szCs w:val="32"/>
-          <w:lang w:val="en-GB"/>
-        </w:rPr>
-        <w:t xml:space="preserve"> text, bd text , password text , job text , email text, </w:t>
-      </w:r>
-      <w:proofErr w:type="spellStart"/>
-      <w:r>
-        <w:rPr>
-          <w:sz w:val="32"/>
-          <w:szCs w:val="32"/>
-          <w:lang w:val="en-GB"/>
-        </w:rPr>
-        <w:t>creditLimit</w:t>
-      </w:r>
-      <w:proofErr w:type="spellEnd"/>
-      <w:r>
-        <w:rPr>
-          <w:sz w:val="32"/>
-          <w:szCs w:val="32"/>
-          <w:lang w:val="en-GB"/>
-        </w:rPr>
-        <w:t xml:space="preserve"> float, balance float, address text , interests text, </w:t>
-      </w:r>
-      <w:proofErr w:type="spellStart"/>
+        <w:t xml:space="preserve">create table users ( uId serial primary key, uName text, fName text , lName text, bd text , password text , job text , email text, creditLimit float, balance float, address text , interests text, </w:t>
+      </w:r>
       <w:r>
         <w:rPr>
           <w:sz w:val="32"/>
@@ -1541,7 +1376,6 @@
         </w:rPr>
         <w:t>isAdmin</w:t>
       </w:r>
-      <w:proofErr w:type="spellEnd"/>
       <w:r>
         <w:rPr>
           <w:sz w:val="32"/>
@@ -1550,7 +1384,6 @@
         </w:rPr>
         <w:t xml:space="preserve"> </w:t>
       </w:r>
-      <w:proofErr w:type="spellStart"/>
       <w:r>
         <w:rPr>
           <w:sz w:val="32"/>
@@ -1559,7 +1392,6 @@
         </w:rPr>
         <w:t>boolean</w:t>
       </w:r>
-      <w:proofErr w:type="spellEnd"/>
       <w:r>
         <w:rPr>
           <w:sz w:val="32"/>
@@ -1592,42 +1424,7 @@
           <w:szCs w:val="32"/>
           <w:lang w:val="en-GB"/>
         </w:rPr>
-        <w:t xml:space="preserve">CREATE OR REPLACE FUNCTION </w:t>
-      </w:r>
-      <w:proofErr w:type="spellStart"/>
-      <w:r>
-        <w:rPr>
-          <w:sz w:val="32"/>
-          <w:szCs w:val="32"/>
-          <w:lang w:val="en-GB"/>
-        </w:rPr>
-        <w:t>create</w:t>
-      </w:r>
-      <w:r>
-        <w:rPr>
-          <w:sz w:val="32"/>
-          <w:szCs w:val="32"/>
-          <w:lang w:val="en-GB"/>
-        </w:rPr>
-        <w:t>user</w:t>
-      </w:r>
-      <w:proofErr w:type="spellEnd"/>
-      <w:r>
-        <w:rPr>
-          <w:sz w:val="32"/>
-          <w:szCs w:val="32"/>
-          <w:lang w:val="en-GB"/>
-        </w:rPr>
-        <w:t xml:space="preserve"> (</w:t>
-      </w:r>
-      <w:proofErr w:type="spellStart"/>
-      <w:r>
-        <w:rPr>
-          <w:sz w:val="32"/>
-          <w:szCs w:val="32"/>
-          <w:lang w:val="en-GB"/>
-        </w:rPr>
-        <w:t>userN</w:t>
+        <w:t>CREATE OR REPLACE FUNCTION createadmin (userN</w:t>
       </w:r>
       <w:r>
         <w:rPr>
@@ -1637,7 +1434,46 @@
         </w:rPr>
         <w:t>ame</w:t>
       </w:r>
-      <w:proofErr w:type="spellEnd"/>
+      <w:r>
+        <w:rPr>
+          <w:sz w:val="32"/>
+          <w:szCs w:val="32"/>
+          <w:lang w:val="en-GB"/>
+        </w:rPr>
+        <w:t xml:space="preserve"> text ,firstN</w:t>
+      </w:r>
+      <w:r>
+        <w:rPr>
+          <w:sz w:val="32"/>
+          <w:szCs w:val="32"/>
+          <w:lang w:val="en-GB"/>
+        </w:rPr>
+        <w:t>ame</w:t>
+      </w:r>
+      <w:r>
+        <w:rPr>
+          <w:sz w:val="32"/>
+          <w:szCs w:val="32"/>
+          <w:lang w:val="en-GB"/>
+        </w:rPr>
+        <w:t xml:space="preserve"> text, lastName text, </w:t>
+      </w:r>
+      <w:r>
+        <w:rPr>
+          <w:sz w:val="32"/>
+          <w:szCs w:val="32"/>
+          <w:lang w:val="en-GB"/>
+        </w:rPr>
+        <w:t>b</w:t>
+      </w:r>
+      <w:r>
+        <w:rPr>
+          <w:sz w:val="32"/>
+          <w:szCs w:val="32"/>
+          <w:lang w:val="en-GB"/>
+        </w:rPr>
+        <w:t>irthDate</w:t>
+      </w:r>
       <w:r>
         <w:rPr>
           <w:sz w:val="32"/>
@@ -1652,253 +1488,7 @@
           <w:szCs w:val="32"/>
           <w:lang w:val="en-GB"/>
         </w:rPr>
-        <w:t>text ,</w:t>
-      </w:r>
-      <w:proofErr w:type="spellStart"/>
-      <w:r>
-        <w:rPr>
-          <w:sz w:val="32"/>
-          <w:szCs w:val="32"/>
-          <w:lang w:val="en-GB"/>
-        </w:rPr>
-        <w:t>firstN</w:t>
-      </w:r>
-      <w:r>
-        <w:rPr>
-          <w:sz w:val="32"/>
-          <w:szCs w:val="32"/>
-          <w:lang w:val="en-GB"/>
-        </w:rPr>
-        <w:t>ame</w:t>
-      </w:r>
-      <w:proofErr w:type="spellEnd"/>
-      <w:r>
-        <w:rPr>
-          <w:sz w:val="32"/>
-          <w:szCs w:val="32"/>
-          <w:lang w:val="en-GB"/>
-        </w:rPr>
-        <w:t xml:space="preserve"> </w:t>
-      </w:r>
-      <w:r>
-        <w:rPr>
-          <w:sz w:val="32"/>
-          <w:szCs w:val="32"/>
-          <w:lang w:val="en-GB"/>
-        </w:rPr>
-        <w:t xml:space="preserve">text, </w:t>
-      </w:r>
-      <w:proofErr w:type="spellStart"/>
-      <w:r>
-        <w:rPr>
-          <w:sz w:val="32"/>
-          <w:szCs w:val="32"/>
-          <w:lang w:val="en-GB"/>
-        </w:rPr>
-        <w:t>lastName</w:t>
-      </w:r>
-      <w:proofErr w:type="spellEnd"/>
-      <w:r>
-        <w:rPr>
-          <w:sz w:val="32"/>
-          <w:szCs w:val="32"/>
-          <w:lang w:val="en-GB"/>
-        </w:rPr>
-        <w:t xml:space="preserve"> </w:t>
-      </w:r>
-      <w:r>
-        <w:rPr>
-          <w:sz w:val="32"/>
-          <w:szCs w:val="32"/>
-          <w:lang w:val="en-GB"/>
-        </w:rPr>
-        <w:t xml:space="preserve">text, </w:t>
-      </w:r>
-      <w:proofErr w:type="spellStart"/>
-      <w:r>
-        <w:rPr>
-          <w:sz w:val="32"/>
-          <w:szCs w:val="32"/>
-          <w:lang w:val="en-GB"/>
-        </w:rPr>
-        <w:t>b</w:t>
-      </w:r>
-      <w:r>
-        <w:rPr>
-          <w:sz w:val="32"/>
-          <w:szCs w:val="32"/>
-          <w:lang w:val="en-GB"/>
-        </w:rPr>
-        <w:t>irthDate</w:t>
-      </w:r>
-      <w:proofErr w:type="spellEnd"/>
-      <w:r>
-        <w:rPr>
-          <w:sz w:val="32"/>
-          <w:szCs w:val="32"/>
-          <w:lang w:val="en-GB"/>
-        </w:rPr>
-        <w:t xml:space="preserve"> </w:t>
-      </w:r>
-      <w:proofErr w:type="spellStart"/>
-      <w:r>
-        <w:rPr>
-          <w:sz w:val="32"/>
-          <w:szCs w:val="32"/>
-          <w:lang w:val="en-GB"/>
-        </w:rPr>
-        <w:t>text</w:t>
-      </w:r>
-      <w:r>
-        <w:rPr>
-          <w:sz w:val="32"/>
-          <w:szCs w:val="32"/>
-          <w:lang w:val="en-GB"/>
-        </w:rPr>
-        <w:t>,userPass</w:t>
-      </w:r>
-      <w:proofErr w:type="spellEnd"/>
-      <w:r>
-        <w:rPr>
-          <w:sz w:val="32"/>
-          <w:szCs w:val="32"/>
-          <w:lang w:val="en-GB"/>
-        </w:rPr>
-        <w:t xml:space="preserve"> text, </w:t>
-      </w:r>
-      <w:proofErr w:type="spellStart"/>
-      <w:r>
-        <w:rPr>
-          <w:sz w:val="32"/>
-          <w:szCs w:val="32"/>
-          <w:lang w:val="en-GB"/>
-        </w:rPr>
-        <w:t>userJob</w:t>
-      </w:r>
-      <w:proofErr w:type="spellEnd"/>
-      <w:r>
-        <w:rPr>
-          <w:sz w:val="32"/>
-          <w:szCs w:val="32"/>
-          <w:lang w:val="en-GB"/>
-        </w:rPr>
-        <w:t xml:space="preserve"> text, </w:t>
-      </w:r>
-      <w:proofErr w:type="spellStart"/>
-      <w:r>
-        <w:rPr>
-          <w:sz w:val="32"/>
-          <w:szCs w:val="32"/>
-          <w:lang w:val="en-GB"/>
-        </w:rPr>
-        <w:t>userEmail</w:t>
-      </w:r>
-      <w:proofErr w:type="spellEnd"/>
-      <w:r>
-        <w:rPr>
-          <w:sz w:val="32"/>
-          <w:szCs w:val="32"/>
-          <w:lang w:val="en-GB"/>
-        </w:rPr>
-        <w:t xml:space="preserve"> </w:t>
-      </w:r>
-      <w:proofErr w:type="spellStart"/>
-      <w:r>
-        <w:rPr>
-          <w:sz w:val="32"/>
-          <w:szCs w:val="32"/>
-          <w:lang w:val="en-GB"/>
-        </w:rPr>
-        <w:t>text,userAddress</w:t>
-      </w:r>
-      <w:proofErr w:type="spellEnd"/>
-      <w:r>
-        <w:rPr>
-          <w:sz w:val="32"/>
-          <w:szCs w:val="32"/>
-          <w:lang w:val="en-GB"/>
-        </w:rPr>
-        <w:t xml:space="preserve"> </w:t>
-      </w:r>
-      <w:proofErr w:type="spellStart"/>
-      <w:r>
-        <w:rPr>
-          <w:sz w:val="32"/>
-          <w:szCs w:val="32"/>
-          <w:lang w:val="en-GB"/>
-        </w:rPr>
-        <w:t>text,userInterests</w:t>
-      </w:r>
-      <w:proofErr w:type="spellEnd"/>
-      <w:r>
-        <w:rPr>
-          <w:sz w:val="32"/>
-          <w:szCs w:val="32"/>
-          <w:lang w:val="en-GB"/>
-        </w:rPr>
-        <w:t xml:space="preserve"> </w:t>
-      </w:r>
-      <w:proofErr w:type="spellStart"/>
-      <w:r>
-        <w:rPr>
-          <w:sz w:val="32"/>
-          <w:szCs w:val="32"/>
-          <w:lang w:val="en-GB"/>
-        </w:rPr>
-        <w:t>text,</w:t>
-      </w:r>
-      <w:r>
-        <w:rPr>
-          <w:sz w:val="32"/>
-          <w:szCs w:val="32"/>
-          <w:lang w:val="en-GB"/>
-        </w:rPr>
-        <w:t>admin</w:t>
-      </w:r>
-      <w:proofErr w:type="spellEnd"/>
-      <w:r>
-        <w:rPr>
-          <w:sz w:val="32"/>
-          <w:szCs w:val="32"/>
-          <w:lang w:val="en-GB"/>
-        </w:rPr>
-        <w:t xml:space="preserve"> </w:t>
-      </w:r>
-      <w:proofErr w:type="spellStart"/>
-      <w:r>
-        <w:rPr>
-          <w:sz w:val="32"/>
-          <w:szCs w:val="32"/>
-          <w:lang w:val="en-GB"/>
-        </w:rPr>
-        <w:t>boolean</w:t>
-      </w:r>
-      <w:proofErr w:type="spellEnd"/>
-      <w:r>
-        <w:rPr>
-          <w:sz w:val="32"/>
-          <w:szCs w:val="32"/>
-          <w:lang w:val="en-GB"/>
-        </w:rPr>
-        <w:t xml:space="preserve">) RETURNS </w:t>
-      </w:r>
-      <w:proofErr w:type="spellStart"/>
-      <w:r>
-        <w:rPr>
-          <w:sz w:val="32"/>
-          <w:szCs w:val="32"/>
-          <w:lang w:val="en-GB"/>
-        </w:rPr>
-        <w:t>boolean</w:t>
-      </w:r>
-      <w:proofErr w:type="spellEnd"/>
-      <w:r>
-        <w:rPr>
-          <w:sz w:val="32"/>
-          <w:szCs w:val="32"/>
-          <w:lang w:val="en-GB"/>
-        </w:rPr>
-        <w:t xml:space="preserve"> AS $$</w:t>
+        <w:t>text,userPass text, userJob text, userEmail text,userAddress text,userInterests text) RETURNS boolean AS $$</w:t>
       </w:r>
     </w:p>
     <w:p>
@@ -1927,41 +1517,13 @@
           <w:lang w:val="en-GB"/>
         </w:rPr>
       </w:pPr>
-      <w:proofErr w:type="spellStart"/>
-      <w:r>
-        <w:rPr>
-          <w:sz w:val="32"/>
-          <w:szCs w:val="32"/>
-          <w:lang w:val="en-GB"/>
-        </w:rPr>
-        <w:t>Isuser</w:t>
-      </w:r>
-      <w:proofErr w:type="spellEnd"/>
-      <w:r>
-        <w:rPr>
-          <w:sz w:val="32"/>
-          <w:szCs w:val="32"/>
-          <w:lang w:val="en-GB"/>
-        </w:rPr>
-        <w:t xml:space="preserve"> </w:t>
-      </w:r>
-      <w:proofErr w:type="spellStart"/>
-      <w:r>
-        <w:rPr>
-          <w:sz w:val="32"/>
-          <w:szCs w:val="32"/>
-          <w:lang w:val="en-GB"/>
-        </w:rPr>
-        <w:t>boolean</w:t>
-      </w:r>
-      <w:proofErr w:type="spellEnd"/>
-      <w:r>
-        <w:rPr>
-          <w:sz w:val="32"/>
-          <w:szCs w:val="32"/>
-          <w:lang w:val="en-GB"/>
-        </w:rPr>
-        <w:t>;</w:t>
+      <w:r>
+        <w:rPr>
+          <w:sz w:val="32"/>
+          <w:szCs w:val="32"/>
+          <w:lang w:val="en-GB"/>
+        </w:rPr>
+        <w:t>Isuser boolean;</w:t>
       </w:r>
     </w:p>
     <w:p>
@@ -1995,41 +1557,7 @@
           <w:szCs w:val="32"/>
           <w:lang w:val="en-GB"/>
         </w:rPr>
-        <w:t>Select checkuser</w:t>
-      </w:r>
-      <w:r>
-        <w:rPr>
-          <w:sz w:val="32"/>
-          <w:szCs w:val="32"/>
-          <w:lang w:val="en-GB"/>
-        </w:rPr>
-        <w:t>(username)</w:t>
-      </w:r>
-      <w:r>
-        <w:rPr>
-          <w:sz w:val="32"/>
-          <w:szCs w:val="32"/>
-          <w:lang w:val="en-GB"/>
-        </w:rPr>
-        <w:t xml:space="preserve"> into </w:t>
-      </w:r>
-      <w:proofErr w:type="spellStart"/>
-      <w:r>
-        <w:rPr>
-          <w:sz w:val="32"/>
-          <w:szCs w:val="32"/>
-          <w:lang w:val="en-GB"/>
-        </w:rPr>
-        <w:t>isuser</w:t>
-      </w:r>
-      <w:proofErr w:type="spellEnd"/>
-      <w:r>
-        <w:rPr>
-          <w:sz w:val="32"/>
-          <w:szCs w:val="32"/>
-          <w:lang w:val="en-GB"/>
-        </w:rPr>
-        <w:t>;</w:t>
+        <w:t>Select checkuser(username) into isuser;</w:t>
       </w:r>
     </w:p>
     <w:p>
@@ -2049,24 +1577,26 @@
           <w:szCs w:val="32"/>
           <w:lang w:val="en-GB"/>
         </w:rPr>
-        <w:t xml:space="preserve">IF </w:t>
-      </w:r>
-      <w:proofErr w:type="spellStart"/>
-      <w:r>
-        <w:rPr>
-          <w:sz w:val="32"/>
-          <w:szCs w:val="32"/>
-          <w:lang w:val="en-GB"/>
-        </w:rPr>
-        <w:t>Isuser</w:t>
-      </w:r>
-      <w:proofErr w:type="spellEnd"/>
-      <w:r>
-        <w:rPr>
-          <w:sz w:val="32"/>
-          <w:szCs w:val="32"/>
-          <w:lang w:val="en-GB"/>
-        </w:rPr>
+        <w:t>IF Isuser = true THEN</w:t>
+      </w:r>
+    </w:p>
+    <w:p>
+      <w:pPr>
+        <w:rPr>
+          <w:sz w:val="32"/>
+          <w:szCs w:val="32"/>
+          <w:lang w:val="en-GB"/>
+        </w:rPr>
+      </w:pPr>
+      <w:r>
+        <w:rPr>
+          <w:sz w:val="32"/>
+          <w:szCs w:val="32"/>
+          <w:lang w:val="en-GB"/>
+        </w:rPr>
+        <w:t>INSERT INTO users (uname,fname,lname,bd,password,job,email,</w:t>
+      </w:r>
+      <w:r>
         <w:t xml:space="preserve"> </w:t>
       </w:r>
       <w:r>
@@ -2075,51 +1605,8 @@
           <w:szCs w:val="32"/>
           <w:lang w:val="en-GB"/>
         </w:rPr>
-        <w:t xml:space="preserve">= </w:t>
-      </w:r>
-      <w:r>
-        <w:rPr>
-          <w:sz w:val="32"/>
-          <w:szCs w:val="32"/>
-          <w:lang w:val="en-GB"/>
-        </w:rPr>
-        <w:t>true</w:t>
-      </w:r>
-      <w:r>
-        <w:rPr>
-          <w:sz w:val="32"/>
-          <w:szCs w:val="32"/>
-          <w:lang w:val="en-GB"/>
-        </w:rPr>
-        <w:t xml:space="preserve"> THEN</w:t>
-      </w:r>
-    </w:p>
-    <w:p>
-      <w:pPr>
-        <w:rPr>
-          <w:sz w:val="32"/>
-          <w:szCs w:val="32"/>
-          <w:lang w:val="en-GB"/>
-        </w:rPr>
-      </w:pPr>
-      <w:r>
-        <w:rPr>
-          <w:sz w:val="32"/>
-          <w:szCs w:val="32"/>
-          <w:lang w:val="en-GB"/>
-        </w:rPr>
-        <w:t>INSERT INTO users (</w:t>
-      </w:r>
-      <w:proofErr w:type="spellStart"/>
-      <w:r>
-        <w:rPr>
-          <w:sz w:val="32"/>
-          <w:szCs w:val="32"/>
-          <w:lang w:val="en-GB"/>
-        </w:rPr>
-        <w:t>uname,fname,lname,bd,password,job,email</w:t>
-      </w:r>
-      <w:proofErr w:type="spellEnd"/>
+        <w:t>creditlimit</w:t>
+      </w:r>
       <w:r>
         <w:rPr>
           <w:sz w:val="32"/>
@@ -2131,16 +1618,14 @@
       <w:r>
         <w:t xml:space="preserve"> </w:t>
       </w:r>
-      <w:proofErr w:type="spellStart"/>
-      <w:r>
-        <w:rPr>
-          <w:sz w:val="32"/>
-          <w:szCs w:val="32"/>
-          <w:lang w:val="en-GB"/>
-        </w:rPr>
-        <w:t>creditlimit</w:t>
-      </w:r>
-      <w:proofErr w:type="spellEnd"/>
+      <w:r>
+        <w:rPr>
+          <w:sz w:val="32"/>
+          <w:szCs w:val="32"/>
+          <w:lang w:val="en-GB"/>
+        </w:rPr>
+        <w:t>balance</w:t>
+      </w:r>
       <w:r>
         <w:rPr>
           <w:sz w:val="32"/>
@@ -2158,7 +1643,7 @@
           <w:szCs w:val="32"/>
           <w:lang w:val="en-GB"/>
         </w:rPr>
-        <w:t>balance</w:t>
+        <w:t>address</w:t>
       </w:r>
       <w:r>
         <w:rPr>
@@ -2177,7 +1662,39 @@
           <w:szCs w:val="32"/>
           <w:lang w:val="en-GB"/>
         </w:rPr>
-        <w:t>address</w:t>
+        <w:t>interests</w:t>
+      </w:r>
+      <w:r>
+        <w:rPr>
+          <w:sz w:val="32"/>
+          <w:szCs w:val="32"/>
+          <w:lang w:val="en-GB"/>
+        </w:rPr>
+        <w:t>,isAdmin) VALUES (username,</w:t>
+      </w:r>
+      <w:r>
+        <w:rPr>
+          <w:sz w:val="32"/>
+          <w:szCs w:val="32"/>
+          <w:lang w:val="en-GB"/>
+        </w:rPr>
+        <w:t xml:space="preserve"> </w:t>
+      </w:r>
+      <w:r>
+        <w:rPr>
+          <w:sz w:val="32"/>
+          <w:szCs w:val="32"/>
+          <w:lang w:val="en-GB"/>
+        </w:rPr>
+        <w:t>firstN</w:t>
+      </w:r>
+      <w:r>
+        <w:rPr>
+          <w:sz w:val="32"/>
+          <w:szCs w:val="32"/>
+          <w:lang w:val="en-GB"/>
+        </w:rPr>
+        <w:t>ame</w:t>
       </w:r>
       <w:r>
         <w:rPr>
@@ -2188,6 +1705,11 @@
         <w:t>,</w:t>
       </w:r>
       <w:r>
+        <w:rPr>
+          <w:sz w:val="32"/>
+          <w:szCs w:val="32"/>
+          <w:lang w:val="en-GB"/>
+        </w:rPr>
         <w:t xml:space="preserve"> </w:t>
       </w:r>
       <w:r>
@@ -2196,36 +1718,23 @@
           <w:szCs w:val="32"/>
           <w:lang w:val="en-GB"/>
         </w:rPr>
-        <w:t>interests</w:t>
-      </w:r>
-      <w:r>
-        <w:rPr>
-          <w:sz w:val="32"/>
-          <w:szCs w:val="32"/>
-          <w:lang w:val="en-GB"/>
-        </w:rPr>
-        <w:t>,</w:t>
-      </w:r>
-      <w:r>
+        <w:t>lastName,</w:t>
+      </w:r>
+      <w:r>
+        <w:rPr>
+          <w:sz w:val="32"/>
+          <w:szCs w:val="32"/>
+          <w:lang w:val="en-GB"/>
+        </w:rPr>
         <w:t xml:space="preserve"> </w:t>
       </w:r>
-      <w:proofErr w:type="spellStart"/>
-      <w:r>
-        <w:rPr>
-          <w:sz w:val="32"/>
-          <w:szCs w:val="32"/>
-          <w:lang w:val="en-GB"/>
-        </w:rPr>
-        <w:t>isAdmin</w:t>
-      </w:r>
-      <w:proofErr w:type="spellEnd"/>
-      <w:r>
-        <w:rPr>
-          <w:sz w:val="32"/>
-          <w:szCs w:val="32"/>
-          <w:lang w:val="en-GB"/>
-        </w:rPr>
-        <w:t>) VALUES (username,</w:t>
+      <w:r>
+        <w:rPr>
+          <w:sz w:val="32"/>
+          <w:szCs w:val="32"/>
+          <w:lang w:val="en-GB"/>
+        </w:rPr>
+        <w:t>birthdate,</w:t>
       </w:r>
       <w:r>
         <w:rPr>
@@ -2235,31 +1744,13 @@
         </w:rPr>
         <w:t xml:space="preserve"> </w:t>
       </w:r>
-      <w:proofErr w:type="spellStart"/>
-      <w:r>
-        <w:rPr>
-          <w:sz w:val="32"/>
-          <w:szCs w:val="32"/>
-          <w:lang w:val="en-GB"/>
-        </w:rPr>
-        <w:t>firstN</w:t>
-      </w:r>
-      <w:r>
-        <w:rPr>
-          <w:sz w:val="32"/>
-          <w:szCs w:val="32"/>
-          <w:lang w:val="en-GB"/>
-        </w:rPr>
-        <w:t>ame</w:t>
-      </w:r>
-      <w:proofErr w:type="spellEnd"/>
-      <w:r>
-        <w:rPr>
-          <w:sz w:val="32"/>
-          <w:szCs w:val="32"/>
-          <w:lang w:val="en-GB"/>
-        </w:rPr>
-        <w:t>,</w:t>
+      <w:r>
+        <w:rPr>
+          <w:sz w:val="32"/>
+          <w:szCs w:val="32"/>
+          <w:lang w:val="en-GB"/>
+        </w:rPr>
+        <w:t>userPass,</w:t>
       </w:r>
       <w:r>
         <w:rPr>
@@ -2269,23 +1760,13 @@
         </w:rPr>
         <w:t xml:space="preserve"> </w:t>
       </w:r>
-      <w:proofErr w:type="spellStart"/>
-      <w:r>
-        <w:rPr>
-          <w:sz w:val="32"/>
-          <w:szCs w:val="32"/>
-          <w:lang w:val="en-GB"/>
-        </w:rPr>
-        <w:t>lastName</w:t>
-      </w:r>
-      <w:proofErr w:type="spellEnd"/>
-      <w:r>
-        <w:rPr>
-          <w:sz w:val="32"/>
-          <w:szCs w:val="32"/>
-          <w:lang w:val="en-GB"/>
-        </w:rPr>
-        <w:t>,</w:t>
+      <w:r>
+        <w:rPr>
+          <w:sz w:val="32"/>
+          <w:szCs w:val="32"/>
+          <w:lang w:val="en-GB"/>
+        </w:rPr>
+        <w:t>userJob,userEmail,0,0,</w:t>
       </w:r>
       <w:r>
         <w:rPr>
@@ -2301,75 +1782,7 @@
           <w:szCs w:val="32"/>
           <w:lang w:val="en-GB"/>
         </w:rPr>
-        <w:t>birthdate,</w:t>
-      </w:r>
-      <w:r>
-        <w:rPr>
-          <w:sz w:val="32"/>
-          <w:szCs w:val="32"/>
-          <w:lang w:val="en-GB"/>
-        </w:rPr>
-        <w:t xml:space="preserve"> </w:t>
-      </w:r>
-      <w:proofErr w:type="spellStart"/>
-      <w:r>
-        <w:rPr>
-          <w:sz w:val="32"/>
-          <w:szCs w:val="32"/>
-          <w:lang w:val="en-GB"/>
-        </w:rPr>
-        <w:t>userPass</w:t>
-      </w:r>
-      <w:proofErr w:type="spellEnd"/>
-      <w:r>
-        <w:rPr>
-          <w:sz w:val="32"/>
-          <w:szCs w:val="32"/>
-          <w:lang w:val="en-GB"/>
-        </w:rPr>
-        <w:t>,</w:t>
-      </w:r>
-      <w:r>
-        <w:rPr>
-          <w:sz w:val="32"/>
-          <w:szCs w:val="32"/>
-          <w:lang w:val="en-GB"/>
-        </w:rPr>
-        <w:t xml:space="preserve"> </w:t>
-      </w:r>
-      <w:r>
-        <w:rPr>
-          <w:sz w:val="32"/>
-          <w:szCs w:val="32"/>
-          <w:lang w:val="en-GB"/>
-        </w:rPr>
-        <w:t>userJob,userEmail,0,0,</w:t>
-      </w:r>
-      <w:r>
-        <w:rPr>
-          <w:sz w:val="32"/>
-          <w:szCs w:val="32"/>
-          <w:lang w:val="en-GB"/>
-        </w:rPr>
-        <w:t xml:space="preserve"> </w:t>
-      </w:r>
-      <w:proofErr w:type="spellStart"/>
-      <w:r>
-        <w:rPr>
-          <w:sz w:val="32"/>
-          <w:szCs w:val="32"/>
-          <w:lang w:val="en-GB"/>
-        </w:rPr>
-        <w:t>userAddress,userInterests,admin</w:t>
-      </w:r>
-      <w:proofErr w:type="spellEnd"/>
-      <w:r>
-        <w:rPr>
-          <w:sz w:val="32"/>
-          <w:szCs w:val="32"/>
-          <w:lang w:val="en-GB"/>
-        </w:rPr>
-        <w:t>);</w:t>
+        <w:t>userAddress,userInterests,true);</w:t>
       </w:r>
     </w:p>
     <w:p>
@@ -2465,25 +1878,7 @@
           <w:szCs w:val="32"/>
           <w:lang w:val="en-GB"/>
         </w:rPr>
-        <w:t xml:space="preserve">$$ LANGUAGE </w:t>
-      </w:r>
-      <w:proofErr w:type="spellStart"/>
-      <w:r>
-        <w:rPr>
-          <w:sz w:val="32"/>
-          <w:szCs w:val="32"/>
-          <w:lang w:val="en-GB"/>
-        </w:rPr>
-        <w:t>plpgsql</w:t>
-      </w:r>
-      <w:proofErr w:type="spellEnd"/>
-      <w:r>
-        <w:rPr>
-          <w:sz w:val="32"/>
-          <w:szCs w:val="32"/>
-          <w:lang w:val="en-GB"/>
-        </w:rPr>
-        <w:t>;</w:t>
+        <w:t>$$ LANGUAGE plpgsql;</w:t>
       </w:r>
     </w:p>
     <w:p>
@@ -2511,59 +1906,30 @@
         </w:rPr>
         <w:t xml:space="preserve">** </w:t>
       </w:r>
-      <w:bookmarkStart w:id="1" w:name="_GoBack"/>
-      <w:bookmarkEnd w:id="1"/>
-      <w:r>
-        <w:rPr>
-          <w:sz w:val="32"/>
-          <w:szCs w:val="32"/>
-          <w:lang w:val="en-GB"/>
-        </w:rPr>
-        <w:t xml:space="preserve">select </w:t>
-      </w:r>
-      <w:proofErr w:type="spellStart"/>
-      <w:r>
-        <w:rPr>
-          <w:sz w:val="32"/>
-          <w:szCs w:val="32"/>
-          <w:lang w:val="en-GB"/>
-        </w:rPr>
-        <w:t>createuser</w:t>
-      </w:r>
-      <w:proofErr w:type="spellEnd"/>
-      <w:r>
-        <w:rPr>
-          <w:sz w:val="32"/>
-          <w:szCs w:val="32"/>
-          <w:lang w:val="en-GB"/>
-        </w:rPr>
-        <w:t xml:space="preserve"> ('qazs','amr','walid','13-12-1993','123456','dev','amrwsk@gmail.com','agouza','sports',</w:t>
-      </w:r>
-      <w:r>
-        <w:rPr>
-          <w:sz w:val="32"/>
-          <w:szCs w:val="32"/>
-          <w:lang w:val="en-GB"/>
-        </w:rPr>
-        <w:t>true</w:t>
-      </w:r>
-      <w:r>
-        <w:rPr>
-          <w:sz w:val="32"/>
-          <w:szCs w:val="32"/>
-          <w:lang w:val="en-GB"/>
-        </w:rPr>
-        <w:t>);</w:t>
-      </w:r>
-    </w:p>
-    <w:p>
-      <w:pPr>
-        <w:rPr>
-          <w:sz w:val="32"/>
-          <w:szCs w:val="32"/>
-          <w:lang w:val="en-GB"/>
-        </w:rPr>
-      </w:pPr>
+      <w:r>
+        <w:rPr>
+          <w:sz w:val="32"/>
+          <w:szCs w:val="32"/>
+          <w:lang w:val="en-GB"/>
+        </w:rPr>
+        <w:t>select create</w:t>
+      </w:r>
+      <w:r>
+        <w:rPr>
+          <w:sz w:val="32"/>
+          <w:szCs w:val="32"/>
+          <w:lang w:val="en-GB"/>
+        </w:rPr>
+        <w:t>admin</w:t>
+      </w:r>
+      <w:r>
+        <w:rPr>
+          <w:sz w:val="32"/>
+          <w:szCs w:val="32"/>
+          <w:lang w:val="en-GB"/>
+        </w:rPr>
+        <w:t xml:space="preserve"> ('qazs','amr','walid','13-12-1993','123456','dev','amrwsk@gmail.com','agouza','sports');</w:t>
+      </w:r>
     </w:p>
     <w:p>
       <w:pPr>
@@ -2593,65 +1959,55 @@
           <w:szCs w:val="32"/>
           <w:lang w:val="en-GB"/>
         </w:rPr>
-        <w:t xml:space="preserve">CREATE OR REPLACE FUNCTION </w:t>
-      </w:r>
-      <w:proofErr w:type="spellStart"/>
-      <w:r>
-        <w:rPr>
-          <w:sz w:val="32"/>
-          <w:szCs w:val="32"/>
-          <w:lang w:val="en-GB"/>
-        </w:rPr>
-        <w:t>checkUser</w:t>
-      </w:r>
-      <w:proofErr w:type="spellEnd"/>
-      <w:r>
-        <w:rPr>
-          <w:sz w:val="32"/>
-          <w:szCs w:val="32"/>
-          <w:lang w:val="en-GB"/>
-        </w:rPr>
-        <w:t xml:space="preserve"> (</w:t>
-      </w:r>
-      <w:proofErr w:type="spellStart"/>
-      <w:r>
-        <w:rPr>
-          <w:sz w:val="32"/>
-          <w:szCs w:val="32"/>
-          <w:lang w:val="en-GB"/>
-        </w:rPr>
-        <w:t>UserName</w:t>
-      </w:r>
-      <w:proofErr w:type="spellEnd"/>
-      <w:r>
-        <w:rPr>
-          <w:sz w:val="32"/>
-          <w:szCs w:val="32"/>
-          <w:lang w:val="en-GB"/>
-        </w:rPr>
-        <w:t xml:space="preserve"> text) RETURNS </w:t>
-      </w:r>
-      <w:proofErr w:type="spellStart"/>
-      <w:r>
-        <w:rPr>
-          <w:sz w:val="32"/>
-          <w:szCs w:val="32"/>
-          <w:lang w:val="en-GB"/>
-        </w:rPr>
-        <w:t>boolean</w:t>
-      </w:r>
-      <w:proofErr w:type="spellEnd"/>
-      <w:r>
-        <w:rPr>
-          <w:sz w:val="32"/>
-          <w:szCs w:val="32"/>
-          <w:lang w:val="en-GB"/>
-        </w:rPr>
-        <w:t xml:space="preserve"> AS $$</w:t>
-      </w:r>
-    </w:p>
-    <w:p>
-      <w:pPr>
+        <w:t>Create a client profile</w:t>
+      </w:r>
+    </w:p>
+    <w:p>
+      <w:pPr>
+        <w:rPr>
+          <w:sz w:val="32"/>
+          <w:szCs w:val="32"/>
+          <w:lang w:val="en-GB"/>
+        </w:rPr>
+      </w:pPr>
+    </w:p>
+    <w:p>
+      <w:pPr>
+        <w:pStyle w:val="ListParagraph"/>
+        <w:rPr>
+          <w:sz w:val="32"/>
+          <w:szCs w:val="32"/>
+          <w:lang w:val="en-GB"/>
+        </w:rPr>
+      </w:pPr>
+      <w:r>
+        <w:rPr>
+          <w:sz w:val="32"/>
+          <w:szCs w:val="32"/>
+          <w:lang w:val="en-GB"/>
+        </w:rPr>
+        <w:t>CREATE OR REPLACE FUNCTION create</w:t>
+      </w:r>
+      <w:r>
+        <w:rPr>
+          <w:sz w:val="32"/>
+          <w:szCs w:val="32"/>
+          <w:lang w:val="en-GB"/>
+        </w:rPr>
+        <w:t>client</w:t>
+      </w:r>
+      <w:r>
+        <w:rPr>
+          <w:sz w:val="32"/>
+          <w:szCs w:val="32"/>
+          <w:lang w:val="en-GB"/>
+        </w:rPr>
+        <w:t xml:space="preserve"> (userName text ,firstName text, lastName text, birthDate text,userPass text, userJob text, userEmail text,userAddress text,userInterests text) RETURNS boolean AS $$</w:t>
+      </w:r>
+    </w:p>
+    <w:p>
+      <w:pPr>
+        <w:pStyle w:val="ListParagraph"/>
         <w:rPr>
           <w:sz w:val="32"/>
           <w:szCs w:val="32"/>
@@ -2669,33 +2025,25 @@
     </w:p>
     <w:p>
       <w:pPr>
-        <w:rPr>
-          <w:sz w:val="32"/>
-          <w:szCs w:val="32"/>
-          <w:lang w:val="en-GB"/>
-        </w:rPr>
-      </w:pPr>
-      <w:proofErr w:type="spellStart"/>
-      <w:r>
-        <w:rPr>
-          <w:sz w:val="32"/>
-          <w:szCs w:val="32"/>
-          <w:lang w:val="en-GB"/>
-        </w:rPr>
-        <w:t>numberOfUsers</w:t>
-      </w:r>
-      <w:proofErr w:type="spellEnd"/>
-      <w:r>
-        <w:rPr>
-          <w:sz w:val="32"/>
-          <w:szCs w:val="32"/>
-          <w:lang w:val="en-GB"/>
-        </w:rPr>
-        <w:t xml:space="preserve"> int;</w:t>
-      </w:r>
-    </w:p>
-    <w:p>
-      <w:pPr>
+        <w:pStyle w:val="ListParagraph"/>
+        <w:rPr>
+          <w:sz w:val="32"/>
+          <w:szCs w:val="32"/>
+          <w:lang w:val="en-GB"/>
+        </w:rPr>
+      </w:pPr>
+      <w:r>
+        <w:rPr>
+          <w:sz w:val="32"/>
+          <w:szCs w:val="32"/>
+          <w:lang w:val="en-GB"/>
+        </w:rPr>
+        <w:t>Isuser boolean;</w:t>
+      </w:r>
+    </w:p>
+    <w:p>
+      <w:pPr>
+        <w:pStyle w:val="ListParagraph"/>
         <w:rPr>
           <w:sz w:val="32"/>
           <w:szCs w:val="32"/>
@@ -2713,86 +2061,26 @@
     </w:p>
     <w:p>
       <w:pPr>
-        <w:rPr>
-          <w:sz w:val="32"/>
-          <w:szCs w:val="32"/>
-          <w:lang w:val="en-GB"/>
-        </w:rPr>
-      </w:pPr>
-    </w:p>
-    <w:p>
-      <w:pPr>
-        <w:rPr>
-          <w:sz w:val="32"/>
-          <w:szCs w:val="32"/>
-          <w:lang w:val="en-GB"/>
-        </w:rPr>
-      </w:pPr>
-      <w:r>
-        <w:rPr>
-          <w:sz w:val="32"/>
-          <w:szCs w:val="32"/>
-          <w:lang w:val="en-GB"/>
-        </w:rPr>
-        <w:t xml:space="preserve">SELECT COUNT(*) into </w:t>
-      </w:r>
-      <w:proofErr w:type="spellStart"/>
-      <w:r>
-        <w:rPr>
-          <w:sz w:val="32"/>
-          <w:szCs w:val="32"/>
-          <w:lang w:val="en-GB"/>
-        </w:rPr>
-        <w:t>numberOfUsers</w:t>
-      </w:r>
-      <w:proofErr w:type="spellEnd"/>
-      <w:r>
-        <w:rPr>
-          <w:sz w:val="32"/>
-          <w:szCs w:val="32"/>
-          <w:lang w:val="en-GB"/>
-        </w:rPr>
-        <w:t xml:space="preserve"> FROM users WHERE </w:t>
-      </w:r>
-      <w:proofErr w:type="spellStart"/>
-      <w:r>
-        <w:rPr>
-          <w:sz w:val="32"/>
-          <w:szCs w:val="32"/>
-          <w:lang w:val="en-GB"/>
-        </w:rPr>
-        <w:t>uname</w:t>
-      </w:r>
-      <w:proofErr w:type="spellEnd"/>
-      <w:r>
-        <w:rPr>
-          <w:sz w:val="32"/>
-          <w:szCs w:val="32"/>
-          <w:lang w:val="en-GB"/>
-        </w:rPr>
-        <w:t xml:space="preserve"> = </w:t>
-      </w:r>
-      <w:proofErr w:type="spellStart"/>
-      <w:r>
-        <w:rPr>
-          <w:sz w:val="32"/>
-          <w:szCs w:val="32"/>
-          <w:lang w:val="en-GB"/>
-        </w:rPr>
-        <w:t>UserName</w:t>
-      </w:r>
-      <w:proofErr w:type="spellEnd"/>
-      <w:r>
-        <w:rPr>
-          <w:sz w:val="32"/>
-          <w:szCs w:val="32"/>
-          <w:lang w:val="en-GB"/>
-        </w:rPr>
-        <w:t>;</w:t>
-      </w:r>
-    </w:p>
-    <w:p>
-      <w:pPr>
+        <w:pStyle w:val="ListParagraph"/>
+        <w:rPr>
+          <w:sz w:val="32"/>
+          <w:szCs w:val="32"/>
+          <w:lang w:val="en-GB"/>
+        </w:rPr>
+      </w:pPr>
+      <w:r>
+        <w:rPr>
+          <w:sz w:val="32"/>
+          <w:szCs w:val="32"/>
+          <w:lang w:val="en-GB"/>
+        </w:rPr>
+        <w:lastRenderedPageBreak/>
+        <w:t>Select checkuser(username) into isuser;</w:t>
+      </w:r>
+    </w:p>
+    <w:p>
+      <w:pPr>
+        <w:pStyle w:val="ListParagraph"/>
         <w:tabs>
           <w:tab w:val="left" w:pos="5112"/>
         </w:tabs>
@@ -2808,33 +2096,27 @@
           <w:szCs w:val="32"/>
           <w:lang w:val="en-GB"/>
         </w:rPr>
-        <w:lastRenderedPageBreak/>
-        <w:t>I</w:t>
-      </w:r>
-      <w:r>
-        <w:rPr>
-          <w:sz w:val="32"/>
-          <w:szCs w:val="32"/>
-          <w:lang w:val="en-GB"/>
-        </w:rPr>
-        <w:t xml:space="preserve">F </w:t>
-      </w:r>
-      <w:proofErr w:type="spellStart"/>
-      <w:r>
-        <w:rPr>
-          <w:sz w:val="32"/>
-          <w:szCs w:val="32"/>
-          <w:lang w:val="en-GB"/>
-        </w:rPr>
-        <w:t>numberOfUsers</w:t>
-      </w:r>
-      <w:proofErr w:type="spellEnd"/>
-      <w:r>
-        <w:rPr>
-          <w:sz w:val="32"/>
-          <w:szCs w:val="32"/>
-          <w:lang w:val="en-GB"/>
-        </w:rPr>
+        <w:t>IF Isuser = true THEN</w:t>
+      </w:r>
+    </w:p>
+    <w:p>
+      <w:pPr>
+        <w:pStyle w:val="ListParagraph"/>
+        <w:rPr>
+          <w:sz w:val="32"/>
+          <w:szCs w:val="32"/>
+          <w:lang w:val="en-GB"/>
+        </w:rPr>
+      </w:pPr>
+      <w:r>
+        <w:rPr>
+          <w:sz w:val="32"/>
+          <w:szCs w:val="32"/>
+          <w:lang w:val="en-GB"/>
+        </w:rPr>
+        <w:t>INSERT INTO users (uname,fname,lname,bd,password,job,email,</w:t>
+      </w:r>
+      <w:r>
         <w:t xml:space="preserve"> </w:t>
       </w:r>
       <w:r>
@@ -2843,14 +2125,9 @@
           <w:szCs w:val="32"/>
           <w:lang w:val="en-GB"/>
         </w:rPr>
-        <w:t>=</w:t>
-      </w:r>
-      <w:r>
-        <w:rPr>
-          <w:sz w:val="32"/>
-          <w:szCs w:val="32"/>
-          <w:lang w:val="en-GB"/>
-        </w:rPr>
+        <w:t>creditlimit,</w:t>
+      </w:r>
+      <w:r>
         <w:t xml:space="preserve"> </w:t>
       </w:r>
       <w:r>
@@ -2859,35 +2136,82 @@
           <w:szCs w:val="32"/>
           <w:lang w:val="en-GB"/>
         </w:rPr>
-        <w:t>0</w:t>
-      </w:r>
-      <w:r>
-        <w:rPr>
-          <w:sz w:val="32"/>
-          <w:szCs w:val="32"/>
-          <w:lang w:val="en-GB"/>
-        </w:rPr>
-        <w:t xml:space="preserve"> THEN RETURN </w:t>
-      </w:r>
-      <w:r>
-        <w:rPr>
-          <w:sz w:val="32"/>
-          <w:szCs w:val="32"/>
-          <w:lang w:val="en-GB"/>
-        </w:rPr>
-        <w:t>true</w:t>
-      </w:r>
-      <w:r>
-        <w:rPr>
-          <w:sz w:val="32"/>
-          <w:szCs w:val="32"/>
-          <w:lang w:val="en-GB"/>
-        </w:rPr>
-        <w:t>;</w:t>
-      </w:r>
-    </w:p>
-    <w:p>
-      <w:pPr>
+        <w:t>balance,</w:t>
+      </w:r>
+      <w:r>
+        <w:t xml:space="preserve"> </w:t>
+      </w:r>
+      <w:r>
+        <w:rPr>
+          <w:sz w:val="32"/>
+          <w:szCs w:val="32"/>
+          <w:lang w:val="en-GB"/>
+        </w:rPr>
+        <w:t>address,</w:t>
+      </w:r>
+      <w:r>
+        <w:t xml:space="preserve"> </w:t>
+      </w:r>
+      <w:r>
+        <w:rPr>
+          <w:sz w:val="32"/>
+          <w:szCs w:val="32"/>
+          <w:lang w:val="en-GB"/>
+        </w:rPr>
+        <w:t>interests</w:t>
+      </w:r>
+      <w:r>
+        <w:rPr>
+          <w:sz w:val="32"/>
+          <w:szCs w:val="32"/>
+          <w:lang w:val="en-GB"/>
+        </w:rPr>
+        <w:t>,</w:t>
+      </w:r>
+      <w:r>
+        <w:rPr>
+          <w:sz w:val="32"/>
+          <w:szCs w:val="32"/>
+          <w:lang w:val="en-GB"/>
+        </w:rPr>
+        <w:t xml:space="preserve"> </w:t>
+      </w:r>
+      <w:r>
+        <w:rPr>
+          <w:sz w:val="32"/>
+          <w:szCs w:val="32"/>
+          <w:lang w:val="en-GB"/>
+        </w:rPr>
+        <w:t>isAdmin</w:t>
+      </w:r>
+      <w:r>
+        <w:rPr>
+          <w:sz w:val="32"/>
+          <w:szCs w:val="32"/>
+          <w:lang w:val="en-GB"/>
+        </w:rPr>
+        <w:t>) VALUES (username, firstName, lastName, birthdate, userPass, userJob,userEmail,0,0, userAddress,userInterests,</w:t>
+      </w:r>
+      <w:r>
+        <w:rPr>
+          <w:sz w:val="32"/>
+          <w:szCs w:val="32"/>
+          <w:lang w:val="en-GB"/>
+        </w:rPr>
+        <w:t>false</w:t>
+      </w:r>
+      <w:r>
+        <w:rPr>
+          <w:sz w:val="32"/>
+          <w:szCs w:val="32"/>
+          <w:lang w:val="en-GB"/>
+        </w:rPr>
+        <w:t>);</w:t>
+      </w:r>
+    </w:p>
+    <w:p>
+      <w:pPr>
+        <w:pStyle w:val="ListParagraph"/>
         <w:tabs>
           <w:tab w:val="left" w:pos="5112"/>
         </w:tabs>
@@ -2903,27 +2227,12 @@
           <w:szCs w:val="32"/>
           <w:lang w:val="en-GB"/>
         </w:rPr>
-        <w:t xml:space="preserve">ELSE RETURN </w:t>
-      </w:r>
-      <w:r>
-        <w:rPr>
-          <w:sz w:val="32"/>
-          <w:szCs w:val="32"/>
-          <w:lang w:val="en-GB"/>
-        </w:rPr>
-        <w:t>false</w:t>
-      </w:r>
-      <w:r>
-        <w:rPr>
-          <w:sz w:val="32"/>
-          <w:szCs w:val="32"/>
-          <w:lang w:val="en-GB"/>
-        </w:rPr>
-        <w:t>;</w:t>
-      </w:r>
-    </w:p>
-    <w:p>
-      <w:pPr>
+        <w:t>RETURN true;</w:t>
+      </w:r>
+    </w:p>
+    <w:p>
+      <w:pPr>
+        <w:pStyle w:val="ListParagraph"/>
         <w:tabs>
           <w:tab w:val="left" w:pos="5112"/>
         </w:tabs>
@@ -2939,11 +2248,12 @@
           <w:szCs w:val="32"/>
           <w:lang w:val="en-GB"/>
         </w:rPr>
-        <w:t>END IF;</w:t>
-      </w:r>
-    </w:p>
-    <w:p>
-      <w:pPr>
+        <w:t>ELSE RETURN false;</w:t>
+      </w:r>
+    </w:p>
+    <w:p>
+      <w:pPr>
+        <w:pStyle w:val="ListParagraph"/>
         <w:tabs>
           <w:tab w:val="left" w:pos="5112"/>
         </w:tabs>
@@ -2959,35 +2269,259 @@
           <w:szCs w:val="32"/>
           <w:lang w:val="en-GB"/>
         </w:rPr>
+        <w:t>END IF;</w:t>
+      </w:r>
+    </w:p>
+    <w:p>
+      <w:pPr>
+        <w:pStyle w:val="ListParagraph"/>
+        <w:rPr>
+          <w:sz w:val="32"/>
+          <w:szCs w:val="32"/>
+          <w:lang w:val="en-GB"/>
+        </w:rPr>
+      </w:pPr>
+      <w:r>
+        <w:rPr>
+          <w:sz w:val="32"/>
+          <w:szCs w:val="32"/>
+          <w:lang w:val="en-GB"/>
+        </w:rPr>
         <w:t>END;</w:t>
       </w:r>
     </w:p>
     <w:p>
       <w:pPr>
-        <w:rPr>
-          <w:sz w:val="32"/>
-          <w:szCs w:val="32"/>
-          <w:lang w:val="en-GB"/>
-        </w:rPr>
-      </w:pPr>
-      <w:r>
-        <w:rPr>
-          <w:sz w:val="32"/>
-          <w:szCs w:val="32"/>
-          <w:lang w:val="en-GB"/>
-        </w:rPr>
-        <w:t xml:space="preserve">$$ LANGUAGE </w:t>
-      </w:r>
-      <w:proofErr w:type="spellStart"/>
-      <w:r>
-        <w:rPr>
-          <w:sz w:val="32"/>
-          <w:szCs w:val="32"/>
-          <w:lang w:val="en-GB"/>
-        </w:rPr>
-        <w:t>plpgsql</w:t>
-      </w:r>
-      <w:proofErr w:type="spellEnd"/>
+        <w:pStyle w:val="ListParagraph"/>
+        <w:rPr>
+          <w:sz w:val="32"/>
+          <w:szCs w:val="32"/>
+          <w:lang w:val="en-GB"/>
+        </w:rPr>
+      </w:pPr>
+      <w:r>
+        <w:rPr>
+          <w:sz w:val="32"/>
+          <w:szCs w:val="32"/>
+          <w:lang w:val="en-GB"/>
+        </w:rPr>
+        <w:t>$$ LANGUAGE plpgsql;</w:t>
+      </w:r>
+    </w:p>
+    <w:p>
+      <w:pPr>
+        <w:pStyle w:val="ListParagraph"/>
+        <w:rPr>
+          <w:sz w:val="32"/>
+          <w:szCs w:val="32"/>
+          <w:lang w:val="en-GB"/>
+        </w:rPr>
+      </w:pPr>
+    </w:p>
+    <w:p>
+      <w:pPr>
+        <w:pStyle w:val="ListParagraph"/>
+        <w:rPr>
+          <w:sz w:val="32"/>
+          <w:szCs w:val="32"/>
+          <w:lang w:val="en-GB"/>
+        </w:rPr>
+      </w:pPr>
+    </w:p>
+    <w:p>
+      <w:pPr>
+        <w:rPr>
+          <w:sz w:val="32"/>
+          <w:szCs w:val="32"/>
+          <w:lang w:val="en-GB"/>
+        </w:rPr>
+      </w:pPr>
+      <w:r>
+        <w:rPr>
+          <w:sz w:val="32"/>
+          <w:szCs w:val="32"/>
+          <w:lang w:val="en-GB"/>
+        </w:rPr>
+        <w:t xml:space="preserve">** </w:t>
+      </w:r>
+      <w:r>
+        <w:rPr>
+          <w:sz w:val="32"/>
+          <w:szCs w:val="32"/>
+          <w:lang w:val="en-GB"/>
+        </w:rPr>
+        <w:t>select create</w:t>
+      </w:r>
+      <w:r>
+        <w:rPr>
+          <w:sz w:val="32"/>
+          <w:szCs w:val="32"/>
+          <w:lang w:val="en-GB"/>
+        </w:rPr>
+        <w:t>client</w:t>
+      </w:r>
+      <w:r>
+        <w:rPr>
+          <w:sz w:val="32"/>
+          <w:szCs w:val="32"/>
+          <w:lang w:val="en-GB"/>
+        </w:rPr>
+        <w:t xml:space="preserve"> ('qazs','amr','walid','13-12-1993','123456','dev','amrwsk@gmail.com','agouza','sports');</w:t>
+      </w:r>
+    </w:p>
+    <w:p>
+      <w:pPr>
+        <w:pStyle w:val="ListParagraph"/>
+        <w:rPr>
+          <w:sz w:val="32"/>
+          <w:szCs w:val="32"/>
+          <w:lang w:val="en-GB"/>
+        </w:rPr>
+      </w:pPr>
+    </w:p>
+    <w:p>
+      <w:pPr>
+        <w:pStyle w:val="ListParagraph"/>
+        <w:rPr>
+          <w:sz w:val="32"/>
+          <w:szCs w:val="32"/>
+          <w:lang w:val="en-GB"/>
+        </w:rPr>
+      </w:pPr>
+    </w:p>
+    <w:p>
+      <w:pPr>
+        <w:pStyle w:val="ListParagraph"/>
+        <w:rPr>
+          <w:sz w:val="32"/>
+          <w:szCs w:val="32"/>
+          <w:lang w:val="en-GB"/>
+        </w:rPr>
+      </w:pPr>
+    </w:p>
+    <w:p>
+      <w:pPr>
+        <w:pStyle w:val="ListParagraph"/>
+        <w:numPr>
+          <w:ilvl w:val="0"/>
+          <w:numId w:val="2"/>
+        </w:numPr>
+        <w:rPr>
+          <w:sz w:val="32"/>
+          <w:szCs w:val="32"/>
+          <w:lang w:val="en-GB"/>
+        </w:rPr>
+      </w:pPr>
+      <w:r>
+        <w:rPr>
+          <w:sz w:val="32"/>
+          <w:szCs w:val="32"/>
+          <w:lang w:val="en-GB"/>
+        </w:rPr>
+        <w:t xml:space="preserve">CREATE OR REPLACE FUNCTION checkUser (UserName text) RETURNS </w:t>
+      </w:r>
+      <w:r>
+        <w:rPr>
+          <w:sz w:val="32"/>
+          <w:szCs w:val="32"/>
+          <w:lang w:val="en-GB"/>
+        </w:rPr>
+        <w:t>boolean</w:t>
+      </w:r>
+      <w:r>
+        <w:rPr>
+          <w:sz w:val="32"/>
+          <w:szCs w:val="32"/>
+          <w:lang w:val="en-GB"/>
+        </w:rPr>
+        <w:t xml:space="preserve"> AS $$</w:t>
+      </w:r>
+    </w:p>
+    <w:p>
+      <w:pPr>
+        <w:rPr>
+          <w:sz w:val="32"/>
+          <w:szCs w:val="32"/>
+          <w:lang w:val="en-GB"/>
+        </w:rPr>
+      </w:pPr>
+      <w:r>
+        <w:rPr>
+          <w:sz w:val="32"/>
+          <w:szCs w:val="32"/>
+          <w:lang w:val="en-GB"/>
+        </w:rPr>
+        <w:t>DECLARE</w:t>
+      </w:r>
+    </w:p>
+    <w:p>
+      <w:pPr>
+        <w:rPr>
+          <w:sz w:val="32"/>
+          <w:szCs w:val="32"/>
+          <w:lang w:val="en-GB"/>
+        </w:rPr>
+      </w:pPr>
+      <w:r>
+        <w:rPr>
+          <w:sz w:val="32"/>
+          <w:szCs w:val="32"/>
+          <w:lang w:val="en-GB"/>
+        </w:rPr>
+        <w:lastRenderedPageBreak/>
+        <w:t>numberOfUsers int;</w:t>
+      </w:r>
+    </w:p>
+    <w:p>
+      <w:pPr>
+        <w:rPr>
+          <w:sz w:val="32"/>
+          <w:szCs w:val="32"/>
+          <w:lang w:val="en-GB"/>
+        </w:rPr>
+      </w:pPr>
+      <w:r>
+        <w:rPr>
+          <w:sz w:val="32"/>
+          <w:szCs w:val="32"/>
+          <w:lang w:val="en-GB"/>
+        </w:rPr>
+        <w:t>BEGIN</w:t>
+      </w:r>
+    </w:p>
+    <w:p>
+      <w:pPr>
+        <w:rPr>
+          <w:sz w:val="32"/>
+          <w:szCs w:val="32"/>
+          <w:lang w:val="en-GB"/>
+        </w:rPr>
+      </w:pPr>
+    </w:p>
+    <w:p>
+      <w:pPr>
+        <w:rPr>
+          <w:sz w:val="32"/>
+          <w:szCs w:val="32"/>
+          <w:lang w:val="en-GB"/>
+        </w:rPr>
+      </w:pPr>
+      <w:r>
+        <w:rPr>
+          <w:sz w:val="32"/>
+          <w:szCs w:val="32"/>
+          <w:lang w:val="en-GB"/>
+        </w:rPr>
+        <w:t xml:space="preserve">SELECT COUNT(*) into numberOfUsers FROM users WHERE uname = </w:t>
+      </w:r>
+      <w:r>
+        <w:rPr>
+          <w:sz w:val="32"/>
+          <w:szCs w:val="32"/>
+          <w:lang w:val="en-GB"/>
+        </w:rPr>
+        <w:t>UserName</w:t>
+      </w:r>
       <w:r>
         <w:rPr>
           <w:sz w:val="32"/>
@@ -2999,12 +2533,113 @@
     </w:p>
     <w:p>
       <w:pPr>
-        <w:rPr>
-          <w:sz w:val="32"/>
-          <w:szCs w:val="32"/>
-          <w:lang w:val="en-GB"/>
-        </w:rPr>
-      </w:pPr>
+        <w:tabs>
+          <w:tab w:val="left" w:pos="5112"/>
+        </w:tabs>
+        <w:rPr>
+          <w:sz w:val="32"/>
+          <w:szCs w:val="32"/>
+          <w:lang w:val="en-GB"/>
+        </w:rPr>
+      </w:pPr>
+      <w:r>
+        <w:rPr>
+          <w:sz w:val="32"/>
+          <w:szCs w:val="32"/>
+          <w:lang w:val="en-GB"/>
+        </w:rPr>
+        <w:t>IF numberOfUsers = 0 THEN RETURN true;</w:t>
+      </w:r>
+    </w:p>
+    <w:p>
+      <w:pPr>
+        <w:tabs>
+          <w:tab w:val="left" w:pos="5112"/>
+        </w:tabs>
+        <w:rPr>
+          <w:sz w:val="32"/>
+          <w:szCs w:val="32"/>
+          <w:lang w:val="en-GB"/>
+        </w:rPr>
+      </w:pPr>
+      <w:r>
+        <w:rPr>
+          <w:sz w:val="32"/>
+          <w:szCs w:val="32"/>
+          <w:lang w:val="en-GB"/>
+        </w:rPr>
+        <w:t>ELSE RETURN false;</w:t>
+      </w:r>
+    </w:p>
+    <w:p>
+      <w:pPr>
+        <w:tabs>
+          <w:tab w:val="left" w:pos="5112"/>
+        </w:tabs>
+        <w:rPr>
+          <w:sz w:val="32"/>
+          <w:szCs w:val="32"/>
+          <w:lang w:val="en-GB"/>
+        </w:rPr>
+      </w:pPr>
+      <w:r>
+        <w:rPr>
+          <w:sz w:val="32"/>
+          <w:szCs w:val="32"/>
+          <w:lang w:val="en-GB"/>
+        </w:rPr>
+        <w:t>END IF;</w:t>
+      </w:r>
+    </w:p>
+    <w:p>
+      <w:pPr>
+        <w:tabs>
+          <w:tab w:val="left" w:pos="5112"/>
+        </w:tabs>
+        <w:rPr>
+          <w:sz w:val="32"/>
+          <w:szCs w:val="32"/>
+          <w:lang w:val="en-GB"/>
+        </w:rPr>
+      </w:pPr>
+      <w:r>
+        <w:rPr>
+          <w:sz w:val="32"/>
+          <w:szCs w:val="32"/>
+          <w:lang w:val="en-GB"/>
+        </w:rPr>
+        <w:t>END;</w:t>
+      </w:r>
+    </w:p>
+    <w:p>
+      <w:pPr>
+        <w:rPr>
+          <w:sz w:val="32"/>
+          <w:szCs w:val="32"/>
+          <w:lang w:val="en-GB"/>
+        </w:rPr>
+      </w:pPr>
+      <w:r>
+        <w:rPr>
+          <w:sz w:val="32"/>
+          <w:szCs w:val="32"/>
+          <w:lang w:val="en-GB"/>
+        </w:rPr>
+        <w:t>$$ LANGUAGE plpgsql;</w:t>
+      </w:r>
+    </w:p>
+    <w:p>
+      <w:pPr>
+        <w:rPr>
+          <w:sz w:val="32"/>
+          <w:szCs w:val="32"/>
+          <w:lang w:val="en-GB"/>
+        </w:rPr>
+      </w:pPr>
+    </w:p>
+    <w:p>
+      <w:bookmarkStart w:id="1" w:name="_GoBack"/>
+      <w:bookmarkEnd w:id="1"/>
     </w:p>
     <w:sectPr>
       <w:pgSz w:w="16838" w:h="11906" w:orient="landscape"/>
@@ -3719,7 +3354,7 @@
   <w:style w:type="paragraph" w:default="1" w:styleId="Normal">
     <w:name w:val="Normal"/>
     <w:qFormat/>
-    <w:rsid w:val="00D165A8"/>
+    <w:rsid w:val="008B7CE8"/>
     <w:rPr>
       <w:lang w:val="en-US"/>
     </w:rPr>
@@ -4582,7 +4217,7 @@
 </file>
 
 <file path=customXml/itemProps1.xml><?xml version="1.0" encoding="utf-8"?>
-<ds:datastoreItem xmlns:ds="http://schemas.openxmlformats.org/officeDocument/2006/customXml" ds:itemID="{955704BE-62D9-403B-9BBD-AE58EBB6CF64}">
+<ds:datastoreItem xmlns:ds="http://schemas.openxmlformats.org/officeDocument/2006/customXml" ds:itemID="{C6858328-7F52-43D6-93EF-65790612423B}">
   <ds:schemaRefs>
     <ds:schemaRef ds:uri="http://schemas.openxmlformats.org/officeDocument/2006/bibliography"/>
   </ds:schemaRefs>

</xml_diff>

<commit_message>
Added 2 functions Of the checking  the admin and client login , new jsp is made named by loginVal.jsp to varify the checking of the login operation
</commit_message>
<xml_diff>
--- a/Database Documentation/DataBase table.docx
+++ b/Database Documentation/DataBase table.docx
@@ -14,7 +14,19 @@
         <w:rPr>
           <w:lang w:val="en-GB"/>
         </w:rPr>
-        <w:t>Database For Souq.com</w:t>
+        <w:t>Data</w:t>
+      </w:r>
+      <w:r>
+        <w:rPr>
+          <w:lang w:val="en-GB"/>
+        </w:rPr>
+        <w:t>b</w:t>
+      </w:r>
+      <w:r>
+        <w:rPr>
+          <w:lang w:val="en-GB"/>
+        </w:rPr>
+        <w:t>ase For Souq.com</w:t>
       </w:r>
     </w:p>
     <w:p>
@@ -106,13 +118,23 @@
                 <w:lang w:val="en-GB"/>
               </w:rPr>
             </w:pPr>
+            <w:proofErr w:type="spellStart"/>
             <w:r>
               <w:rPr>
                 <w:sz w:val="24"/>
                 <w:szCs w:val="24"/>
                 <w:lang w:val="en-GB"/>
               </w:rPr>
-              <w:t>userID (PK)</w:t>
+              <w:t>userID</w:t>
+            </w:r>
+            <w:proofErr w:type="spellEnd"/>
+            <w:r>
+              <w:rPr>
+                <w:sz w:val="24"/>
+                <w:szCs w:val="24"/>
+                <w:lang w:val="en-GB"/>
+              </w:rPr>
+              <w:t xml:space="preserve"> (PK)</w:t>
             </w:r>
           </w:p>
         </w:tc>
@@ -382,6 +404,7 @@
                 <w:lang w:val="en-GB"/>
               </w:rPr>
             </w:pPr>
+            <w:proofErr w:type="spellStart"/>
             <w:r>
               <w:rPr>
                 <w:sz w:val="24"/>
@@ -390,6 +413,7 @@
               </w:rPr>
               <w:t>isAdmin</w:t>
             </w:r>
+            <w:proofErr w:type="spellEnd"/>
           </w:p>
         </w:tc>
       </w:tr>
@@ -494,6 +518,7 @@
                 <w:lang w:val="en-GB"/>
               </w:rPr>
             </w:pPr>
+            <w:proofErr w:type="spellStart"/>
             <w:r>
               <w:rPr>
                 <w:sz w:val="24"/>
@@ -508,7 +533,24 @@
                 <w:szCs w:val="24"/>
                 <w:lang w:val="en-GB"/>
               </w:rPr>
-              <w:t>_ID (FK)</w:t>
+              <w:t>_</w:t>
+            </w:r>
+            <w:r>
+              <w:rPr>
+                <w:sz w:val="24"/>
+                <w:szCs w:val="24"/>
+                <w:lang w:val="en-GB"/>
+              </w:rPr>
+              <w:t>ID</w:t>
+            </w:r>
+            <w:proofErr w:type="spellEnd"/>
+            <w:r>
+              <w:rPr>
+                <w:sz w:val="24"/>
+                <w:szCs w:val="24"/>
+                <w:lang w:val="en-GB"/>
+              </w:rPr>
+              <w:t xml:space="preserve"> (FK)</w:t>
             </w:r>
           </w:p>
         </w:tc>
@@ -725,6 +767,7 @@
                 <w:lang w:val="en-GB"/>
               </w:rPr>
             </w:pPr>
+            <w:proofErr w:type="spellStart"/>
             <w:r>
               <w:rPr>
                 <w:sz w:val="24"/>
@@ -739,7 +782,16 @@
                 <w:szCs w:val="24"/>
                 <w:lang w:val="en-GB"/>
               </w:rPr>
-              <w:t>ID (PK)</w:t>
+              <w:t>ID</w:t>
+            </w:r>
+            <w:proofErr w:type="spellEnd"/>
+            <w:r>
+              <w:rPr>
+                <w:sz w:val="24"/>
+                <w:szCs w:val="24"/>
+                <w:lang w:val="en-GB"/>
+              </w:rPr>
+              <w:t xml:space="preserve"> (PK)</w:t>
             </w:r>
           </w:p>
         </w:tc>
@@ -868,11 +920,25 @@
                 <w:lang w:val="en-GB"/>
               </w:rPr>
             </w:pPr>
+            <w:proofErr w:type="spellStart"/>
             <w:r>
               <w:rPr>
                 <w:lang w:val="en-GB"/>
               </w:rPr>
-              <w:t>UserID (PK)</w:t>
+              <w:t>User</w:t>
+            </w:r>
+            <w:r>
+              <w:rPr>
+                <w:lang w:val="en-GB"/>
+              </w:rPr>
+              <w:t>ID</w:t>
+            </w:r>
+            <w:proofErr w:type="spellEnd"/>
+            <w:r>
+              <w:rPr>
+                <w:lang w:val="en-GB"/>
+              </w:rPr>
+              <w:t xml:space="preserve"> (PK)</w:t>
             </w:r>
           </w:p>
         </w:tc>
@@ -1169,7 +1235,15 @@
                 <w:szCs w:val="24"/>
                 <w:lang w:val="en-GB"/>
               </w:rPr>
-              <w:t>Price After Buying</w:t>
+              <w:t>Price</w:t>
+            </w:r>
+            <w:r>
+              <w:rPr>
+                <w:sz w:val="24"/>
+                <w:szCs w:val="24"/>
+                <w:lang w:val="en-GB"/>
+              </w:rPr>
+              <w:t xml:space="preserve"> After Buying</w:t>
             </w:r>
           </w:p>
         </w:tc>
@@ -1317,9 +1391,9 @@
     </w:p>
     <w:p>
       <w:pPr>
-        <w:rPr>
-          <w:sz w:val="32"/>
-          <w:szCs w:val="32"/>
+        <w:pStyle w:val="Title"/>
+        <w:jc w:val="center"/>
+        <w:rPr>
           <w:lang w:val="en-GB"/>
         </w:rPr>
       </w:pPr>
@@ -1366,16 +1440,69 @@
           <w:szCs w:val="32"/>
           <w:lang w:val="en-GB"/>
         </w:rPr>
-        <w:t xml:space="preserve">create table users ( uId serial primary key, uName text, fName text , lName text, bd text , password text , job text , email text, creditLimit float, balance float, address text , interests text, </w:t>
-      </w:r>
-      <w:r>
-        <w:rPr>
-          <w:sz w:val="32"/>
-          <w:szCs w:val="32"/>
-          <w:lang w:val="en-GB"/>
-        </w:rPr>
-        <w:t>isAdmin</w:t>
-      </w:r>
+        <w:t xml:space="preserve">Create a Admin Profile </w:t>
+      </w:r>
+    </w:p>
+    <w:p>
+      <w:pPr>
+        <w:rPr>
+          <w:sz w:val="32"/>
+          <w:szCs w:val="32"/>
+          <w:lang w:val="en-GB"/>
+        </w:rPr>
+      </w:pPr>
+      <w:r>
+        <w:rPr>
+          <w:sz w:val="32"/>
+          <w:szCs w:val="32"/>
+          <w:lang w:val="en-GB"/>
+        </w:rPr>
+        <w:t xml:space="preserve">CREATE OR REPLACE FUNCTION </w:t>
+      </w:r>
+      <w:proofErr w:type="spellStart"/>
+      <w:r>
+        <w:rPr>
+          <w:sz w:val="32"/>
+          <w:szCs w:val="32"/>
+          <w:lang w:val="en-GB"/>
+        </w:rPr>
+        <w:t>create</w:t>
+      </w:r>
+      <w:r>
+        <w:rPr>
+          <w:sz w:val="32"/>
+          <w:szCs w:val="32"/>
+          <w:lang w:val="en-GB"/>
+        </w:rPr>
+        <w:t>admin</w:t>
+      </w:r>
+      <w:proofErr w:type="spellEnd"/>
+      <w:r>
+        <w:rPr>
+          <w:sz w:val="32"/>
+          <w:szCs w:val="32"/>
+          <w:lang w:val="en-GB"/>
+        </w:rPr>
+        <w:t xml:space="preserve"> (</w:t>
+      </w:r>
+      <w:proofErr w:type="spellStart"/>
+      <w:r>
+        <w:rPr>
+          <w:sz w:val="32"/>
+          <w:szCs w:val="32"/>
+          <w:lang w:val="en-GB"/>
+        </w:rPr>
+        <w:t>userN</w:t>
+      </w:r>
+      <w:r>
+        <w:rPr>
+          <w:sz w:val="32"/>
+          <w:szCs w:val="32"/>
+          <w:lang w:val="en-GB"/>
+        </w:rPr>
+        <w:t>ame</w:t>
+      </w:r>
+      <w:proofErr w:type="spellEnd"/>
       <w:r>
         <w:rPr>
           <w:sz w:val="32"/>
@@ -1390,90 +1517,255 @@
           <w:szCs w:val="32"/>
           <w:lang w:val="en-GB"/>
         </w:rPr>
+        <w:t>text ,</w:t>
+      </w:r>
+      <w:proofErr w:type="spellStart"/>
+      <w:r>
+        <w:rPr>
+          <w:sz w:val="32"/>
+          <w:szCs w:val="32"/>
+          <w:lang w:val="en-GB"/>
+        </w:rPr>
+        <w:t>firstN</w:t>
+      </w:r>
+      <w:r>
+        <w:rPr>
+          <w:sz w:val="32"/>
+          <w:szCs w:val="32"/>
+          <w:lang w:val="en-GB"/>
+        </w:rPr>
+        <w:t>ame</w:t>
+      </w:r>
+      <w:proofErr w:type="spellEnd"/>
+      <w:r>
+        <w:rPr>
+          <w:sz w:val="32"/>
+          <w:szCs w:val="32"/>
+          <w:lang w:val="en-GB"/>
+        </w:rPr>
+        <w:t xml:space="preserve"> </w:t>
+      </w:r>
+      <w:r>
+        <w:rPr>
+          <w:sz w:val="32"/>
+          <w:szCs w:val="32"/>
+          <w:lang w:val="en-GB"/>
+        </w:rPr>
+        <w:t xml:space="preserve">text, </w:t>
+      </w:r>
+      <w:proofErr w:type="spellStart"/>
+      <w:r>
+        <w:rPr>
+          <w:sz w:val="32"/>
+          <w:szCs w:val="32"/>
+          <w:lang w:val="en-GB"/>
+        </w:rPr>
+        <w:t>lastName</w:t>
+      </w:r>
+      <w:proofErr w:type="spellEnd"/>
+      <w:r>
+        <w:rPr>
+          <w:sz w:val="32"/>
+          <w:szCs w:val="32"/>
+          <w:lang w:val="en-GB"/>
+        </w:rPr>
+        <w:t xml:space="preserve"> </w:t>
+      </w:r>
+      <w:r>
+        <w:rPr>
+          <w:sz w:val="32"/>
+          <w:szCs w:val="32"/>
+          <w:lang w:val="en-GB"/>
+        </w:rPr>
+        <w:t xml:space="preserve">text, </w:t>
+      </w:r>
+      <w:proofErr w:type="spellStart"/>
+      <w:r>
+        <w:rPr>
+          <w:sz w:val="32"/>
+          <w:szCs w:val="32"/>
+          <w:lang w:val="en-GB"/>
+        </w:rPr>
+        <w:t>b</w:t>
+      </w:r>
+      <w:r>
+        <w:rPr>
+          <w:sz w:val="32"/>
+          <w:szCs w:val="32"/>
+          <w:lang w:val="en-GB"/>
+        </w:rPr>
+        <w:t>irthDate</w:t>
+      </w:r>
+      <w:proofErr w:type="spellEnd"/>
+      <w:r>
+        <w:rPr>
+          <w:sz w:val="32"/>
+          <w:szCs w:val="32"/>
+          <w:lang w:val="en-GB"/>
+        </w:rPr>
+        <w:t xml:space="preserve"> </w:t>
+      </w:r>
+      <w:proofErr w:type="spellStart"/>
+      <w:r>
+        <w:rPr>
+          <w:sz w:val="32"/>
+          <w:szCs w:val="32"/>
+          <w:lang w:val="en-GB"/>
+        </w:rPr>
+        <w:t>text</w:t>
+      </w:r>
+      <w:r>
+        <w:rPr>
+          <w:sz w:val="32"/>
+          <w:szCs w:val="32"/>
+          <w:lang w:val="en-GB"/>
+        </w:rPr>
+        <w:t>,userPass</w:t>
+      </w:r>
+      <w:proofErr w:type="spellEnd"/>
+      <w:r>
+        <w:rPr>
+          <w:sz w:val="32"/>
+          <w:szCs w:val="32"/>
+          <w:lang w:val="en-GB"/>
+        </w:rPr>
+        <w:t xml:space="preserve"> text, </w:t>
+      </w:r>
+      <w:proofErr w:type="spellStart"/>
+      <w:r>
+        <w:rPr>
+          <w:sz w:val="32"/>
+          <w:szCs w:val="32"/>
+          <w:lang w:val="en-GB"/>
+        </w:rPr>
+        <w:t>userJob</w:t>
+      </w:r>
+      <w:proofErr w:type="spellEnd"/>
+      <w:r>
+        <w:rPr>
+          <w:sz w:val="32"/>
+          <w:szCs w:val="32"/>
+          <w:lang w:val="en-GB"/>
+        </w:rPr>
+        <w:t xml:space="preserve"> text, </w:t>
+      </w:r>
+      <w:proofErr w:type="spellStart"/>
+      <w:r>
+        <w:rPr>
+          <w:sz w:val="32"/>
+          <w:szCs w:val="32"/>
+          <w:lang w:val="en-GB"/>
+        </w:rPr>
+        <w:t>userEmail</w:t>
+      </w:r>
+      <w:proofErr w:type="spellEnd"/>
+      <w:r>
+        <w:rPr>
+          <w:sz w:val="32"/>
+          <w:szCs w:val="32"/>
+          <w:lang w:val="en-GB"/>
+        </w:rPr>
+        <w:t xml:space="preserve"> </w:t>
+      </w:r>
+      <w:proofErr w:type="spellStart"/>
+      <w:r>
+        <w:rPr>
+          <w:sz w:val="32"/>
+          <w:szCs w:val="32"/>
+          <w:lang w:val="en-GB"/>
+        </w:rPr>
+        <w:t>text,userAddress</w:t>
+      </w:r>
+      <w:proofErr w:type="spellEnd"/>
+      <w:r>
+        <w:rPr>
+          <w:sz w:val="32"/>
+          <w:szCs w:val="32"/>
+          <w:lang w:val="en-GB"/>
+        </w:rPr>
+        <w:t xml:space="preserve"> </w:t>
+      </w:r>
+      <w:proofErr w:type="spellStart"/>
+      <w:r>
+        <w:rPr>
+          <w:sz w:val="32"/>
+          <w:szCs w:val="32"/>
+          <w:lang w:val="en-GB"/>
+        </w:rPr>
+        <w:t>text,userInterests</w:t>
+      </w:r>
+      <w:proofErr w:type="spellEnd"/>
+      <w:r>
+        <w:rPr>
+          <w:sz w:val="32"/>
+          <w:szCs w:val="32"/>
+          <w:lang w:val="en-GB"/>
+        </w:rPr>
+        <w:t xml:space="preserve"> text</w:t>
+      </w:r>
+      <w:r>
+        <w:rPr>
+          <w:sz w:val="32"/>
+          <w:szCs w:val="32"/>
+          <w:lang w:val="en-GB"/>
+        </w:rPr>
+        <w:t xml:space="preserve">) RETURNS </w:t>
+      </w:r>
+      <w:proofErr w:type="spellStart"/>
+      <w:r>
+        <w:rPr>
+          <w:sz w:val="32"/>
+          <w:szCs w:val="32"/>
+          <w:lang w:val="en-GB"/>
+        </w:rPr>
         <w:t>boolean</w:t>
       </w:r>
-      <w:r>
-        <w:rPr>
-          <w:sz w:val="32"/>
-          <w:szCs w:val="32"/>
-          <w:lang w:val="en-GB"/>
-        </w:rPr>
-        <w:t>);</w:t>
-      </w:r>
-    </w:p>
-    <w:p>
-      <w:pPr>
-        <w:rPr>
-          <w:sz w:val="32"/>
-          <w:szCs w:val="32"/>
-          <w:lang w:val="en-GB"/>
-        </w:rPr>
-      </w:pPr>
-    </w:p>
-    <w:p>
-      <w:pPr>
-        <w:rPr>
-          <w:sz w:val="32"/>
-          <w:szCs w:val="32"/>
-          <w:lang w:val="en-GB"/>
-        </w:rPr>
-      </w:pPr>
-      <w:r>
-        <w:rPr>
-          <w:sz w:val="32"/>
-          <w:szCs w:val="32"/>
-          <w:lang w:val="en-GB"/>
-        </w:rPr>
-        <w:t>CREATE OR REPLACE FUNCTION createadmin (userN</w:t>
-      </w:r>
-      <w:r>
-        <w:rPr>
-          <w:sz w:val="32"/>
-          <w:szCs w:val="32"/>
-          <w:lang w:val="en-GB"/>
-        </w:rPr>
-        <w:t>ame</w:t>
-      </w:r>
-      <w:r>
-        <w:rPr>
-          <w:sz w:val="32"/>
-          <w:szCs w:val="32"/>
-          <w:lang w:val="en-GB"/>
-        </w:rPr>
-        <w:t xml:space="preserve"> text ,firstN</w:t>
-      </w:r>
-      <w:r>
-        <w:rPr>
-          <w:sz w:val="32"/>
-          <w:szCs w:val="32"/>
-          <w:lang w:val="en-GB"/>
-        </w:rPr>
-        <w:t>ame</w:t>
-      </w:r>
-      <w:r>
-        <w:rPr>
-          <w:sz w:val="32"/>
-          <w:szCs w:val="32"/>
-          <w:lang w:val="en-GB"/>
-        </w:rPr>
-        <w:t xml:space="preserve"> text, lastName text, </w:t>
-      </w:r>
-      <w:r>
-        <w:rPr>
-          <w:sz w:val="32"/>
-          <w:szCs w:val="32"/>
-          <w:lang w:val="en-GB"/>
-        </w:rPr>
-        <w:t>b</w:t>
-      </w:r>
-      <w:r>
-        <w:rPr>
-          <w:sz w:val="32"/>
-          <w:szCs w:val="32"/>
-          <w:lang w:val="en-GB"/>
-        </w:rPr>
-        <w:t>irthDate</w:t>
-      </w:r>
+      <w:proofErr w:type="spellEnd"/>
+      <w:r>
+        <w:rPr>
+          <w:sz w:val="32"/>
+          <w:szCs w:val="32"/>
+          <w:lang w:val="en-GB"/>
+        </w:rPr>
+        <w:t xml:space="preserve"> AS $$</w:t>
+      </w:r>
+    </w:p>
+    <w:p>
+      <w:pPr>
+        <w:rPr>
+          <w:sz w:val="32"/>
+          <w:szCs w:val="32"/>
+          <w:lang w:val="en-GB"/>
+        </w:rPr>
+      </w:pPr>
+      <w:bookmarkStart w:id="0" w:name="_Hlk36233430"/>
+      <w:r>
+        <w:rPr>
+          <w:sz w:val="32"/>
+          <w:szCs w:val="32"/>
+          <w:lang w:val="en-GB"/>
+        </w:rPr>
+        <w:t>DECLARE</w:t>
+      </w:r>
+    </w:p>
+    <w:p>
+      <w:pPr>
+        <w:rPr>
+          <w:sz w:val="32"/>
+          <w:szCs w:val="32"/>
+          <w:lang w:val="en-GB"/>
+        </w:rPr>
+      </w:pPr>
+      <w:proofErr w:type="spellStart"/>
+      <w:r>
+        <w:rPr>
+          <w:sz w:val="32"/>
+          <w:szCs w:val="32"/>
+          <w:lang w:val="en-GB"/>
+        </w:rPr>
+        <w:t>Isuser</w:t>
+      </w:r>
+      <w:proofErr w:type="spellEnd"/>
       <w:r>
         <w:rPr>
           <w:sz w:val="32"/>
@@ -1482,48 +1774,23 @@
         </w:rPr>
         <w:t xml:space="preserve"> </w:t>
       </w:r>
-      <w:r>
-        <w:rPr>
-          <w:sz w:val="32"/>
-          <w:szCs w:val="32"/>
-          <w:lang w:val="en-GB"/>
-        </w:rPr>
-        <w:t>text,userPass text, userJob text, userEmail text,userAddress text,userInterests text) RETURNS boolean AS $$</w:t>
-      </w:r>
-    </w:p>
-    <w:p>
-      <w:pPr>
-        <w:rPr>
-          <w:sz w:val="32"/>
-          <w:szCs w:val="32"/>
-          <w:lang w:val="en-GB"/>
-        </w:rPr>
-      </w:pPr>
-      <w:bookmarkStart w:id="0" w:name="_Hlk36233430"/>
-      <w:r>
-        <w:rPr>
-          <w:sz w:val="32"/>
-          <w:szCs w:val="32"/>
-          <w:lang w:val="en-GB"/>
-        </w:rPr>
-        <w:t>DECLARE</w:t>
-      </w:r>
-    </w:p>
-    <w:p>
-      <w:pPr>
-        <w:rPr>
-          <w:sz w:val="32"/>
-          <w:szCs w:val="32"/>
-          <w:lang w:val="en-GB"/>
-        </w:rPr>
-      </w:pPr>
-      <w:r>
-        <w:rPr>
-          <w:sz w:val="32"/>
-          <w:szCs w:val="32"/>
-          <w:lang w:val="en-GB"/>
-        </w:rPr>
-        <w:t>Isuser boolean;</w:t>
+      <w:proofErr w:type="spellStart"/>
+      <w:r>
+        <w:rPr>
+          <w:sz w:val="32"/>
+          <w:szCs w:val="32"/>
+          <w:lang w:val="en-GB"/>
+        </w:rPr>
+        <w:t>boolean</w:t>
+      </w:r>
+      <w:proofErr w:type="spellEnd"/>
+      <w:r>
+        <w:rPr>
+          <w:sz w:val="32"/>
+          <w:szCs w:val="32"/>
+          <w:lang w:val="en-GB"/>
+        </w:rPr>
+        <w:t>;</w:t>
       </w:r>
     </w:p>
     <w:p>
@@ -1557,7 +1824,41 @@
           <w:szCs w:val="32"/>
           <w:lang w:val="en-GB"/>
         </w:rPr>
-        <w:t>Select checkuser(username) into isuser;</w:t>
+        <w:t>Select checkuser</w:t>
+      </w:r>
+      <w:r>
+        <w:rPr>
+          <w:sz w:val="32"/>
+          <w:szCs w:val="32"/>
+          <w:lang w:val="en-GB"/>
+        </w:rPr>
+        <w:t>(username)</w:t>
+      </w:r>
+      <w:r>
+        <w:rPr>
+          <w:sz w:val="32"/>
+          <w:szCs w:val="32"/>
+          <w:lang w:val="en-GB"/>
+        </w:rPr>
+        <w:t xml:space="preserve"> into </w:t>
+      </w:r>
+      <w:proofErr w:type="spellStart"/>
+      <w:r>
+        <w:rPr>
+          <w:sz w:val="32"/>
+          <w:szCs w:val="32"/>
+          <w:lang w:val="en-GB"/>
+        </w:rPr>
+        <w:t>isuser</w:t>
+      </w:r>
+      <w:proofErr w:type="spellEnd"/>
+      <w:r>
+        <w:rPr>
+          <w:sz w:val="32"/>
+          <w:szCs w:val="32"/>
+          <w:lang w:val="en-GB"/>
+        </w:rPr>
+        <w:t>;</w:t>
       </w:r>
     </w:p>
     <w:p>
@@ -1577,26 +1878,24 @@
           <w:szCs w:val="32"/>
           <w:lang w:val="en-GB"/>
         </w:rPr>
-        <w:t>IF Isuser = true THEN</w:t>
-      </w:r>
-    </w:p>
-    <w:p>
-      <w:pPr>
-        <w:rPr>
-          <w:sz w:val="32"/>
-          <w:szCs w:val="32"/>
-          <w:lang w:val="en-GB"/>
-        </w:rPr>
-      </w:pPr>
-      <w:r>
-        <w:rPr>
-          <w:sz w:val="32"/>
-          <w:szCs w:val="32"/>
-          <w:lang w:val="en-GB"/>
-        </w:rPr>
-        <w:t>INSERT INTO users (uname,fname,lname,bd,password,job,email,</w:t>
-      </w:r>
-      <w:r>
+        <w:t xml:space="preserve">IF </w:t>
+      </w:r>
+      <w:proofErr w:type="spellStart"/>
+      <w:r>
+        <w:rPr>
+          <w:sz w:val="32"/>
+          <w:szCs w:val="32"/>
+          <w:lang w:val="en-GB"/>
+        </w:rPr>
+        <w:t>Isuser</w:t>
+      </w:r>
+      <w:proofErr w:type="spellEnd"/>
+      <w:r>
+        <w:rPr>
+          <w:sz w:val="32"/>
+          <w:szCs w:val="32"/>
+          <w:lang w:val="en-GB"/>
+        </w:rPr>
         <w:t xml:space="preserve"> </w:t>
       </w:r>
       <w:r>
@@ -1605,8 +1904,72 @@
           <w:szCs w:val="32"/>
           <w:lang w:val="en-GB"/>
         </w:rPr>
+        <w:t xml:space="preserve">= </w:t>
+      </w:r>
+      <w:r>
+        <w:rPr>
+          <w:sz w:val="32"/>
+          <w:szCs w:val="32"/>
+          <w:lang w:val="en-GB"/>
+        </w:rPr>
+        <w:t>true</w:t>
+      </w:r>
+      <w:r>
+        <w:rPr>
+          <w:sz w:val="32"/>
+          <w:szCs w:val="32"/>
+          <w:lang w:val="en-GB"/>
+        </w:rPr>
+        <w:t xml:space="preserve"> THEN</w:t>
+      </w:r>
+    </w:p>
+    <w:p>
+      <w:pPr>
+        <w:rPr>
+          <w:sz w:val="32"/>
+          <w:szCs w:val="32"/>
+          <w:lang w:val="en-GB"/>
+        </w:rPr>
+      </w:pPr>
+      <w:r>
+        <w:rPr>
+          <w:sz w:val="32"/>
+          <w:szCs w:val="32"/>
+          <w:lang w:val="en-GB"/>
+        </w:rPr>
+        <w:t>INSERT INTO users (</w:t>
+      </w:r>
+      <w:proofErr w:type="spellStart"/>
+      <w:r>
+        <w:rPr>
+          <w:sz w:val="32"/>
+          <w:szCs w:val="32"/>
+          <w:lang w:val="en-GB"/>
+        </w:rPr>
+        <w:t>uname,fname,lname,bd,password,job,email</w:t>
+      </w:r>
+      <w:proofErr w:type="spellEnd"/>
+      <w:r>
+        <w:rPr>
+          <w:sz w:val="32"/>
+          <w:szCs w:val="32"/>
+          <w:lang w:val="en-GB"/>
+        </w:rPr>
+        <w:t>,</w:t>
+      </w:r>
+      <w:r>
+        <w:t xml:space="preserve"> </w:t>
+      </w:r>
+      <w:proofErr w:type="spellStart"/>
+      <w:r>
+        <w:rPr>
+          <w:sz w:val="32"/>
+          <w:szCs w:val="32"/>
+          <w:lang w:val="en-GB"/>
+        </w:rPr>
         <w:t>creditlimit</w:t>
       </w:r>
+      <w:proofErr w:type="spellEnd"/>
       <w:r>
         <w:rPr>
           <w:sz w:val="32"/>
@@ -1656,6 +2019,7 @@
       <w:r>
         <w:t xml:space="preserve"> </w:t>
       </w:r>
+      <w:proofErr w:type="spellStart"/>
       <w:r>
         <w:rPr>
           <w:sz w:val="32"/>
@@ -1670,7 +2034,16 @@
           <w:szCs w:val="32"/>
           <w:lang w:val="en-GB"/>
         </w:rPr>
-        <w:t>,isAdmin) VALUES (username,</w:t>
+        <w:t>,isAdmin</w:t>
+      </w:r>
+      <w:proofErr w:type="spellEnd"/>
+      <w:r>
+        <w:rPr>
+          <w:sz w:val="32"/>
+          <w:szCs w:val="32"/>
+          <w:lang w:val="en-GB"/>
+        </w:rPr>
+        <w:t>) VALUES (username,</w:t>
       </w:r>
       <w:r>
         <w:rPr>
@@ -1680,6 +2053,7 @@
         </w:rPr>
         <w:t xml:space="preserve"> </w:t>
       </w:r>
+      <w:proofErr w:type="spellStart"/>
       <w:r>
         <w:rPr>
           <w:sz w:val="32"/>
@@ -1696,6 +2070,7 @@
         </w:rPr>
         <w:t>ame</w:t>
       </w:r>
+      <w:proofErr w:type="spellEnd"/>
       <w:r>
         <w:rPr>
           <w:sz w:val="32"/>
@@ -1712,13 +2087,23 @@
         </w:rPr>
         <w:t xml:space="preserve"> </w:t>
       </w:r>
-      <w:r>
-        <w:rPr>
-          <w:sz w:val="32"/>
-          <w:szCs w:val="32"/>
-          <w:lang w:val="en-GB"/>
-        </w:rPr>
-        <w:t>lastName,</w:t>
+      <w:proofErr w:type="spellStart"/>
+      <w:r>
+        <w:rPr>
+          <w:sz w:val="32"/>
+          <w:szCs w:val="32"/>
+          <w:lang w:val="en-GB"/>
+        </w:rPr>
+        <w:t>lastName</w:t>
+      </w:r>
+      <w:proofErr w:type="spellEnd"/>
+      <w:r>
+        <w:rPr>
+          <w:sz w:val="32"/>
+          <w:szCs w:val="32"/>
+          <w:lang w:val="en-GB"/>
+        </w:rPr>
+        <w:t>,</w:t>
       </w:r>
       <w:r>
         <w:rPr>
@@ -1744,13 +2129,23 @@
         </w:rPr>
         <w:t xml:space="preserve"> </w:t>
       </w:r>
-      <w:r>
-        <w:rPr>
-          <w:sz w:val="32"/>
-          <w:szCs w:val="32"/>
-          <w:lang w:val="en-GB"/>
-        </w:rPr>
-        <w:t>userPass,</w:t>
+      <w:proofErr w:type="spellStart"/>
+      <w:r>
+        <w:rPr>
+          <w:sz w:val="32"/>
+          <w:szCs w:val="32"/>
+          <w:lang w:val="en-GB"/>
+        </w:rPr>
+        <w:t>userPass</w:t>
+      </w:r>
+      <w:proofErr w:type="spellEnd"/>
+      <w:r>
+        <w:rPr>
+          <w:sz w:val="32"/>
+          <w:szCs w:val="32"/>
+          <w:lang w:val="en-GB"/>
+        </w:rPr>
+        <w:t>,</w:t>
       </w:r>
       <w:r>
         <w:rPr>
@@ -1776,13 +2171,31 @@
         </w:rPr>
         <w:t xml:space="preserve"> </w:t>
       </w:r>
-      <w:r>
-        <w:rPr>
-          <w:sz w:val="32"/>
-          <w:szCs w:val="32"/>
-          <w:lang w:val="en-GB"/>
-        </w:rPr>
-        <w:t>userAddress,userInterests,true);</w:t>
+      <w:proofErr w:type="spellStart"/>
+      <w:r>
+        <w:rPr>
+          <w:sz w:val="32"/>
+          <w:szCs w:val="32"/>
+          <w:lang w:val="en-GB"/>
+        </w:rPr>
+        <w:t>userAddress,userInterests,</w:t>
+      </w:r>
+      <w:r>
+        <w:rPr>
+          <w:sz w:val="32"/>
+          <w:szCs w:val="32"/>
+          <w:lang w:val="en-GB"/>
+        </w:rPr>
+        <w:t>true</w:t>
+      </w:r>
+      <w:proofErr w:type="spellEnd"/>
+      <w:r>
+        <w:rPr>
+          <w:sz w:val="32"/>
+          <w:szCs w:val="32"/>
+          <w:lang w:val="en-GB"/>
+        </w:rPr>
+        <w:t>);</w:t>
       </w:r>
     </w:p>
     <w:p>
@@ -1802,7 +2215,6 @@
           <w:szCs w:val="32"/>
           <w:lang w:val="en-GB"/>
         </w:rPr>
-        <w:lastRenderedPageBreak/>
         <w:t>RETURN true;</w:t>
       </w:r>
     </w:p>
@@ -1861,6 +2273,7 @@
           <w:szCs w:val="32"/>
           <w:lang w:val="en-GB"/>
         </w:rPr>
+        <w:lastRenderedPageBreak/>
         <w:t>END;</w:t>
       </w:r>
     </w:p>
@@ -1878,7 +2291,25 @@
           <w:szCs w:val="32"/>
           <w:lang w:val="en-GB"/>
         </w:rPr>
-        <w:t>$$ LANGUAGE plpgsql;</w:t>
+        <w:t xml:space="preserve">$$ LANGUAGE </w:t>
+      </w:r>
+      <w:proofErr w:type="spellStart"/>
+      <w:r>
+        <w:rPr>
+          <w:sz w:val="32"/>
+          <w:szCs w:val="32"/>
+          <w:lang w:val="en-GB"/>
+        </w:rPr>
+        <w:t>plpgsql</w:t>
+      </w:r>
+      <w:proofErr w:type="spellEnd"/>
+      <w:r>
+        <w:rPr>
+          <w:sz w:val="32"/>
+          <w:szCs w:val="32"/>
+          <w:lang w:val="en-GB"/>
+        </w:rPr>
+        <w:t>;</w:t>
       </w:r>
     </w:p>
     <w:p>
@@ -1912,7 +2343,16 @@
           <w:szCs w:val="32"/>
           <w:lang w:val="en-GB"/>
         </w:rPr>
-        <w:t>select create</w:t>
+        <w:t xml:space="preserve">select </w:t>
+      </w:r>
+      <w:proofErr w:type="spellStart"/>
+      <w:r>
+        <w:rPr>
+          <w:sz w:val="32"/>
+          <w:szCs w:val="32"/>
+          <w:lang w:val="en-GB"/>
+        </w:rPr>
+        <w:t>create</w:t>
       </w:r>
       <w:r>
         <w:rPr>
@@ -1922,6 +2362,7 @@
         </w:rPr>
         <w:t>admin</w:t>
       </w:r>
+      <w:proofErr w:type="spellEnd"/>
       <w:r>
         <w:rPr>
           <w:sz w:val="32"/>
@@ -1930,6 +2371,96 @@
         </w:rPr>
         <w:t xml:space="preserve"> ('qazs','amr','walid','13-12-1993','123456','dev','amrwsk@gmail.com','agouza','sports');</w:t>
       </w:r>
+    </w:p>
+    <w:p>
+      <w:pPr>
+        <w:rPr>
+          <w:sz w:val="32"/>
+          <w:szCs w:val="32"/>
+          <w:lang w:val="en-GB"/>
+        </w:rPr>
+      </w:pPr>
+    </w:p>
+    <w:p>
+      <w:pPr>
+        <w:rPr>
+          <w:sz w:val="32"/>
+          <w:szCs w:val="32"/>
+          <w:lang w:val="en-GB"/>
+        </w:rPr>
+      </w:pPr>
+    </w:p>
+    <w:p>
+      <w:pPr>
+        <w:rPr>
+          <w:sz w:val="32"/>
+          <w:szCs w:val="32"/>
+          <w:lang w:val="en-GB"/>
+        </w:rPr>
+      </w:pPr>
+    </w:p>
+    <w:p>
+      <w:pPr>
+        <w:rPr>
+          <w:sz w:val="32"/>
+          <w:szCs w:val="32"/>
+          <w:lang w:val="en-GB"/>
+        </w:rPr>
+      </w:pPr>
+    </w:p>
+    <w:p>
+      <w:pPr>
+        <w:rPr>
+          <w:sz w:val="32"/>
+          <w:szCs w:val="32"/>
+          <w:lang w:val="en-GB"/>
+        </w:rPr>
+      </w:pPr>
+    </w:p>
+    <w:p>
+      <w:pPr>
+        <w:rPr>
+          <w:sz w:val="32"/>
+          <w:szCs w:val="32"/>
+          <w:lang w:val="en-GB"/>
+        </w:rPr>
+      </w:pPr>
+    </w:p>
+    <w:p>
+      <w:pPr>
+        <w:rPr>
+          <w:sz w:val="32"/>
+          <w:szCs w:val="32"/>
+          <w:lang w:val="en-GB"/>
+        </w:rPr>
+      </w:pPr>
+    </w:p>
+    <w:p>
+      <w:pPr>
+        <w:rPr>
+          <w:sz w:val="32"/>
+          <w:szCs w:val="32"/>
+          <w:lang w:val="en-GB"/>
+        </w:rPr>
+      </w:pPr>
+    </w:p>
+    <w:p>
+      <w:pPr>
+        <w:rPr>
+          <w:sz w:val="32"/>
+          <w:szCs w:val="32"/>
+          <w:lang w:val="en-GB"/>
+        </w:rPr>
+      </w:pPr>
+    </w:p>
+    <w:p>
+      <w:pPr>
+        <w:rPr>
+          <w:sz w:val="32"/>
+          <w:szCs w:val="32"/>
+          <w:lang w:val="en-GB"/>
+        </w:rPr>
+      </w:pPr>
     </w:p>
     <w:p>
       <w:pPr>
@@ -1959,20 +2490,12 @@
           <w:szCs w:val="32"/>
           <w:lang w:val="en-GB"/>
         </w:rPr>
+        <w:lastRenderedPageBreak/>
         <w:t>Create a client profile</w:t>
       </w:r>
     </w:p>
     <w:p>
       <w:pPr>
-        <w:rPr>
-          <w:sz w:val="32"/>
-          <w:szCs w:val="32"/>
-          <w:lang w:val="en-GB"/>
-        </w:rPr>
-      </w:pPr>
-    </w:p>
-    <w:p>
-      <w:pPr>
         <w:pStyle w:val="ListParagraph"/>
         <w:rPr>
           <w:sz w:val="32"/>
@@ -1986,7 +2509,16 @@
           <w:szCs w:val="32"/>
           <w:lang w:val="en-GB"/>
         </w:rPr>
-        <w:t>CREATE OR REPLACE FUNCTION create</w:t>
+        <w:t xml:space="preserve">CREATE OR REPLACE FUNCTION </w:t>
+      </w:r>
+      <w:proofErr w:type="spellStart"/>
+      <w:r>
+        <w:rPr>
+          <w:sz w:val="32"/>
+          <w:szCs w:val="32"/>
+          <w:lang w:val="en-GB"/>
+        </w:rPr>
+        <w:t>create</w:t>
       </w:r>
       <w:r>
         <w:rPr>
@@ -1996,13 +2528,194 @@
         </w:rPr>
         <w:t>client</w:t>
       </w:r>
-      <w:r>
-        <w:rPr>
-          <w:sz w:val="32"/>
-          <w:szCs w:val="32"/>
-          <w:lang w:val="en-GB"/>
-        </w:rPr>
-        <w:t xml:space="preserve"> (userName text ,firstName text, lastName text, birthDate text,userPass text, userJob text, userEmail text,userAddress text,userInterests text) RETURNS boolean AS $$</w:t>
+      <w:proofErr w:type="spellEnd"/>
+      <w:r>
+        <w:rPr>
+          <w:sz w:val="32"/>
+          <w:szCs w:val="32"/>
+          <w:lang w:val="en-GB"/>
+        </w:rPr>
+        <w:t xml:space="preserve"> (</w:t>
+      </w:r>
+      <w:proofErr w:type="spellStart"/>
+      <w:r>
+        <w:rPr>
+          <w:sz w:val="32"/>
+          <w:szCs w:val="32"/>
+          <w:lang w:val="en-GB"/>
+        </w:rPr>
+        <w:t>userName</w:t>
+      </w:r>
+      <w:proofErr w:type="spellEnd"/>
+      <w:r>
+        <w:rPr>
+          <w:sz w:val="32"/>
+          <w:szCs w:val="32"/>
+          <w:lang w:val="en-GB"/>
+        </w:rPr>
+        <w:t xml:space="preserve"> text ,</w:t>
+      </w:r>
+      <w:proofErr w:type="spellStart"/>
+      <w:r>
+        <w:rPr>
+          <w:sz w:val="32"/>
+          <w:szCs w:val="32"/>
+          <w:lang w:val="en-GB"/>
+        </w:rPr>
+        <w:t>firstName</w:t>
+      </w:r>
+      <w:proofErr w:type="spellEnd"/>
+      <w:r>
+        <w:rPr>
+          <w:sz w:val="32"/>
+          <w:szCs w:val="32"/>
+          <w:lang w:val="en-GB"/>
+        </w:rPr>
+        <w:t xml:space="preserve"> text, </w:t>
+      </w:r>
+      <w:proofErr w:type="spellStart"/>
+      <w:r>
+        <w:rPr>
+          <w:sz w:val="32"/>
+          <w:szCs w:val="32"/>
+          <w:lang w:val="en-GB"/>
+        </w:rPr>
+        <w:t>lastName</w:t>
+      </w:r>
+      <w:proofErr w:type="spellEnd"/>
+      <w:r>
+        <w:rPr>
+          <w:sz w:val="32"/>
+          <w:szCs w:val="32"/>
+          <w:lang w:val="en-GB"/>
+        </w:rPr>
+        <w:t xml:space="preserve"> text, </w:t>
+      </w:r>
+      <w:proofErr w:type="spellStart"/>
+      <w:r>
+        <w:rPr>
+          <w:sz w:val="32"/>
+          <w:szCs w:val="32"/>
+          <w:lang w:val="en-GB"/>
+        </w:rPr>
+        <w:t>birthDate</w:t>
+      </w:r>
+      <w:proofErr w:type="spellEnd"/>
+      <w:r>
+        <w:rPr>
+          <w:sz w:val="32"/>
+          <w:szCs w:val="32"/>
+          <w:lang w:val="en-GB"/>
+        </w:rPr>
+        <w:t xml:space="preserve"> </w:t>
+      </w:r>
+      <w:proofErr w:type="spellStart"/>
+      <w:r>
+        <w:rPr>
+          <w:sz w:val="32"/>
+          <w:szCs w:val="32"/>
+          <w:lang w:val="en-GB"/>
+        </w:rPr>
+        <w:t>text,userPass</w:t>
+      </w:r>
+      <w:proofErr w:type="spellEnd"/>
+      <w:r>
+        <w:rPr>
+          <w:sz w:val="32"/>
+          <w:szCs w:val="32"/>
+          <w:lang w:val="en-GB"/>
+        </w:rPr>
+        <w:t xml:space="preserve"> text, </w:t>
+      </w:r>
+      <w:proofErr w:type="spellStart"/>
+      <w:r>
+        <w:rPr>
+          <w:sz w:val="32"/>
+          <w:szCs w:val="32"/>
+          <w:lang w:val="en-GB"/>
+        </w:rPr>
+        <w:t>userJob</w:t>
+      </w:r>
+      <w:proofErr w:type="spellEnd"/>
+      <w:r>
+        <w:rPr>
+          <w:sz w:val="32"/>
+          <w:szCs w:val="32"/>
+          <w:lang w:val="en-GB"/>
+        </w:rPr>
+        <w:t xml:space="preserve"> text, </w:t>
+      </w:r>
+      <w:proofErr w:type="spellStart"/>
+      <w:r>
+        <w:rPr>
+          <w:sz w:val="32"/>
+          <w:szCs w:val="32"/>
+          <w:lang w:val="en-GB"/>
+        </w:rPr>
+        <w:t>userEmail</w:t>
+      </w:r>
+      <w:proofErr w:type="spellEnd"/>
+      <w:r>
+        <w:rPr>
+          <w:sz w:val="32"/>
+          <w:szCs w:val="32"/>
+          <w:lang w:val="en-GB"/>
+        </w:rPr>
+        <w:t xml:space="preserve"> </w:t>
+      </w:r>
+      <w:proofErr w:type="spellStart"/>
+      <w:r>
+        <w:rPr>
+          <w:sz w:val="32"/>
+          <w:szCs w:val="32"/>
+          <w:lang w:val="en-GB"/>
+        </w:rPr>
+        <w:t>text,userAddress</w:t>
+      </w:r>
+      <w:proofErr w:type="spellEnd"/>
+      <w:r>
+        <w:rPr>
+          <w:sz w:val="32"/>
+          <w:szCs w:val="32"/>
+          <w:lang w:val="en-GB"/>
+        </w:rPr>
+        <w:t xml:space="preserve"> </w:t>
+      </w:r>
+      <w:proofErr w:type="spellStart"/>
+      <w:r>
+        <w:rPr>
+          <w:sz w:val="32"/>
+          <w:szCs w:val="32"/>
+          <w:lang w:val="en-GB"/>
+        </w:rPr>
+        <w:t>text,userInterests</w:t>
+      </w:r>
+      <w:proofErr w:type="spellEnd"/>
+      <w:r>
+        <w:rPr>
+          <w:sz w:val="32"/>
+          <w:szCs w:val="32"/>
+          <w:lang w:val="en-GB"/>
+        </w:rPr>
+        <w:t xml:space="preserve"> text) RETURNS </w:t>
+      </w:r>
+      <w:proofErr w:type="spellStart"/>
+      <w:r>
+        <w:rPr>
+          <w:sz w:val="32"/>
+          <w:szCs w:val="32"/>
+          <w:lang w:val="en-GB"/>
+        </w:rPr>
+        <w:t>boolean</w:t>
+      </w:r>
+      <w:proofErr w:type="spellEnd"/>
+      <w:r>
+        <w:rPr>
+          <w:sz w:val="32"/>
+          <w:szCs w:val="32"/>
+          <w:lang w:val="en-GB"/>
+        </w:rPr>
+        <w:t xml:space="preserve"> AS $$</w:t>
       </w:r>
     </w:p>
     <w:p>
@@ -2032,13 +2745,41 @@
           <w:lang w:val="en-GB"/>
         </w:rPr>
       </w:pPr>
-      <w:r>
-        <w:rPr>
-          <w:sz w:val="32"/>
-          <w:szCs w:val="32"/>
-          <w:lang w:val="en-GB"/>
-        </w:rPr>
-        <w:t>Isuser boolean;</w:t>
+      <w:proofErr w:type="spellStart"/>
+      <w:r>
+        <w:rPr>
+          <w:sz w:val="32"/>
+          <w:szCs w:val="32"/>
+          <w:lang w:val="en-GB"/>
+        </w:rPr>
+        <w:t>Isuser</w:t>
+      </w:r>
+      <w:proofErr w:type="spellEnd"/>
+      <w:r>
+        <w:rPr>
+          <w:sz w:val="32"/>
+          <w:szCs w:val="32"/>
+          <w:lang w:val="en-GB"/>
+        </w:rPr>
+        <w:t xml:space="preserve"> </w:t>
+      </w:r>
+      <w:proofErr w:type="spellStart"/>
+      <w:r>
+        <w:rPr>
+          <w:sz w:val="32"/>
+          <w:szCs w:val="32"/>
+          <w:lang w:val="en-GB"/>
+        </w:rPr>
+        <w:t>boolean</w:t>
+      </w:r>
+      <w:proofErr w:type="spellEnd"/>
+      <w:r>
+        <w:rPr>
+          <w:sz w:val="32"/>
+          <w:szCs w:val="32"/>
+          <w:lang w:val="en-GB"/>
+        </w:rPr>
+        <w:t>;</w:t>
       </w:r>
     </w:p>
     <w:p>
@@ -2074,8 +2815,25 @@
           <w:szCs w:val="32"/>
           <w:lang w:val="en-GB"/>
         </w:rPr>
-        <w:lastRenderedPageBreak/>
-        <w:t>Select checkuser(username) into isuser;</w:t>
+        <w:t xml:space="preserve">Select checkuser(username) into </w:t>
+      </w:r>
+      <w:proofErr w:type="spellStart"/>
+      <w:r>
+        <w:rPr>
+          <w:sz w:val="32"/>
+          <w:szCs w:val="32"/>
+          <w:lang w:val="en-GB"/>
+        </w:rPr>
+        <w:t>isuser</w:t>
+      </w:r>
+      <w:proofErr w:type="spellEnd"/>
+      <w:r>
+        <w:rPr>
+          <w:sz w:val="32"/>
+          <w:szCs w:val="32"/>
+          <w:lang w:val="en-GB"/>
+        </w:rPr>
+        <w:t>;</w:t>
       </w:r>
     </w:p>
     <w:p>
@@ -2096,7 +2854,25 @@
           <w:szCs w:val="32"/>
           <w:lang w:val="en-GB"/>
         </w:rPr>
-        <w:t>IF Isuser = true THEN</w:t>
+        <w:t xml:space="preserve">IF </w:t>
+      </w:r>
+      <w:proofErr w:type="spellStart"/>
+      <w:r>
+        <w:rPr>
+          <w:sz w:val="32"/>
+          <w:szCs w:val="32"/>
+          <w:lang w:val="en-GB"/>
+        </w:rPr>
+        <w:t>Isuser</w:t>
+      </w:r>
+      <w:proofErr w:type="spellEnd"/>
+      <w:r>
+        <w:rPr>
+          <w:sz w:val="32"/>
+          <w:szCs w:val="32"/>
+          <w:lang w:val="en-GB"/>
+        </w:rPr>
+        <w:t xml:space="preserve"> = true THEN</w:t>
       </w:r>
     </w:p>
     <w:p>
@@ -2114,18 +2890,46 @@
           <w:szCs w:val="32"/>
           <w:lang w:val="en-GB"/>
         </w:rPr>
-        <w:t>INSERT INTO users (uname,fname,lname,bd,password,job,email,</w:t>
+        <w:t>INSERT INTO users (</w:t>
+      </w:r>
+      <w:proofErr w:type="spellStart"/>
+      <w:r>
+        <w:rPr>
+          <w:sz w:val="32"/>
+          <w:szCs w:val="32"/>
+          <w:lang w:val="en-GB"/>
+        </w:rPr>
+        <w:t>uname,fname,lname,bd,password,job,email</w:t>
+      </w:r>
+      <w:proofErr w:type="spellEnd"/>
+      <w:r>
+        <w:rPr>
+          <w:sz w:val="32"/>
+          <w:szCs w:val="32"/>
+          <w:lang w:val="en-GB"/>
+        </w:rPr>
+        <w:t>,</w:t>
       </w:r>
       <w:r>
         <w:t xml:space="preserve"> </w:t>
       </w:r>
-      <w:r>
-        <w:rPr>
-          <w:sz w:val="32"/>
-          <w:szCs w:val="32"/>
-          <w:lang w:val="en-GB"/>
-        </w:rPr>
-        <w:t>creditlimit,</w:t>
+      <w:proofErr w:type="spellStart"/>
+      <w:r>
+        <w:rPr>
+          <w:sz w:val="32"/>
+          <w:szCs w:val="32"/>
+          <w:lang w:val="en-GB"/>
+        </w:rPr>
+        <w:t>creditlimit</w:t>
+      </w:r>
+      <w:proofErr w:type="spellEnd"/>
+      <w:r>
+        <w:rPr>
+          <w:sz w:val="32"/>
+          <w:szCs w:val="32"/>
+          <w:lang w:val="en-GB"/>
+        </w:rPr>
+        <w:t>,</w:t>
       </w:r>
       <w:r>
         <w:t xml:space="preserve"> </w:t>
@@ -2176,6 +2980,7 @@
         </w:rPr>
         <w:t xml:space="preserve"> </w:t>
       </w:r>
+      <w:proofErr w:type="spellStart"/>
       <w:r>
         <w:rPr>
           <w:sz w:val="32"/>
@@ -2184,13 +2989,77 @@
         </w:rPr>
         <w:t>isAdmin</w:t>
       </w:r>
-      <w:r>
-        <w:rPr>
-          <w:sz w:val="32"/>
-          <w:szCs w:val="32"/>
-          <w:lang w:val="en-GB"/>
-        </w:rPr>
-        <w:t>) VALUES (username, firstName, lastName, birthdate, userPass, userJob,userEmail,0,0, userAddress,userInterests,</w:t>
+      <w:proofErr w:type="spellEnd"/>
+      <w:r>
+        <w:rPr>
+          <w:sz w:val="32"/>
+          <w:szCs w:val="32"/>
+          <w:lang w:val="en-GB"/>
+        </w:rPr>
+        <w:t xml:space="preserve">) VALUES (username, </w:t>
+      </w:r>
+      <w:proofErr w:type="spellStart"/>
+      <w:r>
+        <w:rPr>
+          <w:sz w:val="32"/>
+          <w:szCs w:val="32"/>
+          <w:lang w:val="en-GB"/>
+        </w:rPr>
+        <w:t>firstName</w:t>
+      </w:r>
+      <w:proofErr w:type="spellEnd"/>
+      <w:r>
+        <w:rPr>
+          <w:sz w:val="32"/>
+          <w:szCs w:val="32"/>
+          <w:lang w:val="en-GB"/>
+        </w:rPr>
+        <w:t xml:space="preserve">, </w:t>
+      </w:r>
+      <w:proofErr w:type="spellStart"/>
+      <w:r>
+        <w:rPr>
+          <w:sz w:val="32"/>
+          <w:szCs w:val="32"/>
+          <w:lang w:val="en-GB"/>
+        </w:rPr>
+        <w:t>lastName</w:t>
+      </w:r>
+      <w:proofErr w:type="spellEnd"/>
+      <w:r>
+        <w:rPr>
+          <w:sz w:val="32"/>
+          <w:szCs w:val="32"/>
+          <w:lang w:val="en-GB"/>
+        </w:rPr>
+        <w:t xml:space="preserve">, birthdate, </w:t>
+      </w:r>
+      <w:proofErr w:type="spellStart"/>
+      <w:r>
+        <w:rPr>
+          <w:sz w:val="32"/>
+          <w:szCs w:val="32"/>
+          <w:lang w:val="en-GB"/>
+        </w:rPr>
+        <w:t>userPass</w:t>
+      </w:r>
+      <w:proofErr w:type="spellEnd"/>
+      <w:r>
+        <w:rPr>
+          <w:sz w:val="32"/>
+          <w:szCs w:val="32"/>
+          <w:lang w:val="en-GB"/>
+        </w:rPr>
+        <w:t xml:space="preserve">, userJob,userEmail,0,0, </w:t>
+      </w:r>
+      <w:proofErr w:type="spellStart"/>
+      <w:r>
+        <w:rPr>
+          <w:sz w:val="32"/>
+          <w:szCs w:val="32"/>
+          <w:lang w:val="en-GB"/>
+        </w:rPr>
+        <w:t>userAddress,userInterests,</w:t>
       </w:r>
       <w:r>
         <w:rPr>
@@ -2200,6 +3069,7 @@
         </w:rPr>
         <w:t>false</w:t>
       </w:r>
+      <w:proofErr w:type="spellEnd"/>
       <w:r>
         <w:rPr>
           <w:sz w:val="32"/>
@@ -2305,7 +3175,25 @@
           <w:szCs w:val="32"/>
           <w:lang w:val="en-GB"/>
         </w:rPr>
-        <w:t>$$ LANGUAGE plpgsql;</w:t>
+        <w:t xml:space="preserve">$$ LANGUAGE </w:t>
+      </w:r>
+      <w:proofErr w:type="spellStart"/>
+      <w:r>
+        <w:rPr>
+          <w:sz w:val="32"/>
+          <w:szCs w:val="32"/>
+          <w:lang w:val="en-GB"/>
+        </w:rPr>
+        <w:t>plpgsql</w:t>
+      </w:r>
+      <w:proofErr w:type="spellEnd"/>
+      <w:r>
+        <w:rPr>
+          <w:sz w:val="32"/>
+          <w:szCs w:val="32"/>
+          <w:lang w:val="en-GB"/>
+        </w:rPr>
+        <w:t>;</w:t>
       </w:r>
     </w:p>
     <w:p>
@@ -2320,16 +3208,6 @@
     </w:p>
     <w:p>
       <w:pPr>
-        <w:pStyle w:val="ListParagraph"/>
-        <w:rPr>
-          <w:sz w:val="32"/>
-          <w:szCs w:val="32"/>
-          <w:lang w:val="en-GB"/>
-        </w:rPr>
-      </w:pPr>
-    </w:p>
-    <w:p>
-      <w:pPr>
         <w:rPr>
           <w:sz w:val="32"/>
           <w:szCs w:val="32"/>
@@ -2350,7 +3228,16 @@
           <w:szCs w:val="32"/>
           <w:lang w:val="en-GB"/>
         </w:rPr>
-        <w:t>select create</w:t>
+        <w:t xml:space="preserve">select </w:t>
+      </w:r>
+      <w:proofErr w:type="spellStart"/>
+      <w:r>
+        <w:rPr>
+          <w:sz w:val="32"/>
+          <w:szCs w:val="32"/>
+          <w:lang w:val="en-GB"/>
+        </w:rPr>
+        <w:t>create</w:t>
       </w:r>
       <w:r>
         <w:rPr>
@@ -2360,6 +3247,7 @@
         </w:rPr>
         <w:t>client</w:t>
       </w:r>
+      <w:proofErr w:type="spellEnd"/>
       <w:r>
         <w:rPr>
           <w:sz w:val="32"/>
@@ -2368,26 +3256,6 @@
         </w:rPr>
         <w:t xml:space="preserve"> ('qazs','amr','walid','13-12-1993','123456','dev','amrwsk@gmail.com','agouza','sports');</w:t>
       </w:r>
-    </w:p>
-    <w:p>
-      <w:pPr>
-        <w:pStyle w:val="ListParagraph"/>
-        <w:rPr>
-          <w:sz w:val="32"/>
-          <w:szCs w:val="32"/>
-          <w:lang w:val="en-GB"/>
-        </w:rPr>
-      </w:pPr>
-    </w:p>
-    <w:p>
-      <w:pPr>
-        <w:pStyle w:val="ListParagraph"/>
-        <w:rPr>
-          <w:sz w:val="32"/>
-          <w:szCs w:val="32"/>
-          <w:lang w:val="en-GB"/>
-        </w:rPr>
-      </w:pPr>
     </w:p>
     <w:p>
       <w:pPr>
@@ -2418,8 +3286,62 @@
           <w:szCs w:val="32"/>
           <w:lang w:val="en-GB"/>
         </w:rPr>
-        <w:t xml:space="preserve">CREATE OR REPLACE FUNCTION checkUser (UserName text) RETURNS </w:t>
-      </w:r>
+        <w:t>To create Make the check inside the create function</w:t>
+      </w:r>
+    </w:p>
+    <w:p>
+      <w:pPr>
+        <w:rPr>
+          <w:sz w:val="32"/>
+          <w:szCs w:val="32"/>
+          <w:lang w:val="en-GB"/>
+        </w:rPr>
+      </w:pPr>
+      <w:r>
+        <w:rPr>
+          <w:sz w:val="32"/>
+          <w:szCs w:val="32"/>
+          <w:lang w:val="en-GB"/>
+        </w:rPr>
+        <w:t xml:space="preserve">CREATE OR REPLACE FUNCTION </w:t>
+      </w:r>
+      <w:proofErr w:type="spellStart"/>
+      <w:r>
+        <w:rPr>
+          <w:sz w:val="32"/>
+          <w:szCs w:val="32"/>
+          <w:lang w:val="en-GB"/>
+        </w:rPr>
+        <w:t>checkUser</w:t>
+      </w:r>
+      <w:proofErr w:type="spellEnd"/>
+      <w:r>
+        <w:rPr>
+          <w:sz w:val="32"/>
+          <w:szCs w:val="32"/>
+          <w:lang w:val="en-GB"/>
+        </w:rPr>
+        <w:t xml:space="preserve"> (</w:t>
+      </w:r>
+      <w:proofErr w:type="spellStart"/>
+      <w:r>
+        <w:rPr>
+          <w:sz w:val="32"/>
+          <w:szCs w:val="32"/>
+          <w:lang w:val="en-GB"/>
+        </w:rPr>
+        <w:t>UserName</w:t>
+      </w:r>
+      <w:proofErr w:type="spellEnd"/>
+      <w:r>
+        <w:rPr>
+          <w:sz w:val="32"/>
+          <w:szCs w:val="32"/>
+          <w:lang w:val="en-GB"/>
+        </w:rPr>
+        <w:t xml:space="preserve"> text) RETURNS </w:t>
+      </w:r>
+      <w:proofErr w:type="spellStart"/>
       <w:r>
         <w:rPr>
           <w:sz w:val="32"/>
@@ -2428,6 +3350,7 @@
         </w:rPr>
         <w:t>boolean</w:t>
       </w:r>
+      <w:proofErr w:type="spellEnd"/>
       <w:r>
         <w:rPr>
           <w:sz w:val="32"/>
@@ -2462,14 +3385,23 @@
           <w:lang w:val="en-GB"/>
         </w:rPr>
       </w:pPr>
-      <w:r>
-        <w:rPr>
-          <w:sz w:val="32"/>
-          <w:szCs w:val="32"/>
-          <w:lang w:val="en-GB"/>
-        </w:rPr>
-        <w:lastRenderedPageBreak/>
-        <w:t>numberOfUsers int;</w:t>
+      <w:proofErr w:type="spellStart"/>
+      <w:r>
+        <w:rPr>
+          <w:sz w:val="32"/>
+          <w:szCs w:val="32"/>
+          <w:lang w:val="en-GB"/>
+        </w:rPr>
+        <w:t>numberOfUsers</w:t>
+      </w:r>
+      <w:proofErr w:type="spellEnd"/>
+      <w:r>
+        <w:rPr>
+          <w:sz w:val="32"/>
+          <w:szCs w:val="32"/>
+          <w:lang w:val="en-GB"/>
+        </w:rPr>
+        <w:t xml:space="preserve"> int;</w:t>
       </w:r>
     </w:p>
     <w:p>
@@ -2497,23 +3429,51 @@
           <w:lang w:val="en-GB"/>
         </w:rPr>
       </w:pPr>
-    </w:p>
-    <w:p>
-      <w:pPr>
-        <w:rPr>
-          <w:sz w:val="32"/>
-          <w:szCs w:val="32"/>
-          <w:lang w:val="en-GB"/>
-        </w:rPr>
-      </w:pPr>
-      <w:r>
-        <w:rPr>
-          <w:sz w:val="32"/>
-          <w:szCs w:val="32"/>
-          <w:lang w:val="en-GB"/>
-        </w:rPr>
-        <w:t xml:space="preserve">SELECT COUNT(*) into numberOfUsers FROM users WHERE uname = </w:t>
-      </w:r>
+      <w:r>
+        <w:rPr>
+          <w:sz w:val="32"/>
+          <w:szCs w:val="32"/>
+          <w:lang w:val="en-GB"/>
+        </w:rPr>
+        <w:t xml:space="preserve">SELECT COUNT(*) into </w:t>
+      </w:r>
+      <w:proofErr w:type="spellStart"/>
+      <w:r>
+        <w:rPr>
+          <w:sz w:val="32"/>
+          <w:szCs w:val="32"/>
+          <w:lang w:val="en-GB"/>
+        </w:rPr>
+        <w:t>numberOfUsers</w:t>
+      </w:r>
+      <w:proofErr w:type="spellEnd"/>
+      <w:r>
+        <w:rPr>
+          <w:sz w:val="32"/>
+          <w:szCs w:val="32"/>
+          <w:lang w:val="en-GB"/>
+        </w:rPr>
+        <w:t xml:space="preserve"> FROM users WHERE </w:t>
+      </w:r>
+      <w:proofErr w:type="spellStart"/>
+      <w:r>
+        <w:rPr>
+          <w:sz w:val="32"/>
+          <w:szCs w:val="32"/>
+          <w:lang w:val="en-GB"/>
+        </w:rPr>
+        <w:t>uname</w:t>
+      </w:r>
+      <w:proofErr w:type="spellEnd"/>
+      <w:r>
+        <w:rPr>
+          <w:sz w:val="32"/>
+          <w:szCs w:val="32"/>
+          <w:lang w:val="en-GB"/>
+        </w:rPr>
+        <w:t xml:space="preserve"> = </w:t>
+      </w:r>
+      <w:proofErr w:type="spellStart"/>
       <w:r>
         <w:rPr>
           <w:sz w:val="32"/>
@@ -2522,6 +3482,7 @@
         </w:rPr>
         <w:t>UserName</w:t>
       </w:r>
+      <w:proofErr w:type="spellEnd"/>
       <w:r>
         <w:rPr>
           <w:sz w:val="32"/>
@@ -2548,7 +3509,25 @@
           <w:szCs w:val="32"/>
           <w:lang w:val="en-GB"/>
         </w:rPr>
-        <w:t>IF numberOfUsers = 0 THEN RETURN true;</w:t>
+        <w:t xml:space="preserve">IF </w:t>
+      </w:r>
+      <w:proofErr w:type="spellStart"/>
+      <w:r>
+        <w:rPr>
+          <w:sz w:val="32"/>
+          <w:szCs w:val="32"/>
+          <w:lang w:val="en-GB"/>
+        </w:rPr>
+        <w:t>numberOfUsers</w:t>
+      </w:r>
+      <w:proofErr w:type="spellEnd"/>
+      <w:r>
+        <w:rPr>
+          <w:sz w:val="32"/>
+          <w:szCs w:val="32"/>
+          <w:lang w:val="en-GB"/>
+        </w:rPr>
+        <w:t xml:space="preserve"> = 0 THEN RETURN true;</w:t>
       </w:r>
     </w:p>
     <w:p>
@@ -2625,19 +3604,988 @@
           <w:szCs w:val="32"/>
           <w:lang w:val="en-GB"/>
         </w:rPr>
-        <w:t>$$ LANGUAGE plpgsql;</w:t>
-      </w:r>
-    </w:p>
-    <w:p>
-      <w:pPr>
-        <w:rPr>
-          <w:sz w:val="32"/>
-          <w:szCs w:val="32"/>
-          <w:lang w:val="en-GB"/>
-        </w:rPr>
-      </w:pPr>
-    </w:p>
-    <w:p>
+        <w:t xml:space="preserve">$$ LANGUAGE </w:t>
+      </w:r>
+      <w:proofErr w:type="spellStart"/>
+      <w:r>
+        <w:rPr>
+          <w:sz w:val="32"/>
+          <w:szCs w:val="32"/>
+          <w:lang w:val="en-GB"/>
+        </w:rPr>
+        <w:t>plpgsql</w:t>
+      </w:r>
+      <w:proofErr w:type="spellEnd"/>
+      <w:r>
+        <w:rPr>
+          <w:sz w:val="32"/>
+          <w:szCs w:val="32"/>
+          <w:lang w:val="en-GB"/>
+        </w:rPr>
+        <w:t>;</w:t>
+      </w:r>
+    </w:p>
+    <w:p>
+      <w:pPr>
+        <w:rPr>
+          <w:sz w:val="32"/>
+          <w:szCs w:val="32"/>
+          <w:lang w:val="en-GB"/>
+        </w:rPr>
+      </w:pPr>
+    </w:p>
+    <w:p>
+      <w:pPr>
+        <w:rPr>
+          <w:sz w:val="32"/>
+          <w:szCs w:val="32"/>
+          <w:lang w:val="en-GB"/>
+        </w:rPr>
+      </w:pPr>
+    </w:p>
+    <w:p>
+      <w:pPr>
+        <w:rPr>
+          <w:sz w:val="32"/>
+          <w:szCs w:val="32"/>
+          <w:lang w:val="en-GB"/>
+        </w:rPr>
+      </w:pPr>
+    </w:p>
+    <w:p>
+      <w:pPr>
+        <w:rPr>
+          <w:sz w:val="32"/>
+          <w:szCs w:val="32"/>
+          <w:lang w:val="en-GB"/>
+        </w:rPr>
+      </w:pPr>
+    </w:p>
+    <w:p>
+      <w:pPr>
+        <w:pStyle w:val="ListParagraph"/>
+        <w:numPr>
+          <w:ilvl w:val="0"/>
+          <w:numId w:val="2"/>
+        </w:numPr>
+        <w:rPr>
+          <w:sz w:val="32"/>
+          <w:szCs w:val="32"/>
+          <w:lang w:val="en-GB"/>
+        </w:rPr>
+      </w:pPr>
+      <w:r>
+        <w:rPr>
+          <w:sz w:val="32"/>
+          <w:szCs w:val="32"/>
+          <w:lang w:val="en-GB"/>
+        </w:rPr>
+        <w:lastRenderedPageBreak/>
+        <w:t>To Check The Login of the Client</w:t>
+      </w:r>
+    </w:p>
+    <w:p>
+      <w:pPr>
+        <w:rPr>
+          <w:sz w:val="32"/>
+          <w:szCs w:val="32"/>
+          <w:lang w:val="en-GB"/>
+        </w:rPr>
+      </w:pPr>
+    </w:p>
+    <w:p>
+      <w:pPr>
+        <w:rPr>
+          <w:sz w:val="32"/>
+          <w:szCs w:val="32"/>
+          <w:lang w:val="en-GB"/>
+        </w:rPr>
+      </w:pPr>
+      <w:r>
+        <w:rPr>
+          <w:sz w:val="32"/>
+          <w:szCs w:val="32"/>
+          <w:lang w:val="en-GB"/>
+        </w:rPr>
+        <w:t xml:space="preserve">CREATE OR REPLACE FUNCTION </w:t>
+      </w:r>
+      <w:proofErr w:type="spellStart"/>
+      <w:r>
+        <w:rPr>
+          <w:sz w:val="32"/>
+          <w:szCs w:val="32"/>
+          <w:lang w:val="en-GB"/>
+        </w:rPr>
+        <w:t>check</w:t>
+      </w:r>
+      <w:r>
+        <w:rPr>
+          <w:sz w:val="32"/>
+          <w:szCs w:val="32"/>
+          <w:lang w:val="en-GB"/>
+        </w:rPr>
+        <w:t>Login</w:t>
+      </w:r>
+      <w:proofErr w:type="spellEnd"/>
+      <w:r>
+        <w:rPr>
+          <w:sz w:val="32"/>
+          <w:szCs w:val="32"/>
+          <w:lang w:val="en-GB"/>
+        </w:rPr>
+        <w:t xml:space="preserve"> (</w:t>
+      </w:r>
+      <w:r>
+        <w:rPr>
+          <w:sz w:val="32"/>
+          <w:szCs w:val="32"/>
+          <w:lang w:val="en-GB"/>
+        </w:rPr>
+        <w:t xml:space="preserve">username text, </w:t>
+      </w:r>
+      <w:proofErr w:type="spellStart"/>
+      <w:r>
+        <w:rPr>
+          <w:sz w:val="32"/>
+          <w:szCs w:val="32"/>
+          <w:lang w:val="en-GB"/>
+        </w:rPr>
+        <w:t>userPassword</w:t>
+      </w:r>
+      <w:proofErr w:type="spellEnd"/>
+      <w:r>
+        <w:rPr>
+          <w:sz w:val="32"/>
+          <w:szCs w:val="32"/>
+          <w:lang w:val="en-GB"/>
+        </w:rPr>
+        <w:t xml:space="preserve"> text</w:t>
+      </w:r>
+      <w:r>
+        <w:rPr>
+          <w:sz w:val="32"/>
+          <w:szCs w:val="32"/>
+          <w:lang w:val="en-GB"/>
+        </w:rPr>
+        <w:t>)</w:t>
+      </w:r>
+      <w:r>
+        <w:rPr>
+          <w:sz w:val="32"/>
+          <w:szCs w:val="32"/>
+          <w:lang w:val="en-GB"/>
+        </w:rPr>
+        <w:t xml:space="preserve"> RETURNS </w:t>
+      </w:r>
+      <w:proofErr w:type="spellStart"/>
+      <w:r>
+        <w:rPr>
+          <w:sz w:val="32"/>
+          <w:szCs w:val="32"/>
+          <w:lang w:val="en-GB"/>
+        </w:rPr>
+        <w:t>boolean</w:t>
+      </w:r>
+      <w:proofErr w:type="spellEnd"/>
+      <w:r>
+        <w:rPr>
+          <w:sz w:val="32"/>
+          <w:szCs w:val="32"/>
+          <w:lang w:val="en-GB"/>
+        </w:rPr>
+        <w:t xml:space="preserve"> AS $$</w:t>
+      </w:r>
+    </w:p>
+    <w:p>
+      <w:pPr>
+        <w:rPr>
+          <w:sz w:val="32"/>
+          <w:szCs w:val="32"/>
+          <w:lang w:val="en-GB"/>
+        </w:rPr>
+      </w:pPr>
+      <w:r>
+        <w:rPr>
+          <w:sz w:val="32"/>
+          <w:szCs w:val="32"/>
+          <w:lang w:val="en-GB"/>
+        </w:rPr>
+        <w:t>DECLARE</w:t>
+      </w:r>
+    </w:p>
+    <w:p>
+      <w:pPr>
+        <w:rPr>
+          <w:sz w:val="32"/>
+          <w:szCs w:val="32"/>
+          <w:lang w:val="en-GB"/>
+        </w:rPr>
+      </w:pPr>
+      <w:proofErr w:type="spellStart"/>
+      <w:r>
+        <w:rPr>
+          <w:sz w:val="32"/>
+          <w:szCs w:val="32"/>
+          <w:lang w:val="en-GB"/>
+        </w:rPr>
+        <w:t>numberOfusers</w:t>
+      </w:r>
+      <w:proofErr w:type="spellEnd"/>
+      <w:r>
+        <w:rPr>
+          <w:sz w:val="32"/>
+          <w:szCs w:val="32"/>
+          <w:lang w:val="en-GB"/>
+        </w:rPr>
+        <w:t xml:space="preserve"> int;</w:t>
+      </w:r>
+    </w:p>
+    <w:p>
+      <w:pPr>
+        <w:rPr>
+          <w:sz w:val="32"/>
+          <w:szCs w:val="32"/>
+          <w:lang w:val="en-GB"/>
+        </w:rPr>
+      </w:pPr>
+      <w:r>
+        <w:rPr>
+          <w:sz w:val="32"/>
+          <w:szCs w:val="32"/>
+          <w:lang w:val="en-GB"/>
+        </w:rPr>
+        <w:t>BEGIN</w:t>
+      </w:r>
+    </w:p>
+    <w:p>
+      <w:pPr>
+        <w:rPr>
+          <w:sz w:val="32"/>
+          <w:szCs w:val="32"/>
+          <w:lang w:val="en-GB"/>
+        </w:rPr>
+      </w:pPr>
+      <w:r>
+        <w:rPr>
+          <w:sz w:val="32"/>
+          <w:szCs w:val="32"/>
+          <w:lang w:val="en-GB"/>
+        </w:rPr>
+        <w:t>SELECT COUNT(*)</w:t>
+      </w:r>
+      <w:r>
+        <w:rPr>
+          <w:sz w:val="32"/>
+          <w:szCs w:val="32"/>
+          <w:lang w:val="en-GB"/>
+        </w:rPr>
+        <w:t xml:space="preserve"> INTO </w:t>
+      </w:r>
+      <w:proofErr w:type="spellStart"/>
+      <w:r>
+        <w:rPr>
+          <w:sz w:val="32"/>
+          <w:szCs w:val="32"/>
+          <w:lang w:val="en-GB"/>
+        </w:rPr>
+        <w:t>numberOfUsers</w:t>
+      </w:r>
+      <w:proofErr w:type="spellEnd"/>
+      <w:r>
+        <w:rPr>
+          <w:sz w:val="32"/>
+          <w:szCs w:val="32"/>
+          <w:lang w:val="en-GB"/>
+        </w:rPr>
+        <w:t xml:space="preserve"> FROM users WHERE username in (</w:t>
+      </w:r>
+      <w:proofErr w:type="spellStart"/>
+      <w:r>
+        <w:rPr>
+          <w:sz w:val="32"/>
+          <w:szCs w:val="32"/>
+          <w:lang w:val="en-GB"/>
+        </w:rPr>
+        <w:t>uname</w:t>
+      </w:r>
+      <w:proofErr w:type="spellEnd"/>
+      <w:r>
+        <w:rPr>
+          <w:sz w:val="32"/>
+          <w:szCs w:val="32"/>
+          <w:lang w:val="en-GB"/>
+        </w:rPr>
+        <w:t>,</w:t>
+      </w:r>
+      <w:r>
+        <w:t xml:space="preserve"> </w:t>
+      </w:r>
+      <w:r>
+        <w:rPr>
+          <w:sz w:val="32"/>
+          <w:szCs w:val="32"/>
+          <w:lang w:val="en-GB"/>
+        </w:rPr>
+        <w:t>email</w:t>
+      </w:r>
+      <w:r>
+        <w:rPr>
+          <w:sz w:val="32"/>
+          <w:szCs w:val="32"/>
+          <w:lang w:val="en-GB"/>
+        </w:rPr>
+        <w:t xml:space="preserve">) AND </w:t>
+      </w:r>
+      <w:r>
+        <w:rPr>
+          <w:sz w:val="32"/>
+          <w:szCs w:val="32"/>
+          <w:lang w:val="en-GB"/>
+        </w:rPr>
+        <w:t>password</w:t>
+      </w:r>
+      <w:r>
+        <w:rPr>
+          <w:sz w:val="32"/>
+          <w:szCs w:val="32"/>
+          <w:lang w:val="en-GB"/>
+        </w:rPr>
+        <w:t xml:space="preserve"> = </w:t>
+      </w:r>
+      <w:proofErr w:type="spellStart"/>
+      <w:r>
+        <w:rPr>
+          <w:sz w:val="32"/>
+          <w:szCs w:val="32"/>
+          <w:lang w:val="en-GB"/>
+        </w:rPr>
+        <w:t>userPassword</w:t>
+      </w:r>
+      <w:proofErr w:type="spellEnd"/>
+      <w:r>
+        <w:rPr>
+          <w:sz w:val="32"/>
+          <w:szCs w:val="32"/>
+          <w:lang w:val="en-GB"/>
+        </w:rPr>
+        <w:t>;</w:t>
+      </w:r>
+    </w:p>
+    <w:p>
+      <w:pPr>
+        <w:rPr>
+          <w:sz w:val="32"/>
+          <w:szCs w:val="32"/>
+          <w:lang w:val="en-GB"/>
+        </w:rPr>
+      </w:pPr>
+      <w:r>
+        <w:rPr>
+          <w:sz w:val="32"/>
+          <w:szCs w:val="32"/>
+          <w:lang w:val="en-GB"/>
+        </w:rPr>
+        <w:t xml:space="preserve">IF </w:t>
+      </w:r>
+      <w:proofErr w:type="spellStart"/>
+      <w:r>
+        <w:rPr>
+          <w:sz w:val="32"/>
+          <w:szCs w:val="32"/>
+          <w:lang w:val="en-GB"/>
+        </w:rPr>
+        <w:t>numberOfUsers</w:t>
+      </w:r>
+      <w:proofErr w:type="spellEnd"/>
+      <w:r>
+        <w:rPr>
+          <w:sz w:val="32"/>
+          <w:szCs w:val="32"/>
+          <w:lang w:val="en-GB"/>
+        </w:rPr>
+        <w:t xml:space="preserve"> = 0 THEN RETURN false</w:t>
+      </w:r>
+      <w:r>
+        <w:rPr>
+          <w:sz w:val="32"/>
+          <w:szCs w:val="32"/>
+          <w:lang w:val="en-GB"/>
+        </w:rPr>
+        <w:t>;</w:t>
+      </w:r>
+    </w:p>
+    <w:p>
+      <w:pPr>
+        <w:rPr>
+          <w:sz w:val="32"/>
+          <w:szCs w:val="32"/>
+          <w:lang w:val="en-GB"/>
+        </w:rPr>
+      </w:pPr>
+      <w:r>
+        <w:rPr>
+          <w:sz w:val="32"/>
+          <w:szCs w:val="32"/>
+          <w:lang w:val="en-GB"/>
+        </w:rPr>
+        <w:t>ELSE RETURN true;</w:t>
+      </w:r>
+    </w:p>
+    <w:p>
+      <w:pPr>
+        <w:rPr>
+          <w:sz w:val="32"/>
+          <w:szCs w:val="32"/>
+          <w:lang w:val="en-GB"/>
+        </w:rPr>
+      </w:pPr>
+      <w:r>
+        <w:rPr>
+          <w:sz w:val="32"/>
+          <w:szCs w:val="32"/>
+          <w:lang w:val="en-GB"/>
+        </w:rPr>
+        <w:t>END IF;</w:t>
+      </w:r>
+    </w:p>
+    <w:p>
+      <w:pPr>
+        <w:rPr>
+          <w:sz w:val="32"/>
+          <w:szCs w:val="32"/>
+          <w:lang w:val="en-GB"/>
+        </w:rPr>
+      </w:pPr>
+      <w:r>
+        <w:rPr>
+          <w:sz w:val="32"/>
+          <w:szCs w:val="32"/>
+          <w:lang w:val="en-GB"/>
+        </w:rPr>
+        <w:t>END;</w:t>
+      </w:r>
+    </w:p>
+    <w:p>
+      <w:pPr>
+        <w:rPr>
+          <w:sz w:val="32"/>
+          <w:szCs w:val="32"/>
+          <w:lang w:val="en-GB"/>
+        </w:rPr>
+      </w:pPr>
+      <w:r>
+        <w:rPr>
+          <w:sz w:val="32"/>
+          <w:szCs w:val="32"/>
+          <w:lang w:val="en-GB"/>
+        </w:rPr>
+        <w:t xml:space="preserve">$$ LANGUAGE </w:t>
+      </w:r>
+      <w:proofErr w:type="spellStart"/>
+      <w:r>
+        <w:rPr>
+          <w:sz w:val="32"/>
+          <w:szCs w:val="32"/>
+          <w:lang w:val="en-GB"/>
+        </w:rPr>
+        <w:t>plpgsql</w:t>
+      </w:r>
+      <w:proofErr w:type="spellEnd"/>
+      <w:r>
+        <w:rPr>
+          <w:sz w:val="32"/>
+          <w:szCs w:val="32"/>
+          <w:lang w:val="en-GB"/>
+        </w:rPr>
+        <w:t>;</w:t>
+      </w:r>
+    </w:p>
+    <w:p>
+      <w:pPr>
+        <w:rPr>
+          <w:sz w:val="32"/>
+          <w:szCs w:val="32"/>
+          <w:lang w:val="en-GB"/>
+        </w:rPr>
+      </w:pPr>
+    </w:p>
+    <w:p>
+      <w:pPr>
+        <w:rPr>
+          <w:sz w:val="32"/>
+          <w:szCs w:val="32"/>
+          <w:lang w:val="en-GB"/>
+        </w:rPr>
+      </w:pPr>
+      <w:r>
+        <w:rPr>
+          <w:sz w:val="32"/>
+          <w:szCs w:val="32"/>
+          <w:lang w:val="en-GB"/>
+        </w:rPr>
+        <w:t>**</w:t>
+      </w:r>
+      <w:r>
+        <w:rPr>
+          <w:sz w:val="32"/>
+          <w:szCs w:val="32"/>
+          <w:lang w:val="en-GB"/>
+        </w:rPr>
+        <w:t xml:space="preserve"> </w:t>
+      </w:r>
+      <w:r>
+        <w:rPr>
+          <w:sz w:val="32"/>
+          <w:szCs w:val="32"/>
+          <w:lang w:val="en-GB"/>
+        </w:rPr>
+        <w:t>SELECT</w:t>
+      </w:r>
+      <w:r>
+        <w:rPr>
+          <w:sz w:val="32"/>
+          <w:szCs w:val="32"/>
+          <w:lang w:val="en-GB"/>
+        </w:rPr>
+        <w:t xml:space="preserve"> </w:t>
+      </w:r>
+      <w:proofErr w:type="spellStart"/>
+      <w:r>
+        <w:rPr>
+          <w:sz w:val="32"/>
+          <w:szCs w:val="32"/>
+          <w:lang w:val="en-GB"/>
+        </w:rPr>
+        <w:t>checklogin</w:t>
+      </w:r>
+      <w:proofErr w:type="spellEnd"/>
+      <w:r>
+        <w:rPr>
+          <w:sz w:val="32"/>
+          <w:szCs w:val="32"/>
+          <w:lang w:val="en-GB"/>
+        </w:rPr>
+        <w:t xml:space="preserve"> ('amrwsk@gmail.com','12356');</w:t>
+      </w:r>
+    </w:p>
+    <w:p>
+      <w:pPr>
+        <w:rPr>
+          <w:sz w:val="32"/>
+          <w:szCs w:val="32"/>
+          <w:lang w:val="en-GB"/>
+        </w:rPr>
+      </w:pPr>
+    </w:p>
+    <w:p>
+      <w:pPr>
+        <w:pStyle w:val="ListParagraph"/>
+        <w:numPr>
+          <w:ilvl w:val="0"/>
+          <w:numId w:val="2"/>
+        </w:numPr>
+        <w:rPr>
+          <w:sz w:val="32"/>
+          <w:szCs w:val="32"/>
+          <w:lang w:val="en-GB"/>
+        </w:rPr>
+      </w:pPr>
+      <w:r>
+        <w:rPr>
+          <w:sz w:val="32"/>
+          <w:szCs w:val="32"/>
+          <w:lang w:val="en-GB"/>
+        </w:rPr>
+        <w:lastRenderedPageBreak/>
+        <w:t>Check the user type Whether Admin Or Client</w:t>
+      </w:r>
+    </w:p>
+    <w:p>
+      <w:pPr>
+        <w:rPr>
+          <w:sz w:val="32"/>
+          <w:szCs w:val="32"/>
+          <w:lang w:val="en-GB"/>
+        </w:rPr>
+      </w:pPr>
+      <w:r>
+        <w:rPr>
+          <w:sz w:val="32"/>
+          <w:szCs w:val="32"/>
+          <w:lang w:val="en-GB"/>
+        </w:rPr>
+        <w:t xml:space="preserve">CREATE OR REPLACE FUNCTION </w:t>
+      </w:r>
+      <w:proofErr w:type="spellStart"/>
+      <w:r>
+        <w:rPr>
+          <w:sz w:val="32"/>
+          <w:szCs w:val="32"/>
+          <w:lang w:val="en-GB"/>
+        </w:rPr>
+        <w:t>check</w:t>
+      </w:r>
+      <w:r>
+        <w:rPr>
+          <w:sz w:val="32"/>
+          <w:szCs w:val="32"/>
+          <w:lang w:val="en-GB"/>
+        </w:rPr>
+        <w:t>IsAdmin</w:t>
+      </w:r>
+      <w:proofErr w:type="spellEnd"/>
+      <w:r>
+        <w:rPr>
+          <w:sz w:val="32"/>
+          <w:szCs w:val="32"/>
+          <w:lang w:val="en-GB"/>
+        </w:rPr>
+        <w:t xml:space="preserve"> (username text) RETURNS </w:t>
+      </w:r>
+      <w:proofErr w:type="spellStart"/>
+      <w:r>
+        <w:rPr>
+          <w:sz w:val="32"/>
+          <w:szCs w:val="32"/>
+          <w:lang w:val="en-GB"/>
+        </w:rPr>
+        <w:t>boolean</w:t>
+      </w:r>
+      <w:proofErr w:type="spellEnd"/>
+      <w:r>
+        <w:rPr>
+          <w:sz w:val="32"/>
+          <w:szCs w:val="32"/>
+          <w:lang w:val="en-GB"/>
+        </w:rPr>
+        <w:t xml:space="preserve"> AS $$</w:t>
+      </w:r>
+    </w:p>
+    <w:p>
+      <w:pPr>
+        <w:rPr>
+          <w:sz w:val="32"/>
+          <w:szCs w:val="32"/>
+          <w:lang w:val="en-GB"/>
+        </w:rPr>
+      </w:pPr>
+      <w:r>
+        <w:rPr>
+          <w:sz w:val="32"/>
+          <w:szCs w:val="32"/>
+          <w:lang w:val="en-GB"/>
+        </w:rPr>
+        <w:t xml:space="preserve">DECLARE </w:t>
+      </w:r>
+    </w:p>
+    <w:p>
+      <w:pPr>
+        <w:rPr>
+          <w:sz w:val="32"/>
+          <w:szCs w:val="32"/>
+          <w:lang w:val="en-GB"/>
+        </w:rPr>
+      </w:pPr>
+      <w:proofErr w:type="spellStart"/>
+      <w:r>
+        <w:rPr>
+          <w:sz w:val="32"/>
+          <w:szCs w:val="32"/>
+          <w:lang w:val="en-GB"/>
+        </w:rPr>
+        <w:t>isUserAdmin</w:t>
+      </w:r>
+      <w:proofErr w:type="spellEnd"/>
+      <w:r>
+        <w:rPr>
+          <w:sz w:val="32"/>
+          <w:szCs w:val="32"/>
+          <w:lang w:val="en-GB"/>
+        </w:rPr>
+        <w:t xml:space="preserve"> </w:t>
+      </w:r>
+      <w:proofErr w:type="spellStart"/>
+      <w:r>
+        <w:rPr>
+          <w:sz w:val="32"/>
+          <w:szCs w:val="32"/>
+          <w:lang w:val="en-GB"/>
+        </w:rPr>
+        <w:t>boolean</w:t>
+      </w:r>
+      <w:proofErr w:type="spellEnd"/>
+      <w:r>
+        <w:rPr>
+          <w:sz w:val="32"/>
+          <w:szCs w:val="32"/>
+          <w:lang w:val="en-GB"/>
+        </w:rPr>
+        <w:t>;</w:t>
+      </w:r>
+    </w:p>
+    <w:p>
+      <w:pPr>
+        <w:rPr>
+          <w:sz w:val="32"/>
+          <w:szCs w:val="32"/>
+          <w:lang w:val="en-GB"/>
+        </w:rPr>
+      </w:pPr>
+      <w:r>
+        <w:rPr>
+          <w:sz w:val="32"/>
+          <w:szCs w:val="32"/>
+          <w:lang w:val="en-GB"/>
+        </w:rPr>
+        <w:t>BEGIN</w:t>
+      </w:r>
+    </w:p>
+    <w:p>
+      <w:pPr>
+        <w:rPr>
+          <w:sz w:val="32"/>
+          <w:szCs w:val="32"/>
+          <w:lang w:val="en-GB"/>
+        </w:rPr>
+      </w:pPr>
+      <w:r>
+        <w:rPr>
+          <w:sz w:val="32"/>
+          <w:szCs w:val="32"/>
+          <w:lang w:val="en-GB"/>
+        </w:rPr>
+        <w:t xml:space="preserve">SELECT </w:t>
+      </w:r>
+      <w:proofErr w:type="spellStart"/>
+      <w:r>
+        <w:rPr>
+          <w:sz w:val="32"/>
+          <w:szCs w:val="32"/>
+          <w:lang w:val="en-GB"/>
+        </w:rPr>
+        <w:t>isadmin</w:t>
+      </w:r>
+      <w:proofErr w:type="spellEnd"/>
+      <w:r>
+        <w:rPr>
+          <w:sz w:val="32"/>
+          <w:szCs w:val="32"/>
+          <w:lang w:val="en-GB"/>
+        </w:rPr>
+        <w:t xml:space="preserve"> INTO </w:t>
+      </w:r>
+      <w:proofErr w:type="spellStart"/>
+      <w:r>
+        <w:rPr>
+          <w:sz w:val="32"/>
+          <w:szCs w:val="32"/>
+          <w:lang w:val="en-GB"/>
+        </w:rPr>
+        <w:t>isUserAdmin</w:t>
+      </w:r>
+      <w:proofErr w:type="spellEnd"/>
+      <w:r>
+        <w:rPr>
+          <w:sz w:val="32"/>
+          <w:szCs w:val="32"/>
+          <w:lang w:val="en-GB"/>
+        </w:rPr>
+        <w:t xml:space="preserve"> FROM users WHERE username in (</w:t>
+      </w:r>
+      <w:proofErr w:type="spellStart"/>
+      <w:r>
+        <w:rPr>
+          <w:sz w:val="32"/>
+          <w:szCs w:val="32"/>
+          <w:lang w:val="en-GB"/>
+        </w:rPr>
+        <w:t>uname,email</w:t>
+      </w:r>
+      <w:proofErr w:type="spellEnd"/>
+      <w:r>
+        <w:rPr>
+          <w:sz w:val="32"/>
+          <w:szCs w:val="32"/>
+          <w:lang w:val="en-GB"/>
+        </w:rPr>
+        <w:t>);</w:t>
+      </w:r>
+    </w:p>
+    <w:p>
+      <w:pPr>
+        <w:rPr>
+          <w:sz w:val="32"/>
+          <w:szCs w:val="32"/>
+          <w:lang w:val="en-GB"/>
+        </w:rPr>
+      </w:pPr>
+      <w:r>
+        <w:rPr>
+          <w:sz w:val="32"/>
+          <w:szCs w:val="32"/>
+          <w:lang w:val="en-GB"/>
+        </w:rPr>
+        <w:t xml:space="preserve">IF </w:t>
+      </w:r>
+      <w:proofErr w:type="spellStart"/>
+      <w:r>
+        <w:rPr>
+          <w:sz w:val="32"/>
+          <w:szCs w:val="32"/>
+          <w:lang w:val="en-GB"/>
+        </w:rPr>
+        <w:t>isUserAdmin</w:t>
+      </w:r>
+      <w:proofErr w:type="spellEnd"/>
+      <w:r>
+        <w:rPr>
+          <w:sz w:val="32"/>
+          <w:szCs w:val="32"/>
+          <w:lang w:val="en-GB"/>
+        </w:rPr>
+        <w:t xml:space="preserve"> THEN RETURN true;</w:t>
+      </w:r>
+    </w:p>
+    <w:p>
+      <w:pPr>
+        <w:rPr>
+          <w:sz w:val="32"/>
+          <w:szCs w:val="32"/>
+          <w:lang w:val="en-GB"/>
+        </w:rPr>
+      </w:pPr>
+      <w:r>
+        <w:rPr>
+          <w:sz w:val="32"/>
+          <w:szCs w:val="32"/>
+          <w:lang w:val="en-GB"/>
+        </w:rPr>
+        <w:t>ELSE RETURN false;</w:t>
+      </w:r>
+    </w:p>
+    <w:p>
+      <w:pPr>
+        <w:rPr>
+          <w:sz w:val="32"/>
+          <w:szCs w:val="32"/>
+          <w:lang w:val="en-GB"/>
+        </w:rPr>
+      </w:pPr>
+      <w:r>
+        <w:rPr>
+          <w:sz w:val="32"/>
+          <w:szCs w:val="32"/>
+          <w:lang w:val="en-GB"/>
+        </w:rPr>
+        <w:t>END IF;</w:t>
+      </w:r>
+    </w:p>
+    <w:p>
+      <w:pPr>
+        <w:rPr>
+          <w:sz w:val="32"/>
+          <w:szCs w:val="32"/>
+          <w:lang w:val="en-GB"/>
+        </w:rPr>
+      </w:pPr>
+      <w:r>
+        <w:rPr>
+          <w:sz w:val="32"/>
+          <w:szCs w:val="32"/>
+          <w:lang w:val="en-GB"/>
+        </w:rPr>
+        <w:t>END;</w:t>
+      </w:r>
+    </w:p>
+    <w:p>
+      <w:pPr>
+        <w:rPr>
+          <w:sz w:val="32"/>
+          <w:szCs w:val="32"/>
+          <w:lang w:val="en-GB"/>
+        </w:rPr>
+      </w:pPr>
+      <w:r>
+        <w:rPr>
+          <w:sz w:val="32"/>
+          <w:szCs w:val="32"/>
+          <w:lang w:val="en-GB"/>
+        </w:rPr>
+        <w:t xml:space="preserve">$$ LANGUAGE </w:t>
+      </w:r>
+      <w:proofErr w:type="spellStart"/>
+      <w:r>
+        <w:rPr>
+          <w:sz w:val="32"/>
+          <w:szCs w:val="32"/>
+          <w:lang w:val="en-GB"/>
+        </w:rPr>
+        <w:t>plpgsql</w:t>
+      </w:r>
+      <w:proofErr w:type="spellEnd"/>
+      <w:r>
+        <w:rPr>
+          <w:sz w:val="32"/>
+          <w:szCs w:val="32"/>
+          <w:lang w:val="en-GB"/>
+        </w:rPr>
+        <w:t>;</w:t>
+      </w:r>
+    </w:p>
+    <w:p>
+      <w:pPr>
+        <w:rPr>
+          <w:sz w:val="32"/>
+          <w:szCs w:val="32"/>
+          <w:lang w:val="en-GB"/>
+        </w:rPr>
+      </w:pPr>
+    </w:p>
+    <w:p>
+      <w:pPr>
+        <w:rPr>
+          <w:sz w:val="32"/>
+          <w:szCs w:val="32"/>
+          <w:lang w:val="en-GB"/>
+        </w:rPr>
+      </w:pPr>
+      <w:r>
+        <w:rPr>
+          <w:sz w:val="32"/>
+          <w:szCs w:val="32"/>
+          <w:lang w:val="en-GB"/>
+        </w:rPr>
+        <w:t>**</w:t>
+      </w:r>
+      <w:r>
+        <w:t xml:space="preserve"> </w:t>
+      </w:r>
+      <w:r>
+        <w:rPr>
+          <w:sz w:val="32"/>
+          <w:szCs w:val="32"/>
+          <w:lang w:val="en-GB"/>
+        </w:rPr>
+        <w:t xml:space="preserve">SELECT </w:t>
+      </w:r>
+      <w:proofErr w:type="spellStart"/>
+      <w:r>
+        <w:rPr>
+          <w:sz w:val="32"/>
+          <w:szCs w:val="32"/>
+          <w:lang w:val="en-GB"/>
+        </w:rPr>
+        <w:t>checkisadmin</w:t>
+      </w:r>
+      <w:proofErr w:type="spellEnd"/>
+      <w:r>
+        <w:rPr>
+          <w:sz w:val="32"/>
+          <w:szCs w:val="32"/>
+          <w:lang w:val="en-GB"/>
+        </w:rPr>
+        <w:t xml:space="preserve"> ('amrwsk@gmial.com');</w:t>
+      </w:r>
       <w:bookmarkStart w:id="1" w:name="_GoBack"/>
       <w:bookmarkEnd w:id="1"/>
     </w:p>
@@ -3354,7 +5302,7 @@
   <w:style w:type="paragraph" w:default="1" w:styleId="Normal">
     <w:name w:val="Normal"/>
     <w:qFormat/>
-    <w:rsid w:val="008B7CE8"/>
+    <w:rsid w:val="00CD07EE"/>
     <w:rPr>
       <w:lang w:val="en-US"/>
     </w:rPr>
@@ -3362,7 +5310,6 @@
   <w:style w:type="character" w:default="1" w:styleId="DefaultParagraphFont">
     <w:name w:val="Default Paragraph Font"/>
     <w:uiPriority w:val="1"/>
-    <w:semiHidden/>
     <w:unhideWhenUsed/>
   </w:style>
   <w:style w:type="table" w:default="1" w:styleId="TableNormal">
@@ -4217,7 +6164,7 @@
 </file>
 
 <file path=customXml/itemProps1.xml><?xml version="1.0" encoding="utf-8"?>
-<ds:datastoreItem xmlns:ds="http://schemas.openxmlformats.org/officeDocument/2006/customXml" ds:itemID="{C6858328-7F52-43D6-93EF-65790612423B}">
+<ds:datastoreItem xmlns:ds="http://schemas.openxmlformats.org/officeDocument/2006/customXml" ds:itemID="{9A52B9E9-CE59-453D-A8A6-1ACABA5B48E7}">
   <ds:schemaRefs>
     <ds:schemaRef ds:uri="http://schemas.openxmlformats.org/officeDocument/2006/bibliography"/>
   </ds:schemaRefs>

</xml_diff>

<commit_message>
add new functions on database
</commit_message>
<xml_diff>
--- a/Database Documentation/DataBase table.docx
+++ b/Database Documentation/DataBase table.docx
@@ -4586,8 +4586,657 @@
         </w:rPr>
         <w:t xml:space="preserve"> ('amrwsk@gmial.com');</w:t>
       </w:r>
+    </w:p>
+    <w:p>
+      <w:pPr>
+        <w:rPr>
+          <w:sz w:val="32"/>
+          <w:szCs w:val="32"/>
+          <w:lang w:val="en-GB"/>
+        </w:rPr>
+      </w:pPr>
+    </w:p>
+    <w:p>
+      <w:pPr>
+        <w:rPr>
+          <w:sz w:val="32"/>
+          <w:szCs w:val="32"/>
+          <w:lang w:val="en-GB"/>
+        </w:rPr>
+      </w:pPr>
+    </w:p>
+    <w:p>
+      <w:pPr>
+        <w:pStyle w:val="ListParagraph"/>
+        <w:numPr>
+          <w:ilvl w:val="0"/>
+          <w:numId w:val="2"/>
+        </w:numPr>
+        <w:rPr>
+          <w:sz w:val="32"/>
+          <w:szCs w:val="32"/>
+          <w:lang w:val="en-GB"/>
+        </w:rPr>
+      </w:pPr>
+      <w:r>
+        <w:rPr>
+          <w:sz w:val="32"/>
+          <w:szCs w:val="32"/>
+          <w:lang w:val="en-GB"/>
+        </w:rPr>
+        <w:lastRenderedPageBreak/>
+        <w:t>Add New Category</w:t>
+      </w:r>
+    </w:p>
+    <w:p>
+      <w:pPr>
+        <w:rPr>
+          <w:sz w:val="32"/>
+          <w:szCs w:val="32"/>
+          <w:lang w:val="en-GB"/>
+        </w:rPr>
+      </w:pPr>
+    </w:p>
+    <w:p>
+      <w:pPr>
+        <w:rPr>
+          <w:sz w:val="32"/>
+          <w:szCs w:val="32"/>
+          <w:lang w:val="en-GB"/>
+        </w:rPr>
+      </w:pPr>
+      <w:r>
+        <w:rPr>
+          <w:sz w:val="32"/>
+          <w:szCs w:val="32"/>
+          <w:lang w:val="en-GB"/>
+        </w:rPr>
+        <w:t xml:space="preserve">CREATE OR REPLACE FUNCTION </w:t>
+      </w:r>
+      <w:proofErr w:type="spellStart"/>
+      <w:r>
+        <w:rPr>
+          <w:sz w:val="32"/>
+          <w:szCs w:val="32"/>
+          <w:lang w:val="en-GB"/>
+        </w:rPr>
+        <w:t>addCategory</w:t>
+      </w:r>
+      <w:proofErr w:type="spellEnd"/>
+      <w:r>
+        <w:rPr>
+          <w:sz w:val="32"/>
+          <w:szCs w:val="32"/>
+          <w:lang w:val="en-GB"/>
+        </w:rPr>
+        <w:t xml:space="preserve"> (</w:t>
+      </w:r>
+      <w:r>
+        <w:rPr>
+          <w:sz w:val="32"/>
+          <w:szCs w:val="32"/>
+          <w:lang w:val="en-GB"/>
+        </w:rPr>
+        <w:t>cat</w:t>
+      </w:r>
+      <w:r>
+        <w:rPr>
+          <w:sz w:val="32"/>
+          <w:szCs w:val="32"/>
+          <w:lang w:val="en-GB"/>
+        </w:rPr>
+        <w:t xml:space="preserve"> text) RETURNS </w:t>
+      </w:r>
+      <w:proofErr w:type="spellStart"/>
+      <w:r>
+        <w:rPr>
+          <w:sz w:val="32"/>
+          <w:szCs w:val="32"/>
+          <w:lang w:val="en-GB"/>
+        </w:rPr>
+        <w:t>boolean</w:t>
+      </w:r>
+      <w:proofErr w:type="spellEnd"/>
+      <w:r>
+        <w:rPr>
+          <w:sz w:val="32"/>
+          <w:szCs w:val="32"/>
+          <w:lang w:val="en-GB"/>
+        </w:rPr>
+        <w:t xml:space="preserve"> AS $$</w:t>
+      </w:r>
+    </w:p>
+    <w:p>
+      <w:pPr>
+        <w:rPr>
+          <w:sz w:val="32"/>
+          <w:szCs w:val="32"/>
+          <w:lang w:val="en-GB"/>
+        </w:rPr>
+      </w:pPr>
+      <w:r>
+        <w:rPr>
+          <w:sz w:val="32"/>
+          <w:szCs w:val="32"/>
+          <w:lang w:val="en-GB"/>
+        </w:rPr>
+        <w:t xml:space="preserve">DECLARE </w:t>
+      </w:r>
+    </w:p>
+    <w:p>
+      <w:pPr>
+        <w:rPr>
+          <w:sz w:val="32"/>
+          <w:szCs w:val="32"/>
+          <w:lang w:val="en-GB"/>
+        </w:rPr>
+      </w:pPr>
+      <w:r>
+        <w:rPr>
+          <w:sz w:val="32"/>
+          <w:szCs w:val="32"/>
+          <w:lang w:val="en-GB"/>
+        </w:rPr>
+        <w:t xml:space="preserve">BEGIN </w:t>
+      </w:r>
+    </w:p>
+    <w:p>
+      <w:pPr>
+        <w:rPr>
+          <w:sz w:val="32"/>
+          <w:szCs w:val="32"/>
+          <w:lang w:val="en-GB"/>
+        </w:rPr>
+      </w:pPr>
+      <w:r>
+        <w:rPr>
+          <w:sz w:val="32"/>
+          <w:szCs w:val="32"/>
+          <w:lang w:val="en-GB"/>
+        </w:rPr>
+        <w:t xml:space="preserve">INSERT INTO </w:t>
+      </w:r>
+      <w:r>
+        <w:rPr>
+          <w:sz w:val="32"/>
+          <w:szCs w:val="32"/>
+          <w:lang w:val="en-GB"/>
+        </w:rPr>
+        <w:t>category</w:t>
+      </w:r>
+      <w:r>
+        <w:rPr>
+          <w:sz w:val="32"/>
+          <w:szCs w:val="32"/>
+          <w:lang w:val="en-GB"/>
+        </w:rPr>
+        <w:t xml:space="preserve"> (</w:t>
+      </w:r>
+      <w:proofErr w:type="spellStart"/>
+      <w:r>
+        <w:rPr>
+          <w:sz w:val="32"/>
+          <w:szCs w:val="32"/>
+          <w:lang w:val="en-GB"/>
+        </w:rPr>
+        <w:t>categoryname</w:t>
+      </w:r>
+      <w:proofErr w:type="spellEnd"/>
+      <w:r>
+        <w:rPr>
+          <w:sz w:val="32"/>
+          <w:szCs w:val="32"/>
+          <w:lang w:val="en-GB"/>
+        </w:rPr>
+        <w:t>) VALUES (cat);</w:t>
+      </w:r>
+    </w:p>
+    <w:p>
+      <w:pPr>
+        <w:rPr>
+          <w:sz w:val="32"/>
+          <w:szCs w:val="32"/>
+          <w:lang w:val="en-GB"/>
+        </w:rPr>
+      </w:pPr>
+      <w:r>
+        <w:rPr>
+          <w:sz w:val="32"/>
+          <w:szCs w:val="32"/>
+          <w:lang w:val="en-GB"/>
+        </w:rPr>
+        <w:t>RETURN TRUE;</w:t>
+      </w:r>
+    </w:p>
+    <w:p>
+      <w:pPr>
+        <w:rPr>
+          <w:sz w:val="32"/>
+          <w:szCs w:val="32"/>
+          <w:lang w:val="en-GB"/>
+        </w:rPr>
+      </w:pPr>
+      <w:r>
+        <w:rPr>
+          <w:sz w:val="32"/>
+          <w:szCs w:val="32"/>
+          <w:lang w:val="en-GB"/>
+        </w:rPr>
+        <w:t>END;</w:t>
+      </w:r>
+    </w:p>
+    <w:p>
+      <w:pPr>
+        <w:rPr>
+          <w:sz w:val="32"/>
+          <w:szCs w:val="32"/>
+          <w:lang w:val="en-GB"/>
+        </w:rPr>
+      </w:pPr>
+      <w:r>
+        <w:rPr>
+          <w:sz w:val="32"/>
+          <w:szCs w:val="32"/>
+          <w:lang w:val="en-GB"/>
+        </w:rPr>
+        <w:t xml:space="preserve">$$ LANGUAGE </w:t>
+      </w:r>
+      <w:proofErr w:type="spellStart"/>
+      <w:r>
+        <w:rPr>
+          <w:sz w:val="32"/>
+          <w:szCs w:val="32"/>
+          <w:lang w:val="en-GB"/>
+        </w:rPr>
+        <w:t>plpgsql</w:t>
+      </w:r>
+      <w:proofErr w:type="spellEnd"/>
+      <w:r>
+        <w:rPr>
+          <w:sz w:val="32"/>
+          <w:szCs w:val="32"/>
+          <w:lang w:val="en-GB"/>
+        </w:rPr>
+        <w:t>;</w:t>
+      </w:r>
+    </w:p>
+    <w:p>
+      <w:pPr>
+        <w:rPr>
+          <w:sz w:val="32"/>
+          <w:szCs w:val="32"/>
+          <w:lang w:val="en-GB"/>
+        </w:rPr>
+      </w:pPr>
+    </w:p>
+    <w:p>
+      <w:pPr>
+        <w:rPr>
+          <w:sz w:val="32"/>
+          <w:szCs w:val="32"/>
+          <w:lang w:val="en-GB"/>
+        </w:rPr>
+      </w:pPr>
+    </w:p>
+    <w:p>
+      <w:pPr>
+        <w:rPr>
+          <w:sz w:val="32"/>
+          <w:szCs w:val="32"/>
+          <w:lang w:val="en-GB"/>
+        </w:rPr>
+      </w:pPr>
+    </w:p>
+    <w:p>
+      <w:pPr>
+        <w:rPr>
+          <w:sz w:val="32"/>
+          <w:szCs w:val="32"/>
+          <w:lang w:val="en-GB"/>
+        </w:rPr>
+      </w:pPr>
+    </w:p>
+    <w:p>
+      <w:pPr>
+        <w:rPr>
+          <w:sz w:val="32"/>
+          <w:szCs w:val="32"/>
+          <w:lang w:val="en-GB"/>
+        </w:rPr>
+      </w:pPr>
+    </w:p>
+    <w:p>
+      <w:pPr>
+        <w:rPr>
+          <w:sz w:val="32"/>
+          <w:szCs w:val="32"/>
+          <w:lang w:val="en-GB"/>
+        </w:rPr>
+      </w:pPr>
+    </w:p>
+    <w:p>
+      <w:pPr>
+        <w:pStyle w:val="ListParagraph"/>
+        <w:numPr>
+          <w:ilvl w:val="0"/>
+          <w:numId w:val="2"/>
+        </w:numPr>
+        <w:rPr>
+          <w:sz w:val="32"/>
+          <w:szCs w:val="32"/>
+          <w:lang w:val="en-GB"/>
+        </w:rPr>
+      </w:pPr>
+      <w:r>
+        <w:rPr>
+          <w:sz w:val="32"/>
+          <w:szCs w:val="32"/>
+          <w:lang w:val="en-GB"/>
+        </w:rPr>
+        <w:lastRenderedPageBreak/>
+        <w:t>Remove Category</w:t>
+      </w:r>
+    </w:p>
+    <w:p>
+      <w:pPr>
+        <w:rPr>
+          <w:sz w:val="32"/>
+          <w:szCs w:val="32"/>
+          <w:lang w:val="en-GB"/>
+        </w:rPr>
+      </w:pPr>
+    </w:p>
+    <w:p>
+      <w:pPr>
+        <w:rPr>
+          <w:sz w:val="32"/>
+          <w:szCs w:val="32"/>
+          <w:lang w:val="en-GB"/>
+        </w:rPr>
+      </w:pPr>
+      <w:r>
+        <w:rPr>
+          <w:sz w:val="32"/>
+          <w:szCs w:val="32"/>
+          <w:lang w:val="en-GB"/>
+        </w:rPr>
+        <w:t xml:space="preserve">CREATE OR REPLACE FUNCTION </w:t>
+      </w:r>
+      <w:proofErr w:type="spellStart"/>
+      <w:r>
+        <w:rPr>
+          <w:sz w:val="32"/>
+          <w:szCs w:val="32"/>
+          <w:lang w:val="en-GB"/>
+        </w:rPr>
+        <w:t>remove</w:t>
+      </w:r>
+      <w:r>
+        <w:rPr>
+          <w:sz w:val="32"/>
+          <w:szCs w:val="32"/>
+          <w:lang w:val="en-GB"/>
+        </w:rPr>
+        <w:t>Category</w:t>
+      </w:r>
+      <w:proofErr w:type="spellEnd"/>
+      <w:r>
+        <w:rPr>
+          <w:sz w:val="32"/>
+          <w:szCs w:val="32"/>
+          <w:lang w:val="en-GB"/>
+        </w:rPr>
+        <w:t xml:space="preserve"> (cat text) RETURNS </w:t>
+      </w:r>
+      <w:proofErr w:type="spellStart"/>
+      <w:r>
+        <w:rPr>
+          <w:sz w:val="32"/>
+          <w:szCs w:val="32"/>
+          <w:lang w:val="en-GB"/>
+        </w:rPr>
+        <w:t>boolean</w:t>
+      </w:r>
+      <w:proofErr w:type="spellEnd"/>
+      <w:r>
+        <w:rPr>
+          <w:sz w:val="32"/>
+          <w:szCs w:val="32"/>
+          <w:lang w:val="en-GB"/>
+        </w:rPr>
+        <w:t xml:space="preserve"> AS $$</w:t>
+      </w:r>
+    </w:p>
+    <w:p>
+      <w:pPr>
+        <w:rPr>
+          <w:sz w:val="32"/>
+          <w:szCs w:val="32"/>
+          <w:lang w:val="en-GB"/>
+        </w:rPr>
+      </w:pPr>
+      <w:r>
+        <w:rPr>
+          <w:sz w:val="32"/>
+          <w:szCs w:val="32"/>
+          <w:lang w:val="en-GB"/>
+        </w:rPr>
+        <w:t xml:space="preserve">DECLARE </w:t>
+      </w:r>
+    </w:p>
+    <w:p>
+      <w:pPr>
+        <w:rPr>
+          <w:sz w:val="32"/>
+          <w:szCs w:val="32"/>
+          <w:lang w:val="en-GB"/>
+        </w:rPr>
+      </w:pPr>
+      <w:r>
+        <w:rPr>
+          <w:sz w:val="32"/>
+          <w:szCs w:val="32"/>
+          <w:lang w:val="en-GB"/>
+        </w:rPr>
+        <w:t xml:space="preserve">BEGIN </w:t>
+      </w:r>
+    </w:p>
+    <w:p>
+      <w:pPr>
+        <w:rPr>
+          <w:sz w:val="32"/>
+          <w:szCs w:val="32"/>
+          <w:lang w:val="en-GB"/>
+        </w:rPr>
+      </w:pPr>
+      <w:r>
+        <w:rPr>
+          <w:sz w:val="32"/>
+          <w:szCs w:val="32"/>
+          <w:lang w:val="en-GB"/>
+        </w:rPr>
+        <w:t>DELETE</w:t>
+      </w:r>
+      <w:r>
+        <w:rPr>
+          <w:sz w:val="32"/>
+          <w:szCs w:val="32"/>
+          <w:lang w:val="en-GB"/>
+        </w:rPr>
+        <w:t xml:space="preserve"> </w:t>
+      </w:r>
+      <w:r>
+        <w:rPr>
+          <w:sz w:val="32"/>
+          <w:szCs w:val="32"/>
+          <w:lang w:val="en-GB"/>
+        </w:rPr>
+        <w:t>FROM</w:t>
+      </w:r>
+      <w:r>
+        <w:rPr>
+          <w:sz w:val="32"/>
+          <w:szCs w:val="32"/>
+          <w:lang w:val="en-GB"/>
+        </w:rPr>
+        <w:t xml:space="preserve"> </w:t>
+      </w:r>
+      <w:r>
+        <w:rPr>
+          <w:sz w:val="32"/>
+          <w:szCs w:val="32"/>
+          <w:lang w:val="en-GB"/>
+        </w:rPr>
+        <w:t>category</w:t>
+      </w:r>
+      <w:r>
+        <w:rPr>
+          <w:sz w:val="32"/>
+          <w:szCs w:val="32"/>
+          <w:lang w:val="en-GB"/>
+        </w:rPr>
+        <w:t xml:space="preserve"> </w:t>
+      </w:r>
+      <w:r>
+        <w:rPr>
+          <w:sz w:val="32"/>
+          <w:szCs w:val="32"/>
+          <w:lang w:val="en-GB"/>
+        </w:rPr>
+        <w:t xml:space="preserve">WHERE </w:t>
+      </w:r>
       <w:bookmarkStart w:id="1" w:name="_GoBack"/>
       <w:bookmarkEnd w:id="1"/>
+      <w:proofErr w:type="spellStart"/>
+      <w:r>
+        <w:rPr>
+          <w:sz w:val="32"/>
+          <w:szCs w:val="32"/>
+          <w:lang w:val="en-GB"/>
+        </w:rPr>
+        <w:t>categoryname</w:t>
+      </w:r>
+      <w:proofErr w:type="spellEnd"/>
+      <w:r>
+        <w:rPr>
+          <w:sz w:val="32"/>
+          <w:szCs w:val="32"/>
+          <w:lang w:val="en-GB"/>
+        </w:rPr>
+        <w:t xml:space="preserve"> = </w:t>
+      </w:r>
+      <w:r>
+        <w:rPr>
+          <w:sz w:val="32"/>
+          <w:szCs w:val="32"/>
+          <w:lang w:val="en-GB"/>
+        </w:rPr>
+        <w:t>cat;</w:t>
+      </w:r>
+    </w:p>
+    <w:p>
+      <w:pPr>
+        <w:rPr>
+          <w:sz w:val="32"/>
+          <w:szCs w:val="32"/>
+          <w:lang w:val="en-GB"/>
+        </w:rPr>
+      </w:pPr>
+      <w:r>
+        <w:rPr>
+          <w:sz w:val="32"/>
+          <w:szCs w:val="32"/>
+          <w:lang w:val="en-GB"/>
+        </w:rPr>
+        <w:t>RETURN TRUE;</w:t>
+      </w:r>
+    </w:p>
+    <w:p>
+      <w:pPr>
+        <w:rPr>
+          <w:sz w:val="32"/>
+          <w:szCs w:val="32"/>
+          <w:lang w:val="en-GB"/>
+        </w:rPr>
+      </w:pPr>
+      <w:r>
+        <w:rPr>
+          <w:sz w:val="32"/>
+          <w:szCs w:val="32"/>
+          <w:lang w:val="en-GB"/>
+        </w:rPr>
+        <w:t>END;</w:t>
+      </w:r>
+    </w:p>
+    <w:p>
+      <w:pPr>
+        <w:rPr>
+          <w:sz w:val="32"/>
+          <w:szCs w:val="32"/>
+          <w:lang w:val="en-GB"/>
+        </w:rPr>
+      </w:pPr>
+      <w:r>
+        <w:rPr>
+          <w:sz w:val="32"/>
+          <w:szCs w:val="32"/>
+          <w:lang w:val="en-GB"/>
+        </w:rPr>
+        <w:t xml:space="preserve">$$ LANGUAGE </w:t>
+      </w:r>
+      <w:proofErr w:type="spellStart"/>
+      <w:r>
+        <w:rPr>
+          <w:sz w:val="32"/>
+          <w:szCs w:val="32"/>
+          <w:lang w:val="en-GB"/>
+        </w:rPr>
+        <w:t>plpgsql</w:t>
+      </w:r>
+      <w:proofErr w:type="spellEnd"/>
+      <w:r>
+        <w:rPr>
+          <w:sz w:val="32"/>
+          <w:szCs w:val="32"/>
+          <w:lang w:val="en-GB"/>
+        </w:rPr>
+        <w:t>;</w:t>
+      </w:r>
+    </w:p>
+    <w:p>
+      <w:pPr>
+        <w:rPr>
+          <w:sz w:val="32"/>
+          <w:szCs w:val="32"/>
+          <w:lang w:val="en-GB"/>
+        </w:rPr>
+      </w:pPr>
+    </w:p>
+    <w:p>
+      <w:pPr>
+        <w:rPr>
+          <w:sz w:val="32"/>
+          <w:szCs w:val="32"/>
+          <w:lang w:val="en-GB"/>
+        </w:rPr>
+      </w:pPr>
+      <w:r>
+        <w:rPr>
+          <w:sz w:val="32"/>
+          <w:szCs w:val="32"/>
+          <w:lang w:val="en-GB"/>
+        </w:rPr>
+        <w:t xml:space="preserve"> </w:t>
+      </w:r>
+    </w:p>
+    <w:p>
+      <w:pPr>
+        <w:rPr>
+          <w:sz w:val="32"/>
+          <w:szCs w:val="32"/>
+          <w:lang w:val="en-GB"/>
+        </w:rPr>
+      </w:pPr>
     </w:p>
     <w:sectPr>
       <w:pgSz w:w="16838" w:h="11906" w:orient="landscape"/>
@@ -5302,7 +5951,7 @@
   <w:style w:type="paragraph" w:default="1" w:styleId="Normal">
     <w:name w:val="Normal"/>
     <w:qFormat/>
-    <w:rsid w:val="00CD07EE"/>
+    <w:rsid w:val="00707311"/>
     <w:rPr>
       <w:lang w:val="en-US"/>
     </w:rPr>
@@ -5310,6 +5959,7 @@
   <w:style w:type="character" w:default="1" w:styleId="DefaultParagraphFont">
     <w:name w:val="Default Paragraph Font"/>
     <w:uiPriority w:val="1"/>
+    <w:semiHidden/>
     <w:unhideWhenUsed/>
   </w:style>
   <w:style w:type="table" w:default="1" w:styleId="TableNormal">
@@ -6164,7 +6814,7 @@
 </file>
 
 <file path=customXml/itemProps1.xml><?xml version="1.0" encoding="utf-8"?>
-<ds:datastoreItem xmlns:ds="http://schemas.openxmlformats.org/officeDocument/2006/customXml" ds:itemID="{9A52B9E9-CE59-453D-A8A6-1ACABA5B48E7}">
+<ds:datastoreItem xmlns:ds="http://schemas.openxmlformats.org/officeDocument/2006/customXml" ds:itemID="{F3AD05A0-92DC-42C5-9DBD-B60B47FF5C9D}">
   <ds:schemaRefs>
     <ds:schemaRef ds:uri="http://schemas.openxmlformats.org/officeDocument/2006/bibliography"/>
   </ds:schemaRefs>

</xml_diff>

<commit_message>
retrieve Specific Products function
</commit_message>
<xml_diff>
--- a/Database Documentation/DataBase table.docx
+++ b/Database Documentation/DataBase table.docx
@@ -1,6 +1,6 @@
 
 <file path=word/document.xml><?xml version="1.0" encoding="utf-8"?>
-<w:document xmlns:wpc="http://schemas.microsoft.com/office/word/2010/wordprocessingCanvas" xmlns:cx="http://schemas.microsoft.com/office/drawing/2014/chartex" xmlns:cx1="http://schemas.microsoft.com/office/drawing/2015/9/8/chartex" xmlns:cx2="http://schemas.microsoft.com/office/drawing/2015/10/21/chartex" xmlns:cx3="http://schemas.microsoft.com/office/drawing/2016/5/9/chartex" xmlns:cx4="http://schemas.microsoft.com/office/drawing/2016/5/10/chartex" xmlns:cx5="http://schemas.microsoft.com/office/drawing/2016/5/11/chartex" xmlns:cx6="http://schemas.microsoft.com/office/drawing/2016/5/12/chartex" xmlns:cx7="http://schemas.microsoft.com/office/drawing/2016/5/13/chartex" xmlns:cx8="http://schemas.microsoft.com/office/drawing/2016/5/14/chartex" xmlns:mc="http://schemas.openxmlformats.org/markup-compatibility/2006" xmlns:aink="http://schemas.microsoft.com/office/drawing/2016/ink" xmlns:am3d="http://schemas.microsoft.com/office/drawing/2017/model3d" xmlns:o="urn:schemas-microsoft-com:office:office" xmlns:r="http://schemas.openxmlformats.org/officeDocument/2006/relationships" xmlns:m="http://schemas.openxmlformats.org/officeDocument/2006/math" xmlns:v="urn:schemas-microsoft-com:vml" xmlns:wp14="http://schemas.microsoft.com/office/word/2010/wordprocessingDrawing" xmlns:wp="http://schemas.openxmlformats.org/drawingml/2006/wordprocessingDrawing" xmlns:w10="urn:schemas-microsoft-com:office:word" xmlns:w="http://schemas.openxmlformats.org/wordprocessingml/2006/main" xmlns:w14="http://schemas.microsoft.com/office/word/2010/wordml" xmlns:w15="http://schemas.microsoft.com/office/word/2012/wordml" xmlns:w16cid="http://schemas.microsoft.com/office/word/2016/wordml/cid" xmlns:w16se="http://schemas.microsoft.com/office/word/2015/wordml/symex" xmlns:wpg="http://schemas.microsoft.com/office/word/2010/wordprocessingGroup" xmlns:wpi="http://schemas.microsoft.com/office/word/2010/wordprocessingInk" xmlns:wne="http://schemas.microsoft.com/office/word/2006/wordml" xmlns:wps="http://schemas.microsoft.com/office/word/2010/wordprocessingShape" mc:Ignorable="w14 w15 w16se w16cid wp14">
+<w:document xmlns:wpc="http://schemas.microsoft.com/office/word/2010/wordprocessingCanvas" xmlns:cx="http://schemas.microsoft.com/office/drawing/2014/chartex" xmlns:mc="http://schemas.openxmlformats.org/markup-compatibility/2006" xmlns:o="urn:schemas-microsoft-com:office:office" xmlns:r="http://schemas.openxmlformats.org/officeDocument/2006/relationships" xmlns:m="http://schemas.openxmlformats.org/officeDocument/2006/math" xmlns:v="urn:schemas-microsoft-com:vml" xmlns:wp14="http://schemas.microsoft.com/office/word/2010/wordprocessingDrawing" xmlns:wp="http://schemas.openxmlformats.org/drawingml/2006/wordprocessingDrawing" xmlns:w10="urn:schemas-microsoft-com:office:word" xmlns:w="http://schemas.openxmlformats.org/wordprocessingml/2006/main" xmlns:w14="http://schemas.microsoft.com/office/word/2010/wordml" xmlns:w15="http://schemas.microsoft.com/office/word/2012/wordml" xmlns:w16se="http://schemas.microsoft.com/office/word/2015/wordml/symex" xmlns:wpg="http://schemas.microsoft.com/office/word/2010/wordprocessingGroup" xmlns:wpi="http://schemas.microsoft.com/office/word/2010/wordprocessingInk" xmlns:wne="http://schemas.microsoft.com/office/word/2006/wordml" xmlns:wps="http://schemas.microsoft.com/office/word/2010/wordprocessingShape" mc:Ignorable="w14 w15 w16se wp14">
   <w:body>
     <w:p>
       <w:pPr>
@@ -26,7 +26,21 @@
         <w:rPr>
           <w:lang w:val="en-GB"/>
         </w:rPr>
-        <w:t>ase For Souq.com</w:t>
+        <w:t xml:space="preserve">ase </w:t>
+      </w:r>
+      <w:proofErr w:type="gramStart"/>
+      <w:r>
+        <w:rPr>
+          <w:lang w:val="en-GB"/>
+        </w:rPr>
+        <w:t>For</w:t>
+      </w:r>
+      <w:proofErr w:type="gramEnd"/>
+      <w:r>
+        <w:rPr>
+          <w:lang w:val="en-GB"/>
+        </w:rPr>
+        <w:t xml:space="preserve"> Souq.com</w:t>
       </w:r>
     </w:p>
     <w:p>
@@ -1511,6 +1525,7 @@
         </w:rPr>
         <w:t xml:space="preserve"> </w:t>
       </w:r>
+      <w:proofErr w:type="gramStart"/>
       <w:r>
         <w:rPr>
           <w:sz w:val="32"/>
@@ -1537,6 +1552,7 @@
         <w:t>ame</w:t>
       </w:r>
       <w:proofErr w:type="spellEnd"/>
+      <w:proofErr w:type="gramEnd"/>
       <w:r>
         <w:rPr>
           <w:sz w:val="32"/>
@@ -1824,8 +1840,18 @@
           <w:szCs w:val="32"/>
           <w:lang w:val="en-GB"/>
         </w:rPr>
-        <w:t>Select checkuser</w:t>
-      </w:r>
+        <w:t xml:space="preserve">Select </w:t>
+      </w:r>
+      <w:proofErr w:type="spellStart"/>
+      <w:r>
+        <w:rPr>
+          <w:sz w:val="32"/>
+          <w:szCs w:val="32"/>
+          <w:lang w:val="en-GB"/>
+        </w:rPr>
+        <w:t>checkuser</w:t>
+      </w:r>
+      <w:proofErr w:type="spellEnd"/>
       <w:r>
         <w:rPr>
           <w:sz w:val="32"/>
@@ -1940,13 +1966,23 @@
         <w:t>INSERT INTO users (</w:t>
       </w:r>
       <w:proofErr w:type="spellStart"/>
-      <w:r>
-        <w:rPr>
-          <w:sz w:val="32"/>
-          <w:szCs w:val="32"/>
-          <w:lang w:val="en-GB"/>
-        </w:rPr>
-        <w:t>uname,fname,lname,bd,password,job,email</w:t>
+      <w:proofErr w:type="gramStart"/>
+      <w:r>
+        <w:rPr>
+          <w:sz w:val="32"/>
+          <w:szCs w:val="32"/>
+          <w:lang w:val="en-GB"/>
+        </w:rPr>
+        <w:t>uname,fname</w:t>
+      </w:r>
+      <w:proofErr w:type="gramEnd"/>
+      <w:r>
+        <w:rPr>
+          <w:sz w:val="32"/>
+          <w:szCs w:val="32"/>
+          <w:lang w:val="en-GB"/>
+        </w:rPr>
+        <w:t>,lname,bd,password,job,email</w:t>
       </w:r>
       <w:proofErr w:type="spellEnd"/>
       <w:r>
@@ -2553,7 +2589,16 @@
           <w:szCs w:val="32"/>
           <w:lang w:val="en-GB"/>
         </w:rPr>
-        <w:t xml:space="preserve"> text ,</w:t>
+        <w:t xml:space="preserve"> </w:t>
+      </w:r>
+      <w:proofErr w:type="gramStart"/>
+      <w:r>
+        <w:rPr>
+          <w:sz w:val="32"/>
+          <w:szCs w:val="32"/>
+          <w:lang w:val="en-GB"/>
+        </w:rPr>
+        <w:t>text ,</w:t>
       </w:r>
       <w:proofErr w:type="spellStart"/>
       <w:r>
@@ -2565,6 +2610,7 @@
         <w:t>firstName</w:t>
       </w:r>
       <w:proofErr w:type="spellEnd"/>
+      <w:proofErr w:type="gramEnd"/>
       <w:r>
         <w:rPr>
           <w:sz w:val="32"/>
@@ -2815,7 +2861,25 @@
           <w:szCs w:val="32"/>
           <w:lang w:val="en-GB"/>
         </w:rPr>
-        <w:t xml:space="preserve">Select checkuser(username) into </w:t>
+        <w:t xml:space="preserve">Select </w:t>
+      </w:r>
+      <w:proofErr w:type="spellStart"/>
+      <w:r>
+        <w:rPr>
+          <w:sz w:val="32"/>
+          <w:szCs w:val="32"/>
+          <w:lang w:val="en-GB"/>
+        </w:rPr>
+        <w:t>checkuser</w:t>
+      </w:r>
+      <w:proofErr w:type="spellEnd"/>
+      <w:r>
+        <w:rPr>
+          <w:sz w:val="32"/>
+          <w:szCs w:val="32"/>
+          <w:lang w:val="en-GB"/>
+        </w:rPr>
+        <w:t xml:space="preserve">(username) into </w:t>
       </w:r>
       <w:proofErr w:type="spellStart"/>
       <w:r>
@@ -2893,13 +2957,23 @@
         <w:t>INSERT INTO users (</w:t>
       </w:r>
       <w:proofErr w:type="spellStart"/>
-      <w:r>
-        <w:rPr>
-          <w:sz w:val="32"/>
-          <w:szCs w:val="32"/>
-          <w:lang w:val="en-GB"/>
-        </w:rPr>
-        <w:t>uname,fname,lname,bd,password,job,email</w:t>
+      <w:proofErr w:type="gramStart"/>
+      <w:r>
+        <w:rPr>
+          <w:sz w:val="32"/>
+          <w:szCs w:val="32"/>
+          <w:lang w:val="en-GB"/>
+        </w:rPr>
+        <w:t>uname,fname</w:t>
+      </w:r>
+      <w:proofErr w:type="gramEnd"/>
+      <w:r>
+        <w:rPr>
+          <w:sz w:val="32"/>
+          <w:szCs w:val="32"/>
+          <w:lang w:val="en-GB"/>
+        </w:rPr>
+        <w:t>,lname,bd,password,job,email</w:t>
       </w:r>
       <w:proofErr w:type="spellEnd"/>
       <w:r>
@@ -3401,7 +3475,25 @@
           <w:szCs w:val="32"/>
           <w:lang w:val="en-GB"/>
         </w:rPr>
-        <w:t xml:space="preserve"> int;</w:t>
+        <w:t xml:space="preserve"> </w:t>
+      </w:r>
+      <w:proofErr w:type="spellStart"/>
+      <w:r>
+        <w:rPr>
+          <w:sz w:val="32"/>
+          <w:szCs w:val="32"/>
+          <w:lang w:val="en-GB"/>
+        </w:rPr>
+        <w:t>int</w:t>
+      </w:r>
+      <w:proofErr w:type="spellEnd"/>
+      <w:r>
+        <w:rPr>
+          <w:sz w:val="32"/>
+          <w:szCs w:val="32"/>
+          <w:lang w:val="en-GB"/>
+        </w:rPr>
+        <w:t>;</w:t>
       </w:r>
     </w:p>
     <w:p>
@@ -3435,7 +3527,25 @@
           <w:szCs w:val="32"/>
           <w:lang w:val="en-GB"/>
         </w:rPr>
-        <w:t xml:space="preserve">SELECT COUNT(*) into </w:t>
+        <w:t xml:space="preserve">SELECT </w:t>
+      </w:r>
+      <w:proofErr w:type="gramStart"/>
+      <w:r>
+        <w:rPr>
+          <w:sz w:val="32"/>
+          <w:szCs w:val="32"/>
+          <w:lang w:val="en-GB"/>
+        </w:rPr>
+        <w:t>COUNT(</w:t>
+      </w:r>
+      <w:proofErr w:type="gramEnd"/>
+      <w:r>
+        <w:rPr>
+          <w:sz w:val="32"/>
+          <w:szCs w:val="32"/>
+          <w:lang w:val="en-GB"/>
+        </w:rPr>
+        <w:t xml:space="preserve">*) into </w:t>
       </w:r>
       <w:proofErr w:type="spellStart"/>
       <w:r>
@@ -3681,7 +3791,25 @@
           <w:lang w:val="en-GB"/>
         </w:rPr>
         <w:lastRenderedPageBreak/>
-        <w:t>To Check The Login of the Client</w:t>
+        <w:t xml:space="preserve">To Check </w:t>
+      </w:r>
+      <w:proofErr w:type="gramStart"/>
+      <w:r>
+        <w:rPr>
+          <w:sz w:val="32"/>
+          <w:szCs w:val="32"/>
+          <w:lang w:val="en-GB"/>
+        </w:rPr>
+        <w:t>The</w:t>
+      </w:r>
+      <w:proofErr w:type="gramEnd"/>
+      <w:r>
+        <w:rPr>
+          <w:sz w:val="32"/>
+          <w:szCs w:val="32"/>
+          <w:lang w:val="en-GB"/>
+        </w:rPr>
+        <w:t xml:space="preserve"> Login of the Client</w:t>
       </w:r>
     </w:p>
     <w:p>
@@ -3837,7 +3965,25 @@
           <w:szCs w:val="32"/>
           <w:lang w:val="en-GB"/>
         </w:rPr>
-        <w:t xml:space="preserve"> int;</w:t>
+        <w:t xml:space="preserve"> </w:t>
+      </w:r>
+      <w:proofErr w:type="spellStart"/>
+      <w:r>
+        <w:rPr>
+          <w:sz w:val="32"/>
+          <w:szCs w:val="32"/>
+          <w:lang w:val="en-GB"/>
+        </w:rPr>
+        <w:t>int</w:t>
+      </w:r>
+      <w:proofErr w:type="spellEnd"/>
+      <w:r>
+        <w:rPr>
+          <w:sz w:val="32"/>
+          <w:szCs w:val="32"/>
+          <w:lang w:val="en-GB"/>
+        </w:rPr>
+        <w:t>;</w:t>
       </w:r>
     </w:p>
     <w:p>
@@ -3871,7 +4017,25 @@
           <w:szCs w:val="32"/>
           <w:lang w:val="en-GB"/>
         </w:rPr>
-        <w:t>SELECT COUNT(*)</w:t>
+        <w:t xml:space="preserve">SELECT </w:t>
+      </w:r>
+      <w:proofErr w:type="gramStart"/>
+      <w:r>
+        <w:rPr>
+          <w:sz w:val="32"/>
+          <w:szCs w:val="32"/>
+          <w:lang w:val="en-GB"/>
+        </w:rPr>
+        <w:t>COUNT(</w:t>
+      </w:r>
+      <w:proofErr w:type="gramEnd"/>
+      <w:r>
+        <w:rPr>
+          <w:sz w:val="32"/>
+          <w:szCs w:val="32"/>
+          <w:lang w:val="en-GB"/>
+        </w:rPr>
+        <w:t>*)</w:t>
       </w:r>
       <w:r>
         <w:rPr>
@@ -4197,7 +4361,25 @@
           <w:lang w:val="en-GB"/>
         </w:rPr>
         <w:lastRenderedPageBreak/>
-        <w:t>Check the user type Whether Admin Or Client</w:t>
+        <w:t xml:space="preserve">Check the user type Whether Admin </w:t>
+      </w:r>
+      <w:proofErr w:type="gramStart"/>
+      <w:r>
+        <w:rPr>
+          <w:sz w:val="32"/>
+          <w:szCs w:val="32"/>
+          <w:lang w:val="en-GB"/>
+        </w:rPr>
+        <w:t>Or</w:t>
+      </w:r>
+      <w:proofErr w:type="gramEnd"/>
+      <w:r>
+        <w:rPr>
+          <w:sz w:val="32"/>
+          <w:szCs w:val="32"/>
+          <w:lang w:val="en-GB"/>
+        </w:rPr>
+        <w:t xml:space="preserve"> Client</w:t>
       </w:r>
     </w:p>
     <w:p>
@@ -4393,6 +4575,7 @@
         <w:t xml:space="preserve"> FROM users WHERE username in (</w:t>
       </w:r>
       <w:proofErr w:type="spellStart"/>
+      <w:proofErr w:type="gramStart"/>
       <w:r>
         <w:rPr>
           <w:sz w:val="32"/>
@@ -4402,6 +4585,7 @@
         <w:t>uname,email</w:t>
       </w:r>
       <w:proofErr w:type="spellEnd"/>
+      <w:proofErr w:type="gramEnd"/>
       <w:r>
         <w:rPr>
           <w:sz w:val="32"/>
@@ -4445,6 +4629,8 @@
         </w:rPr>
         <w:t xml:space="preserve"> THEN RETURN true;</w:t>
       </w:r>
+      <w:bookmarkStart w:id="1" w:name="_GoBack"/>
+      <w:bookmarkEnd w:id="1"/>
     </w:p>
     <w:p>
       <w:pPr>
@@ -4542,13 +4728,6 @@
       </w:pPr>
     </w:p>
     <w:p>
-      <w:pPr>
-        <w:rPr>
-          <w:sz w:val="32"/>
-          <w:szCs w:val="32"/>
-          <w:lang w:val="en-GB"/>
-        </w:rPr>
-      </w:pPr>
       <w:r>
         <w:rPr>
           <w:sz w:val="32"/>
@@ -5105,8 +5284,6 @@
         </w:rPr>
         <w:t xml:space="preserve">WHERE </w:t>
       </w:r>
-      <w:bookmarkStart w:id="1" w:name="_GoBack"/>
-      <w:bookmarkEnd w:id="1"/>
       <w:proofErr w:type="spellStart"/>
       <w:r>
         <w:rPr>
@@ -5249,7 +5426,7 @@
 </file>
 
 <file path=word/numbering.xml><?xml version="1.0" encoding="utf-8"?>
-<w:numbering xmlns:wpc="http://schemas.microsoft.com/office/word/2010/wordprocessingCanvas" xmlns:cx="http://schemas.microsoft.com/office/drawing/2014/chartex" xmlns:cx1="http://schemas.microsoft.com/office/drawing/2015/9/8/chartex" xmlns:cx2="http://schemas.microsoft.com/office/drawing/2015/10/21/chartex" xmlns:cx3="http://schemas.microsoft.com/office/drawing/2016/5/9/chartex" xmlns:cx4="http://schemas.microsoft.com/office/drawing/2016/5/10/chartex" xmlns:cx5="http://schemas.microsoft.com/office/drawing/2016/5/11/chartex" xmlns:cx6="http://schemas.microsoft.com/office/drawing/2016/5/12/chartex" xmlns:cx7="http://schemas.microsoft.com/office/drawing/2016/5/13/chartex" xmlns:cx8="http://schemas.microsoft.com/office/drawing/2016/5/14/chartex" xmlns:mc="http://schemas.openxmlformats.org/markup-compatibility/2006" xmlns:aink="http://schemas.microsoft.com/office/drawing/2016/ink" xmlns:am3d="http://schemas.microsoft.com/office/drawing/2017/model3d" xmlns:o="urn:schemas-microsoft-com:office:office" xmlns:r="http://schemas.openxmlformats.org/officeDocument/2006/relationships" xmlns:m="http://schemas.openxmlformats.org/officeDocument/2006/math" xmlns:v="urn:schemas-microsoft-com:vml" xmlns:wp14="http://schemas.microsoft.com/office/word/2010/wordprocessingDrawing" xmlns:wp="http://schemas.openxmlformats.org/drawingml/2006/wordprocessingDrawing" xmlns:w10="urn:schemas-microsoft-com:office:word" xmlns:w="http://schemas.openxmlformats.org/wordprocessingml/2006/main" xmlns:w14="http://schemas.microsoft.com/office/word/2010/wordml" xmlns:w15="http://schemas.microsoft.com/office/word/2012/wordml" xmlns:w16cid="http://schemas.microsoft.com/office/word/2016/wordml/cid" xmlns:w16se="http://schemas.microsoft.com/office/word/2015/wordml/symex" xmlns:wpg="http://schemas.microsoft.com/office/word/2010/wordprocessingGroup" xmlns:wpi="http://schemas.microsoft.com/office/word/2010/wordprocessingInk" xmlns:wne="http://schemas.microsoft.com/office/word/2006/wordml" xmlns:wps="http://schemas.microsoft.com/office/word/2010/wordprocessingShape" mc:Ignorable="w14 w15 w16se w16cid wp14">
+<w:numbering xmlns:wpc="http://schemas.microsoft.com/office/word/2010/wordprocessingCanvas" xmlns:cx="http://schemas.microsoft.com/office/drawing/2014/chartex" xmlns:mc="http://schemas.openxmlformats.org/markup-compatibility/2006" xmlns:o="urn:schemas-microsoft-com:office:office" xmlns:r="http://schemas.openxmlformats.org/officeDocument/2006/relationships" xmlns:m="http://schemas.openxmlformats.org/officeDocument/2006/math" xmlns:v="urn:schemas-microsoft-com:vml" xmlns:wp14="http://schemas.microsoft.com/office/word/2010/wordprocessingDrawing" xmlns:wp="http://schemas.openxmlformats.org/drawingml/2006/wordprocessingDrawing" xmlns:w10="urn:schemas-microsoft-com:office:word" xmlns:w="http://schemas.openxmlformats.org/wordprocessingml/2006/main" xmlns:w14="http://schemas.microsoft.com/office/word/2010/wordml" xmlns:w15="http://schemas.microsoft.com/office/word/2012/wordml" xmlns:w16se="http://schemas.microsoft.com/office/word/2015/wordml/symex" xmlns:wpg="http://schemas.microsoft.com/office/word/2010/wordprocessingGroup" xmlns:wpi="http://schemas.microsoft.com/office/word/2010/wordprocessingInk" xmlns:wne="http://schemas.microsoft.com/office/word/2006/wordml" xmlns:wps="http://schemas.microsoft.com/office/word/2010/wordprocessingShape" mc:Ignorable="w14 w15 w16se wp14">
   <w:abstractNum w:abstractNumId="0" w15:restartNumberingAfterBreak="0">
     <w:nsid w:val="5F266E98"/>
     <w:multiLevelType w:val="hybridMultilevel"/>
@@ -5554,7 +5731,7 @@
 </file>
 
 <file path=word/styles.xml><?xml version="1.0" encoding="utf-8"?>
-<w:styles xmlns:mc="http://schemas.openxmlformats.org/markup-compatibility/2006" xmlns:r="http://schemas.openxmlformats.org/officeDocument/2006/relationships" xmlns:w="http://schemas.openxmlformats.org/wordprocessingml/2006/main" xmlns:w14="http://schemas.microsoft.com/office/word/2010/wordml" xmlns:w15="http://schemas.microsoft.com/office/word/2012/wordml" xmlns:w16cid="http://schemas.microsoft.com/office/word/2016/wordml/cid" xmlns:w16se="http://schemas.microsoft.com/office/word/2015/wordml/symex" mc:Ignorable="w14 w15 w16se w16cid">
+<w:styles xmlns:mc="http://schemas.openxmlformats.org/markup-compatibility/2006" xmlns:r="http://schemas.openxmlformats.org/officeDocument/2006/relationships" xmlns:w="http://schemas.openxmlformats.org/wordprocessingml/2006/main" xmlns:w14="http://schemas.microsoft.com/office/word/2010/wordml" xmlns:w15="http://schemas.microsoft.com/office/word/2012/wordml" xmlns:w16se="http://schemas.microsoft.com/office/word/2015/wordml/symex" mc:Ignorable="w14 w15 w16se">
   <w:docDefaults>
     <w:rPrDefault>
       <w:rPr>
@@ -5570,7 +5747,7 @@
       </w:pPr>
     </w:pPrDefault>
   </w:docDefaults>
-  <w:latentStyles w:defLockedState="0" w:defUIPriority="99" w:defSemiHidden="0" w:defUnhideWhenUsed="0" w:defQFormat="0" w:count="376">
+  <w:latentStyles w:defLockedState="0" w:defUIPriority="99" w:defSemiHidden="0" w:defUnhideWhenUsed="0" w:defQFormat="0" w:count="371">
     <w:lsdException w:name="Normal" w:uiPriority="0" w:qFormat="1"/>
     <w:lsdException w:name="heading 1" w:uiPriority="9" w:qFormat="1"/>
     <w:lsdException w:name="heading 2" w:semiHidden="1" w:uiPriority="9" w:unhideWhenUsed="1" w:qFormat="1"/>
@@ -5942,11 +6119,6 @@
     <w:lsdException w:name="List Table 5 Dark Accent 6" w:uiPriority="50"/>
     <w:lsdException w:name="List Table 6 Colorful Accent 6" w:uiPriority="51"/>
     <w:lsdException w:name="List Table 7 Colorful Accent 6" w:uiPriority="52"/>
-    <w:lsdException w:name="Mention" w:semiHidden="1" w:unhideWhenUsed="1"/>
-    <w:lsdException w:name="Smart Hyperlink" w:semiHidden="1" w:unhideWhenUsed="1"/>
-    <w:lsdException w:name="Hashtag" w:semiHidden="1" w:unhideWhenUsed="1"/>
-    <w:lsdException w:name="Unresolved Mention" w:semiHidden="1" w:unhideWhenUsed="1"/>
-    <w:lsdException w:name="Smart Link" w:semiHidden="1" w:unhideWhenUsed="1"/>
   </w:latentStyles>
   <w:style w:type="paragraph" w:default="1" w:styleId="Normal">
     <w:name w:val="Normal"/>
@@ -5959,7 +6131,6 @@
   <w:style w:type="character" w:default="1" w:styleId="DefaultParagraphFont">
     <w:name w:val="Default Paragraph Font"/>
     <w:uiPriority w:val="1"/>
-    <w:semiHidden/>
     <w:unhideWhenUsed/>
   </w:style>
   <w:style w:type="table" w:default="1" w:styleId="TableNormal">
@@ -6814,7 +6985,7 @@
 </file>
 
 <file path=customXml/itemProps1.xml><?xml version="1.0" encoding="utf-8"?>
-<ds:datastoreItem xmlns:ds="http://schemas.openxmlformats.org/officeDocument/2006/customXml" ds:itemID="{F3AD05A0-92DC-42C5-9DBD-B60B47FF5C9D}">
+<ds:datastoreItem xmlns:ds="http://schemas.openxmlformats.org/officeDocument/2006/customXml" ds:itemID="{5D180990-93A7-46C8-9AB9-BC1CBD982D98}">
   <ds:schemaRefs>
     <ds:schemaRef ds:uri="http://schemas.openxmlformats.org/officeDocument/2006/bibliography"/>
   </ds:schemaRefs>

</xml_diff>

<commit_message>
Modified the database First Function and still remaning to integrate
</commit_message>
<xml_diff>
--- a/Database Documentation/DataBase table.docx
+++ b/Database Documentation/DataBase table.docx
@@ -1,6 +1,6 @@
 
 <file path=word/document.xml><?xml version="1.0" encoding="utf-8"?>
-<w:document xmlns:wpc="http://schemas.microsoft.com/office/word/2010/wordprocessingCanvas" xmlns:cx="http://schemas.microsoft.com/office/drawing/2014/chartex" xmlns:mc="http://schemas.openxmlformats.org/markup-compatibility/2006" xmlns:o="urn:schemas-microsoft-com:office:office" xmlns:r="http://schemas.openxmlformats.org/officeDocument/2006/relationships" xmlns:m="http://schemas.openxmlformats.org/officeDocument/2006/math" xmlns:v="urn:schemas-microsoft-com:vml" xmlns:wp14="http://schemas.microsoft.com/office/word/2010/wordprocessingDrawing" xmlns:wp="http://schemas.openxmlformats.org/drawingml/2006/wordprocessingDrawing" xmlns:w10="urn:schemas-microsoft-com:office:word" xmlns:w="http://schemas.openxmlformats.org/wordprocessingml/2006/main" xmlns:w14="http://schemas.microsoft.com/office/word/2010/wordml" xmlns:w15="http://schemas.microsoft.com/office/word/2012/wordml" xmlns:w16se="http://schemas.microsoft.com/office/word/2015/wordml/symex" xmlns:wpg="http://schemas.microsoft.com/office/word/2010/wordprocessingGroup" xmlns:wpi="http://schemas.microsoft.com/office/word/2010/wordprocessingInk" xmlns:wne="http://schemas.microsoft.com/office/word/2006/wordml" xmlns:wps="http://schemas.microsoft.com/office/word/2010/wordprocessingShape" mc:Ignorable="w14 w15 w16se wp14">
+<w:document xmlns:wpc="http://schemas.microsoft.com/office/word/2010/wordprocessingCanvas" xmlns:cx="http://schemas.microsoft.com/office/drawing/2014/chartex" xmlns:cx1="http://schemas.microsoft.com/office/drawing/2015/9/8/chartex" xmlns:cx2="http://schemas.microsoft.com/office/drawing/2015/10/21/chartex" xmlns:cx3="http://schemas.microsoft.com/office/drawing/2016/5/9/chartex" xmlns:cx4="http://schemas.microsoft.com/office/drawing/2016/5/10/chartex" xmlns:cx5="http://schemas.microsoft.com/office/drawing/2016/5/11/chartex" xmlns:cx6="http://schemas.microsoft.com/office/drawing/2016/5/12/chartex" xmlns:cx7="http://schemas.microsoft.com/office/drawing/2016/5/13/chartex" xmlns:cx8="http://schemas.microsoft.com/office/drawing/2016/5/14/chartex" xmlns:mc="http://schemas.openxmlformats.org/markup-compatibility/2006" xmlns:aink="http://schemas.microsoft.com/office/drawing/2016/ink" xmlns:am3d="http://schemas.microsoft.com/office/drawing/2017/model3d" xmlns:o="urn:schemas-microsoft-com:office:office" xmlns:r="http://schemas.openxmlformats.org/officeDocument/2006/relationships" xmlns:m="http://schemas.openxmlformats.org/officeDocument/2006/math" xmlns:v="urn:schemas-microsoft-com:vml" xmlns:wp14="http://schemas.microsoft.com/office/word/2010/wordprocessingDrawing" xmlns:wp="http://schemas.openxmlformats.org/drawingml/2006/wordprocessingDrawing" xmlns:w10="urn:schemas-microsoft-com:office:word" xmlns:w="http://schemas.openxmlformats.org/wordprocessingml/2006/main" xmlns:w14="http://schemas.microsoft.com/office/word/2010/wordml" xmlns:w15="http://schemas.microsoft.com/office/word/2012/wordml" xmlns:w16cid="http://schemas.microsoft.com/office/word/2016/wordml/cid" xmlns:w16se="http://schemas.microsoft.com/office/word/2015/wordml/symex" xmlns:wpg="http://schemas.microsoft.com/office/word/2010/wordprocessingGroup" xmlns:wpi="http://schemas.microsoft.com/office/word/2010/wordprocessingInk" xmlns:wne="http://schemas.microsoft.com/office/word/2006/wordml" xmlns:wps="http://schemas.microsoft.com/office/word/2010/wordprocessingShape" mc:Ignorable="w14 w15 w16se w16cid wp14">
   <w:body>
     <w:p>
       <w:pPr>
@@ -26,21 +26,7 @@
         <w:rPr>
           <w:lang w:val="en-GB"/>
         </w:rPr>
-        <w:t xml:space="preserve">ase </w:t>
-      </w:r>
-      <w:proofErr w:type="gramStart"/>
-      <w:r>
-        <w:rPr>
-          <w:lang w:val="en-GB"/>
-        </w:rPr>
-        <w:t>For</w:t>
-      </w:r>
-      <w:proofErr w:type="gramEnd"/>
-      <w:r>
-        <w:rPr>
-          <w:lang w:val="en-GB"/>
-        </w:rPr>
-        <w:t xml:space="preserve"> Souq.com</w:t>
+        <w:t>ase For Souq.com</w:t>
       </w:r>
     </w:p>
     <w:p>
@@ -1490,6 +1476,14 @@
         </w:rPr>
         <w:t>admin</w:t>
       </w:r>
+      <w:r>
+        <w:rPr>
+          <w:sz w:val="32"/>
+          <w:szCs w:val="32"/>
+          <w:lang w:val="en-GB"/>
+        </w:rPr>
+        <w:t>OrClient</w:t>
+      </w:r>
       <w:proofErr w:type="spellEnd"/>
       <w:r>
         <w:rPr>
@@ -1525,7 +1519,6 @@
         </w:rPr>
         <w:t xml:space="preserve"> </w:t>
       </w:r>
-      <w:proofErr w:type="gramStart"/>
       <w:r>
         <w:rPr>
           <w:sz w:val="32"/>
@@ -1552,7 +1545,6 @@
         <w:t>ame</w:t>
       </w:r>
       <w:proofErr w:type="spellEnd"/>
-      <w:proofErr w:type="gramEnd"/>
       <w:r>
         <w:rPr>
           <w:sz w:val="32"/>
@@ -1690,7 +1682,15 @@
           <w:szCs w:val="32"/>
           <w:lang w:val="en-GB"/>
         </w:rPr>
-        <w:t>text,userAddress</w:t>
+        <w:t>text,</w:t>
+      </w:r>
+      <w:r>
+        <w:rPr>
+          <w:sz w:val="32"/>
+          <w:szCs w:val="32"/>
+          <w:lang w:val="en-GB"/>
+        </w:rPr>
+        <w:t>creditUser</w:t>
       </w:r>
       <w:proofErr w:type="spellEnd"/>
       <w:r>
@@ -1708,6 +1708,50 @@
           <w:szCs w:val="32"/>
           <w:lang w:val="en-GB"/>
         </w:rPr>
+        <w:t>float,balanceUser</w:t>
+      </w:r>
+      <w:proofErr w:type="spellEnd"/>
+      <w:r>
+        <w:rPr>
+          <w:sz w:val="32"/>
+          <w:szCs w:val="32"/>
+          <w:lang w:val="en-GB"/>
+        </w:rPr>
+        <w:t xml:space="preserve"> </w:t>
+      </w:r>
+      <w:proofErr w:type="spellStart"/>
+      <w:r>
+        <w:rPr>
+          <w:sz w:val="32"/>
+          <w:szCs w:val="32"/>
+          <w:lang w:val="en-GB"/>
+        </w:rPr>
+        <w:t>float,</w:t>
+      </w:r>
+      <w:r>
+        <w:rPr>
+          <w:sz w:val="32"/>
+          <w:szCs w:val="32"/>
+          <w:lang w:val="en-GB"/>
+        </w:rPr>
+        <w:t>userAddress</w:t>
+      </w:r>
+      <w:proofErr w:type="spellEnd"/>
+      <w:r>
+        <w:rPr>
+          <w:sz w:val="32"/>
+          <w:szCs w:val="32"/>
+          <w:lang w:val="en-GB"/>
+        </w:rPr>
+        <w:t xml:space="preserve"> </w:t>
+      </w:r>
+      <w:proofErr w:type="spellStart"/>
+      <w:r>
+        <w:rPr>
+          <w:sz w:val="32"/>
+          <w:szCs w:val="32"/>
+          <w:lang w:val="en-GB"/>
+        </w:rPr>
         <w:t>text,userInterests</w:t>
       </w:r>
       <w:proofErr w:type="spellEnd"/>
@@ -1840,18 +1884,8 @@
           <w:szCs w:val="32"/>
           <w:lang w:val="en-GB"/>
         </w:rPr>
-        <w:t xml:space="preserve">Select </w:t>
-      </w:r>
-      <w:proofErr w:type="spellStart"/>
-      <w:r>
-        <w:rPr>
-          <w:sz w:val="32"/>
-          <w:szCs w:val="32"/>
-          <w:lang w:val="en-GB"/>
-        </w:rPr>
-        <w:t>checkuser</w:t>
-      </w:r>
-      <w:proofErr w:type="spellEnd"/>
+        <w:t>Select checkuser</w:t>
+      </w:r>
       <w:r>
         <w:rPr>
           <w:sz w:val="32"/>
@@ -1966,23 +2000,13 @@
         <w:t>INSERT INTO users (</w:t>
       </w:r>
       <w:proofErr w:type="spellStart"/>
-      <w:proofErr w:type="gramStart"/>
-      <w:r>
-        <w:rPr>
-          <w:sz w:val="32"/>
-          <w:szCs w:val="32"/>
-          <w:lang w:val="en-GB"/>
-        </w:rPr>
-        <w:t>uname,fname</w:t>
-      </w:r>
-      <w:proofErr w:type="gramEnd"/>
-      <w:r>
-        <w:rPr>
-          <w:sz w:val="32"/>
-          <w:szCs w:val="32"/>
-          <w:lang w:val="en-GB"/>
-        </w:rPr>
-        <w:t>,lname,bd,password,job,email</w:t>
+      <w:r>
+        <w:rPr>
+          <w:sz w:val="32"/>
+          <w:szCs w:val="32"/>
+          <w:lang w:val="en-GB"/>
+        </w:rPr>
+        <w:t>uname,fname,lname,bd,password,job,email</w:t>
       </w:r>
       <w:proofErr w:type="spellEnd"/>
       <w:r>
@@ -2191,13 +2215,75 @@
         </w:rPr>
         <w:t xml:space="preserve"> </w:t>
       </w:r>
-      <w:r>
-        <w:rPr>
-          <w:sz w:val="32"/>
-          <w:szCs w:val="32"/>
-          <w:lang w:val="en-GB"/>
-        </w:rPr>
-        <w:t>userJob,userEmail,0,0,</w:t>
+      <w:proofErr w:type="spellStart"/>
+      <w:r>
+        <w:rPr>
+          <w:sz w:val="32"/>
+          <w:szCs w:val="32"/>
+          <w:lang w:val="en-GB"/>
+        </w:rPr>
+        <w:t>userJob,userEmail</w:t>
+      </w:r>
+      <w:proofErr w:type="spellEnd"/>
+      <w:r>
+        <w:rPr>
+          <w:sz w:val="32"/>
+          <w:szCs w:val="32"/>
+          <w:lang w:val="en-GB"/>
+        </w:rPr>
+        <w:t>,</w:t>
+      </w:r>
+      <w:r>
+        <w:rPr>
+          <w:sz w:val="32"/>
+          <w:szCs w:val="32"/>
+          <w:lang w:val="en-GB"/>
+        </w:rPr>
+        <w:t xml:space="preserve"> </w:t>
+      </w:r>
+      <w:proofErr w:type="spellStart"/>
+      <w:r>
+        <w:rPr>
+          <w:sz w:val="32"/>
+          <w:szCs w:val="32"/>
+          <w:lang w:val="en-GB"/>
+        </w:rPr>
+        <w:t>creditUser</w:t>
+      </w:r>
+      <w:proofErr w:type="spellEnd"/>
+      <w:r>
+        <w:rPr>
+          <w:sz w:val="32"/>
+          <w:szCs w:val="32"/>
+          <w:lang w:val="en-GB"/>
+        </w:rPr>
+        <w:t>,</w:t>
+      </w:r>
+      <w:r>
+        <w:rPr>
+          <w:sz w:val="32"/>
+          <w:szCs w:val="32"/>
+          <w:lang w:val="en-GB"/>
+        </w:rPr>
+        <w:t xml:space="preserve"> </w:t>
+      </w:r>
+      <w:proofErr w:type="spellStart"/>
+      <w:r>
+        <w:rPr>
+          <w:sz w:val="32"/>
+          <w:szCs w:val="32"/>
+          <w:lang w:val="en-GB"/>
+        </w:rPr>
+        <w:t>balanceUser</w:t>
+      </w:r>
+      <w:proofErr w:type="spellEnd"/>
+      <w:r>
+        <w:rPr>
+          <w:sz w:val="32"/>
+          <w:szCs w:val="32"/>
+          <w:lang w:val="en-GB"/>
+        </w:rPr>
+        <w:t>,</w:t>
       </w:r>
       <w:r>
         <w:rPr>
@@ -2405,7 +2491,33 @@
           <w:szCs w:val="32"/>
           <w:lang w:val="en-GB"/>
         </w:rPr>
-        <w:t xml:space="preserve"> ('qazs','amr','walid','13-12-1993','123456','dev','amrwsk@gmail.com','agouza','sports');</w:t>
+        <w:t xml:space="preserve"> ('qazs','amr','walid','13-12-1993','123456','dev','amrwsk@gmail.com',</w:t>
+      </w:r>
+      <w:r>
+        <w:rPr>
+          <w:sz w:val="32"/>
+          <w:szCs w:val="32"/>
+          <w:lang w:val="en-GB"/>
+        </w:rPr>
+        <w:t>0,0</w:t>
+      </w:r>
+      <w:bookmarkStart w:id="1" w:name="_GoBack"/>
+      <w:bookmarkEnd w:id="1"/>
+      <w:r>
+        <w:rPr>
+          <w:sz w:val="32"/>
+          <w:szCs w:val="32"/>
+          <w:lang w:val="en-GB"/>
+        </w:rPr>
+        <w:t>,</w:t>
+      </w:r>
+      <w:r>
+        <w:rPr>
+          <w:sz w:val="32"/>
+          <w:szCs w:val="32"/>
+          <w:lang w:val="en-GB"/>
+        </w:rPr>
+        <w:t>'agouza','sports');</w:t>
       </w:r>
     </w:p>
     <w:p>
@@ -2589,28 +2701,72 @@
           <w:szCs w:val="32"/>
           <w:lang w:val="en-GB"/>
         </w:rPr>
+        <w:t xml:space="preserve"> text ,</w:t>
+      </w:r>
+      <w:proofErr w:type="spellStart"/>
+      <w:r>
+        <w:rPr>
+          <w:sz w:val="32"/>
+          <w:szCs w:val="32"/>
+          <w:lang w:val="en-GB"/>
+        </w:rPr>
+        <w:t>firstName</w:t>
+      </w:r>
+      <w:proofErr w:type="spellEnd"/>
+      <w:r>
+        <w:rPr>
+          <w:sz w:val="32"/>
+          <w:szCs w:val="32"/>
+          <w:lang w:val="en-GB"/>
+        </w:rPr>
+        <w:t xml:space="preserve"> text, </w:t>
+      </w:r>
+      <w:proofErr w:type="spellStart"/>
+      <w:r>
+        <w:rPr>
+          <w:sz w:val="32"/>
+          <w:szCs w:val="32"/>
+          <w:lang w:val="en-GB"/>
+        </w:rPr>
+        <w:t>lastName</w:t>
+      </w:r>
+      <w:proofErr w:type="spellEnd"/>
+      <w:r>
+        <w:rPr>
+          <w:sz w:val="32"/>
+          <w:szCs w:val="32"/>
+          <w:lang w:val="en-GB"/>
+        </w:rPr>
+        <w:t xml:space="preserve"> text, </w:t>
+      </w:r>
+      <w:proofErr w:type="spellStart"/>
+      <w:r>
+        <w:rPr>
+          <w:sz w:val="32"/>
+          <w:szCs w:val="32"/>
+          <w:lang w:val="en-GB"/>
+        </w:rPr>
+        <w:t>birthDate</w:t>
+      </w:r>
+      <w:proofErr w:type="spellEnd"/>
+      <w:r>
+        <w:rPr>
+          <w:sz w:val="32"/>
+          <w:szCs w:val="32"/>
+          <w:lang w:val="en-GB"/>
+        </w:rPr>
         <w:t xml:space="preserve"> </w:t>
       </w:r>
-      <w:proofErr w:type="gramStart"/>
-      <w:r>
-        <w:rPr>
-          <w:sz w:val="32"/>
-          <w:szCs w:val="32"/>
-          <w:lang w:val="en-GB"/>
-        </w:rPr>
-        <w:t>text ,</w:t>
-      </w:r>
-      <w:proofErr w:type="spellStart"/>
-      <w:r>
-        <w:rPr>
-          <w:sz w:val="32"/>
-          <w:szCs w:val="32"/>
-          <w:lang w:val="en-GB"/>
-        </w:rPr>
-        <w:t>firstName</w:t>
-      </w:r>
-      <w:proofErr w:type="spellEnd"/>
-      <w:proofErr w:type="gramEnd"/>
+      <w:proofErr w:type="spellStart"/>
+      <w:r>
+        <w:rPr>
+          <w:sz w:val="32"/>
+          <w:szCs w:val="32"/>
+          <w:lang w:val="en-GB"/>
+        </w:rPr>
+        <w:t>text,userPass</w:t>
+      </w:r>
+      <w:proofErr w:type="spellEnd"/>
       <w:r>
         <w:rPr>
           <w:sz w:val="32"/>
@@ -2626,7 +2782,7 @@
           <w:szCs w:val="32"/>
           <w:lang w:val="en-GB"/>
         </w:rPr>
-        <w:t>lastName</w:t>
+        <w:t>userJob</w:t>
       </w:r>
       <w:proofErr w:type="spellEnd"/>
       <w:r>
@@ -2644,7 +2800,7 @@
           <w:szCs w:val="32"/>
           <w:lang w:val="en-GB"/>
         </w:rPr>
-        <w:t>birthDate</w:t>
+        <w:t>userEmail</w:t>
       </w:r>
       <w:proofErr w:type="spellEnd"/>
       <w:r>
@@ -2662,43 +2818,7 @@
           <w:szCs w:val="32"/>
           <w:lang w:val="en-GB"/>
         </w:rPr>
-        <w:t>text,userPass</w:t>
-      </w:r>
-      <w:proofErr w:type="spellEnd"/>
-      <w:r>
-        <w:rPr>
-          <w:sz w:val="32"/>
-          <w:szCs w:val="32"/>
-          <w:lang w:val="en-GB"/>
-        </w:rPr>
-        <w:t xml:space="preserve"> text, </w:t>
-      </w:r>
-      <w:proofErr w:type="spellStart"/>
-      <w:r>
-        <w:rPr>
-          <w:sz w:val="32"/>
-          <w:szCs w:val="32"/>
-          <w:lang w:val="en-GB"/>
-        </w:rPr>
-        <w:t>userJob</w:t>
-      </w:r>
-      <w:proofErr w:type="spellEnd"/>
-      <w:r>
-        <w:rPr>
-          <w:sz w:val="32"/>
-          <w:szCs w:val="32"/>
-          <w:lang w:val="en-GB"/>
-        </w:rPr>
-        <w:t xml:space="preserve"> text, </w:t>
-      </w:r>
-      <w:proofErr w:type="spellStart"/>
-      <w:r>
-        <w:rPr>
-          <w:sz w:val="32"/>
-          <w:szCs w:val="32"/>
-          <w:lang w:val="en-GB"/>
-        </w:rPr>
-        <w:t>userEmail</w:t>
+        <w:t>text,userAddress</w:t>
       </w:r>
       <w:proofErr w:type="spellEnd"/>
       <w:r>
@@ -2716,7 +2836,71 @@
           <w:szCs w:val="32"/>
           <w:lang w:val="en-GB"/>
         </w:rPr>
-        <w:t>text,userAddress</w:t>
+        <w:t>text,userInterests</w:t>
+      </w:r>
+      <w:proofErr w:type="spellEnd"/>
+      <w:r>
+        <w:rPr>
+          <w:sz w:val="32"/>
+          <w:szCs w:val="32"/>
+          <w:lang w:val="en-GB"/>
+        </w:rPr>
+        <w:t xml:space="preserve"> text) RETURNS </w:t>
+      </w:r>
+      <w:proofErr w:type="spellStart"/>
+      <w:r>
+        <w:rPr>
+          <w:sz w:val="32"/>
+          <w:szCs w:val="32"/>
+          <w:lang w:val="en-GB"/>
+        </w:rPr>
+        <w:t>boolean</w:t>
+      </w:r>
+      <w:proofErr w:type="spellEnd"/>
+      <w:r>
+        <w:rPr>
+          <w:sz w:val="32"/>
+          <w:szCs w:val="32"/>
+          <w:lang w:val="en-GB"/>
+        </w:rPr>
+        <w:t xml:space="preserve"> AS $$</w:t>
+      </w:r>
+    </w:p>
+    <w:p>
+      <w:pPr>
+        <w:pStyle w:val="ListParagraph"/>
+        <w:rPr>
+          <w:sz w:val="32"/>
+          <w:szCs w:val="32"/>
+          <w:lang w:val="en-GB"/>
+        </w:rPr>
+      </w:pPr>
+      <w:r>
+        <w:rPr>
+          <w:sz w:val="32"/>
+          <w:szCs w:val="32"/>
+          <w:lang w:val="en-GB"/>
+        </w:rPr>
+        <w:t>DECLARE</w:t>
+      </w:r>
+    </w:p>
+    <w:p>
+      <w:pPr>
+        <w:pStyle w:val="ListParagraph"/>
+        <w:rPr>
+          <w:sz w:val="32"/>
+          <w:szCs w:val="32"/>
+          <w:lang w:val="en-GB"/>
+        </w:rPr>
+      </w:pPr>
+      <w:proofErr w:type="spellStart"/>
+      <w:r>
+        <w:rPr>
+          <w:sz w:val="32"/>
+          <w:szCs w:val="32"/>
+          <w:lang w:val="en-GB"/>
+        </w:rPr>
+        <w:t>Isuser</w:t>
       </w:r>
       <w:proofErr w:type="spellEnd"/>
       <w:r>
@@ -2734,24 +2918,6 @@
           <w:szCs w:val="32"/>
           <w:lang w:val="en-GB"/>
         </w:rPr>
-        <w:t>text,userInterests</w:t>
-      </w:r>
-      <w:proofErr w:type="spellEnd"/>
-      <w:r>
-        <w:rPr>
-          <w:sz w:val="32"/>
-          <w:szCs w:val="32"/>
-          <w:lang w:val="en-GB"/>
-        </w:rPr>
-        <w:t xml:space="preserve"> text) RETURNS </w:t>
-      </w:r>
-      <w:proofErr w:type="spellStart"/>
-      <w:r>
-        <w:rPr>
-          <w:sz w:val="32"/>
-          <w:szCs w:val="32"/>
-          <w:lang w:val="en-GB"/>
-        </w:rPr>
         <w:t>boolean</w:t>
       </w:r>
       <w:proofErr w:type="spellEnd"/>
@@ -2761,7 +2927,7 @@
           <w:szCs w:val="32"/>
           <w:lang w:val="en-GB"/>
         </w:rPr>
-        <w:t xml:space="preserve"> AS $$</w:t>
+        <w:t>;</w:t>
       </w:r>
     </w:p>
     <w:p>
@@ -2779,7 +2945,7 @@
           <w:szCs w:val="32"/>
           <w:lang w:val="en-GB"/>
         </w:rPr>
-        <w:t>DECLARE</w:t>
+        <w:t>BEGIN</w:t>
       </w:r>
     </w:p>
     <w:p>
@@ -2791,95 +2957,13 @@
           <w:lang w:val="en-GB"/>
         </w:rPr>
       </w:pPr>
-      <w:proofErr w:type="spellStart"/>
-      <w:r>
-        <w:rPr>
-          <w:sz w:val="32"/>
-          <w:szCs w:val="32"/>
-          <w:lang w:val="en-GB"/>
-        </w:rPr>
-        <w:t>Isuser</w:t>
-      </w:r>
-      <w:proofErr w:type="spellEnd"/>
-      <w:r>
-        <w:rPr>
-          <w:sz w:val="32"/>
-          <w:szCs w:val="32"/>
-          <w:lang w:val="en-GB"/>
-        </w:rPr>
-        <w:t xml:space="preserve"> </w:t>
-      </w:r>
-      <w:proofErr w:type="spellStart"/>
-      <w:r>
-        <w:rPr>
-          <w:sz w:val="32"/>
-          <w:szCs w:val="32"/>
-          <w:lang w:val="en-GB"/>
-        </w:rPr>
-        <w:t>boolean</w:t>
-      </w:r>
-      <w:proofErr w:type="spellEnd"/>
-      <w:r>
-        <w:rPr>
-          <w:sz w:val="32"/>
-          <w:szCs w:val="32"/>
-          <w:lang w:val="en-GB"/>
-        </w:rPr>
-        <w:t>;</w:t>
-      </w:r>
-    </w:p>
-    <w:p>
-      <w:pPr>
-        <w:pStyle w:val="ListParagraph"/>
-        <w:rPr>
-          <w:sz w:val="32"/>
-          <w:szCs w:val="32"/>
-          <w:lang w:val="en-GB"/>
-        </w:rPr>
-      </w:pPr>
-      <w:r>
-        <w:rPr>
-          <w:sz w:val="32"/>
-          <w:szCs w:val="32"/>
-          <w:lang w:val="en-GB"/>
-        </w:rPr>
-        <w:t>BEGIN</w:t>
-      </w:r>
-    </w:p>
-    <w:p>
-      <w:pPr>
-        <w:pStyle w:val="ListParagraph"/>
-        <w:rPr>
-          <w:sz w:val="32"/>
-          <w:szCs w:val="32"/>
-          <w:lang w:val="en-GB"/>
-        </w:rPr>
-      </w:pPr>
-      <w:r>
-        <w:rPr>
-          <w:sz w:val="32"/>
-          <w:szCs w:val="32"/>
-          <w:lang w:val="en-GB"/>
-        </w:rPr>
-        <w:t xml:space="preserve">Select </w:t>
-      </w:r>
-      <w:proofErr w:type="spellStart"/>
-      <w:r>
-        <w:rPr>
-          <w:sz w:val="32"/>
-          <w:szCs w:val="32"/>
-          <w:lang w:val="en-GB"/>
-        </w:rPr>
-        <w:t>checkuser</w:t>
-      </w:r>
-      <w:proofErr w:type="spellEnd"/>
-      <w:r>
-        <w:rPr>
-          <w:sz w:val="32"/>
-          <w:szCs w:val="32"/>
-          <w:lang w:val="en-GB"/>
-        </w:rPr>
-        <w:t xml:space="preserve">(username) into </w:t>
+      <w:r>
+        <w:rPr>
+          <w:sz w:val="32"/>
+          <w:szCs w:val="32"/>
+          <w:lang w:val="en-GB"/>
+        </w:rPr>
+        <w:t xml:space="preserve">Select checkuser(username) into </w:t>
       </w:r>
       <w:proofErr w:type="spellStart"/>
       <w:r>
@@ -2957,23 +3041,13 @@
         <w:t>INSERT INTO users (</w:t>
       </w:r>
       <w:proofErr w:type="spellStart"/>
-      <w:proofErr w:type="gramStart"/>
-      <w:r>
-        <w:rPr>
-          <w:sz w:val="32"/>
-          <w:szCs w:val="32"/>
-          <w:lang w:val="en-GB"/>
-        </w:rPr>
-        <w:t>uname,fname</w:t>
-      </w:r>
-      <w:proofErr w:type="gramEnd"/>
-      <w:r>
-        <w:rPr>
-          <w:sz w:val="32"/>
-          <w:szCs w:val="32"/>
-          <w:lang w:val="en-GB"/>
-        </w:rPr>
-        <w:t>,lname,bd,password,job,email</w:t>
+      <w:r>
+        <w:rPr>
+          <w:sz w:val="32"/>
+          <w:szCs w:val="32"/>
+          <w:lang w:val="en-GB"/>
+        </w:rPr>
+        <w:t>uname,fname,lname,bd,password,job,email</w:t>
       </w:r>
       <w:proofErr w:type="spellEnd"/>
       <w:r>
@@ -3475,25 +3549,7 @@
           <w:szCs w:val="32"/>
           <w:lang w:val="en-GB"/>
         </w:rPr>
-        <w:t xml:space="preserve"> </w:t>
-      </w:r>
-      <w:proofErr w:type="spellStart"/>
-      <w:r>
-        <w:rPr>
-          <w:sz w:val="32"/>
-          <w:szCs w:val="32"/>
-          <w:lang w:val="en-GB"/>
-        </w:rPr>
-        <w:t>int</w:t>
-      </w:r>
-      <w:proofErr w:type="spellEnd"/>
-      <w:r>
-        <w:rPr>
-          <w:sz w:val="32"/>
-          <w:szCs w:val="32"/>
-          <w:lang w:val="en-GB"/>
-        </w:rPr>
-        <w:t>;</w:t>
+        <w:t xml:space="preserve"> int;</w:t>
       </w:r>
     </w:p>
     <w:p>
@@ -3527,25 +3583,7 @@
           <w:szCs w:val="32"/>
           <w:lang w:val="en-GB"/>
         </w:rPr>
-        <w:t xml:space="preserve">SELECT </w:t>
-      </w:r>
-      <w:proofErr w:type="gramStart"/>
-      <w:r>
-        <w:rPr>
-          <w:sz w:val="32"/>
-          <w:szCs w:val="32"/>
-          <w:lang w:val="en-GB"/>
-        </w:rPr>
-        <w:t>COUNT(</w:t>
-      </w:r>
-      <w:proofErr w:type="gramEnd"/>
-      <w:r>
-        <w:rPr>
-          <w:sz w:val="32"/>
-          <w:szCs w:val="32"/>
-          <w:lang w:val="en-GB"/>
-        </w:rPr>
-        <w:t xml:space="preserve">*) into </w:t>
+        <w:t xml:space="preserve">SELECT COUNT(*) into </w:t>
       </w:r>
       <w:proofErr w:type="spellStart"/>
       <w:r>
@@ -3791,25 +3829,7 @@
           <w:lang w:val="en-GB"/>
         </w:rPr>
         <w:lastRenderedPageBreak/>
-        <w:t xml:space="preserve">To Check </w:t>
-      </w:r>
-      <w:proofErr w:type="gramStart"/>
-      <w:r>
-        <w:rPr>
-          <w:sz w:val="32"/>
-          <w:szCs w:val="32"/>
-          <w:lang w:val="en-GB"/>
-        </w:rPr>
-        <w:t>The</w:t>
-      </w:r>
-      <w:proofErr w:type="gramEnd"/>
-      <w:r>
-        <w:rPr>
-          <w:sz w:val="32"/>
-          <w:szCs w:val="32"/>
-          <w:lang w:val="en-GB"/>
-        </w:rPr>
-        <w:t xml:space="preserve"> Login of the Client</w:t>
+        <w:t>To Check The Login of the Client</w:t>
       </w:r>
     </w:p>
     <w:p>
@@ -3965,25 +3985,7 @@
           <w:szCs w:val="32"/>
           <w:lang w:val="en-GB"/>
         </w:rPr>
-        <w:t xml:space="preserve"> </w:t>
-      </w:r>
-      <w:proofErr w:type="spellStart"/>
-      <w:r>
-        <w:rPr>
-          <w:sz w:val="32"/>
-          <w:szCs w:val="32"/>
-          <w:lang w:val="en-GB"/>
-        </w:rPr>
-        <w:t>int</w:t>
-      </w:r>
-      <w:proofErr w:type="spellEnd"/>
-      <w:r>
-        <w:rPr>
-          <w:sz w:val="32"/>
-          <w:szCs w:val="32"/>
-          <w:lang w:val="en-GB"/>
-        </w:rPr>
-        <w:t>;</w:t>
+        <w:t xml:space="preserve"> int;</w:t>
       </w:r>
     </w:p>
     <w:p>
@@ -4017,25 +4019,7 @@
           <w:szCs w:val="32"/>
           <w:lang w:val="en-GB"/>
         </w:rPr>
-        <w:t xml:space="preserve">SELECT </w:t>
-      </w:r>
-      <w:proofErr w:type="gramStart"/>
-      <w:r>
-        <w:rPr>
-          <w:sz w:val="32"/>
-          <w:szCs w:val="32"/>
-          <w:lang w:val="en-GB"/>
-        </w:rPr>
-        <w:t>COUNT(</w:t>
-      </w:r>
-      <w:proofErr w:type="gramEnd"/>
-      <w:r>
-        <w:rPr>
-          <w:sz w:val="32"/>
-          <w:szCs w:val="32"/>
-          <w:lang w:val="en-GB"/>
-        </w:rPr>
-        <w:t>*)</w:t>
+        <w:t>SELECT COUNT(*)</w:t>
       </w:r>
       <w:r>
         <w:rPr>
@@ -4361,25 +4345,7 @@
           <w:lang w:val="en-GB"/>
         </w:rPr>
         <w:lastRenderedPageBreak/>
-        <w:t xml:space="preserve">Check the user type Whether Admin </w:t>
-      </w:r>
-      <w:proofErr w:type="gramStart"/>
-      <w:r>
-        <w:rPr>
-          <w:sz w:val="32"/>
-          <w:szCs w:val="32"/>
-          <w:lang w:val="en-GB"/>
-        </w:rPr>
-        <w:t>Or</w:t>
-      </w:r>
-      <w:proofErr w:type="gramEnd"/>
-      <w:r>
-        <w:rPr>
-          <w:sz w:val="32"/>
-          <w:szCs w:val="32"/>
-          <w:lang w:val="en-GB"/>
-        </w:rPr>
-        <w:t xml:space="preserve"> Client</w:t>
+        <w:t>Check the user type Whether Admin Or Client</w:t>
       </w:r>
     </w:p>
     <w:p>
@@ -4575,7 +4541,6 @@
         <w:t xml:space="preserve"> FROM users WHERE username in (</w:t>
       </w:r>
       <w:proofErr w:type="spellStart"/>
-      <w:proofErr w:type="gramStart"/>
       <w:r>
         <w:rPr>
           <w:sz w:val="32"/>
@@ -4585,7 +4550,6 @@
         <w:t>uname,email</w:t>
       </w:r>
       <w:proofErr w:type="spellEnd"/>
-      <w:proofErr w:type="gramEnd"/>
       <w:r>
         <w:rPr>
           <w:sz w:val="32"/>
@@ -4629,8 +4593,6 @@
         </w:rPr>
         <w:t xml:space="preserve"> THEN RETURN true;</w:t>
       </w:r>
-      <w:bookmarkStart w:id="1" w:name="_GoBack"/>
-      <w:bookmarkEnd w:id="1"/>
     </w:p>
     <w:p>
       <w:pPr>
@@ -5426,7 +5388,7 @@
 </file>
 
 <file path=word/numbering.xml><?xml version="1.0" encoding="utf-8"?>
-<w:numbering xmlns:wpc="http://schemas.microsoft.com/office/word/2010/wordprocessingCanvas" xmlns:cx="http://schemas.microsoft.com/office/drawing/2014/chartex" xmlns:mc="http://schemas.openxmlformats.org/markup-compatibility/2006" xmlns:o="urn:schemas-microsoft-com:office:office" xmlns:r="http://schemas.openxmlformats.org/officeDocument/2006/relationships" xmlns:m="http://schemas.openxmlformats.org/officeDocument/2006/math" xmlns:v="urn:schemas-microsoft-com:vml" xmlns:wp14="http://schemas.microsoft.com/office/word/2010/wordprocessingDrawing" xmlns:wp="http://schemas.openxmlformats.org/drawingml/2006/wordprocessingDrawing" xmlns:w10="urn:schemas-microsoft-com:office:word" xmlns:w="http://schemas.openxmlformats.org/wordprocessingml/2006/main" xmlns:w14="http://schemas.microsoft.com/office/word/2010/wordml" xmlns:w15="http://schemas.microsoft.com/office/word/2012/wordml" xmlns:w16se="http://schemas.microsoft.com/office/word/2015/wordml/symex" xmlns:wpg="http://schemas.microsoft.com/office/word/2010/wordprocessingGroup" xmlns:wpi="http://schemas.microsoft.com/office/word/2010/wordprocessingInk" xmlns:wne="http://schemas.microsoft.com/office/word/2006/wordml" xmlns:wps="http://schemas.microsoft.com/office/word/2010/wordprocessingShape" mc:Ignorable="w14 w15 w16se wp14">
+<w:numbering xmlns:wpc="http://schemas.microsoft.com/office/word/2010/wordprocessingCanvas" xmlns:cx="http://schemas.microsoft.com/office/drawing/2014/chartex" xmlns:cx1="http://schemas.microsoft.com/office/drawing/2015/9/8/chartex" xmlns:cx2="http://schemas.microsoft.com/office/drawing/2015/10/21/chartex" xmlns:cx3="http://schemas.microsoft.com/office/drawing/2016/5/9/chartex" xmlns:cx4="http://schemas.microsoft.com/office/drawing/2016/5/10/chartex" xmlns:cx5="http://schemas.microsoft.com/office/drawing/2016/5/11/chartex" xmlns:cx6="http://schemas.microsoft.com/office/drawing/2016/5/12/chartex" xmlns:cx7="http://schemas.microsoft.com/office/drawing/2016/5/13/chartex" xmlns:cx8="http://schemas.microsoft.com/office/drawing/2016/5/14/chartex" xmlns:mc="http://schemas.openxmlformats.org/markup-compatibility/2006" xmlns:aink="http://schemas.microsoft.com/office/drawing/2016/ink" xmlns:am3d="http://schemas.microsoft.com/office/drawing/2017/model3d" xmlns:o="urn:schemas-microsoft-com:office:office" xmlns:r="http://schemas.openxmlformats.org/officeDocument/2006/relationships" xmlns:m="http://schemas.openxmlformats.org/officeDocument/2006/math" xmlns:v="urn:schemas-microsoft-com:vml" xmlns:wp14="http://schemas.microsoft.com/office/word/2010/wordprocessingDrawing" xmlns:wp="http://schemas.openxmlformats.org/drawingml/2006/wordprocessingDrawing" xmlns:w10="urn:schemas-microsoft-com:office:word" xmlns:w="http://schemas.openxmlformats.org/wordprocessingml/2006/main" xmlns:w14="http://schemas.microsoft.com/office/word/2010/wordml" xmlns:w15="http://schemas.microsoft.com/office/word/2012/wordml" xmlns:w16cid="http://schemas.microsoft.com/office/word/2016/wordml/cid" xmlns:w16se="http://schemas.microsoft.com/office/word/2015/wordml/symex" xmlns:wpg="http://schemas.microsoft.com/office/word/2010/wordprocessingGroup" xmlns:wpi="http://schemas.microsoft.com/office/word/2010/wordprocessingInk" xmlns:wne="http://schemas.microsoft.com/office/word/2006/wordml" xmlns:wps="http://schemas.microsoft.com/office/word/2010/wordprocessingShape" mc:Ignorable="w14 w15 w16se w16cid wp14">
   <w:abstractNum w:abstractNumId="0" w15:restartNumberingAfterBreak="0">
     <w:nsid w:val="5F266E98"/>
     <w:multiLevelType w:val="hybridMultilevel"/>
@@ -5731,7 +5693,7 @@
 </file>
 
 <file path=word/styles.xml><?xml version="1.0" encoding="utf-8"?>
-<w:styles xmlns:mc="http://schemas.openxmlformats.org/markup-compatibility/2006" xmlns:r="http://schemas.openxmlformats.org/officeDocument/2006/relationships" xmlns:w="http://schemas.openxmlformats.org/wordprocessingml/2006/main" xmlns:w14="http://schemas.microsoft.com/office/word/2010/wordml" xmlns:w15="http://schemas.microsoft.com/office/word/2012/wordml" xmlns:w16se="http://schemas.microsoft.com/office/word/2015/wordml/symex" mc:Ignorable="w14 w15 w16se">
+<w:styles xmlns:mc="http://schemas.openxmlformats.org/markup-compatibility/2006" xmlns:r="http://schemas.openxmlformats.org/officeDocument/2006/relationships" xmlns:w="http://schemas.openxmlformats.org/wordprocessingml/2006/main" xmlns:w14="http://schemas.microsoft.com/office/word/2010/wordml" xmlns:w15="http://schemas.microsoft.com/office/word/2012/wordml" xmlns:w16cid="http://schemas.microsoft.com/office/word/2016/wordml/cid" xmlns:w16se="http://schemas.microsoft.com/office/word/2015/wordml/symex" mc:Ignorable="w14 w15 w16se w16cid">
   <w:docDefaults>
     <w:rPrDefault>
       <w:rPr>
@@ -5747,7 +5709,7 @@
       </w:pPr>
     </w:pPrDefault>
   </w:docDefaults>
-  <w:latentStyles w:defLockedState="0" w:defUIPriority="99" w:defSemiHidden="0" w:defUnhideWhenUsed="0" w:defQFormat="0" w:count="371">
+  <w:latentStyles w:defLockedState="0" w:defUIPriority="99" w:defSemiHidden="0" w:defUnhideWhenUsed="0" w:defQFormat="0" w:count="376">
     <w:lsdException w:name="Normal" w:uiPriority="0" w:qFormat="1"/>
     <w:lsdException w:name="heading 1" w:uiPriority="9" w:qFormat="1"/>
     <w:lsdException w:name="heading 2" w:semiHidden="1" w:uiPriority="9" w:unhideWhenUsed="1" w:qFormat="1"/>
@@ -5853,7 +5815,6 @@
     <w:lsdException w:name="HTML Sample" w:semiHidden="1" w:unhideWhenUsed="1"/>
     <w:lsdException w:name="HTML Typewriter" w:semiHidden="1" w:unhideWhenUsed="1"/>
     <w:lsdException w:name="HTML Variable" w:semiHidden="1" w:unhideWhenUsed="1"/>
-    <w:lsdException w:name="Normal Table" w:semiHidden="1" w:unhideWhenUsed="1"/>
     <w:lsdException w:name="annotation subject" w:semiHidden="1" w:unhideWhenUsed="1"/>
     <w:lsdException w:name="No List" w:semiHidden="1" w:unhideWhenUsed="1"/>
     <w:lsdException w:name="Outline List 1" w:semiHidden="1" w:unhideWhenUsed="1"/>
@@ -5896,11 +5857,8 @@
     <w:lsdException w:name="Table Contemporary" w:semiHidden="1" w:unhideWhenUsed="1"/>
     <w:lsdException w:name="Table Elegant" w:semiHidden="1" w:unhideWhenUsed="1"/>
     <w:lsdException w:name="Table Professional" w:semiHidden="1" w:unhideWhenUsed="1"/>
-    <w:lsdException w:name="Table Subtle 1" w:semiHidden="1" w:unhideWhenUsed="1"/>
     <w:lsdException w:name="Table Subtle 2" w:semiHidden="1" w:unhideWhenUsed="1"/>
     <w:lsdException w:name="Table Web 1" w:semiHidden="1" w:unhideWhenUsed="1"/>
-    <w:lsdException w:name="Table Web 2" w:semiHidden="1" w:unhideWhenUsed="1"/>
-    <w:lsdException w:name="Table Web 3" w:semiHidden="1" w:unhideWhenUsed="1"/>
     <w:lsdException w:name="Balloon Text" w:semiHidden="1" w:unhideWhenUsed="1"/>
     <w:lsdException w:name="Table Grid" w:uiPriority="39"/>
     <w:lsdException w:name="Table Theme" w:semiHidden="1" w:unhideWhenUsed="1"/>
@@ -6119,6 +6077,11 @@
     <w:lsdException w:name="List Table 5 Dark Accent 6" w:uiPriority="50"/>
     <w:lsdException w:name="List Table 6 Colorful Accent 6" w:uiPriority="51"/>
     <w:lsdException w:name="List Table 7 Colorful Accent 6" w:uiPriority="52"/>
+    <w:lsdException w:name="Mention" w:semiHidden="1" w:unhideWhenUsed="1"/>
+    <w:lsdException w:name="Smart Hyperlink" w:semiHidden="1" w:unhideWhenUsed="1"/>
+    <w:lsdException w:name="Hashtag" w:semiHidden="1" w:unhideWhenUsed="1"/>
+    <w:lsdException w:name="Unresolved Mention" w:semiHidden="1" w:unhideWhenUsed="1"/>
+    <w:lsdException w:name="Smart Link" w:semiHidden="1" w:unhideWhenUsed="1"/>
   </w:latentStyles>
   <w:style w:type="paragraph" w:default="1" w:styleId="Normal">
     <w:name w:val="Normal"/>
@@ -6131,6 +6094,7 @@
   <w:style w:type="character" w:default="1" w:styleId="DefaultParagraphFont">
     <w:name w:val="Default Paragraph Font"/>
     <w:uiPriority w:val="1"/>
+    <w:semiHidden/>
     <w:unhideWhenUsed/>
   </w:style>
   <w:style w:type="table" w:default="1" w:styleId="TableNormal">
@@ -6985,7 +6949,7 @@
 </file>
 
 <file path=customXml/itemProps1.xml><?xml version="1.0" encoding="utf-8"?>
-<ds:datastoreItem xmlns:ds="http://schemas.openxmlformats.org/officeDocument/2006/customXml" ds:itemID="{5D180990-93A7-46C8-9AB9-BC1CBD982D98}">
+<ds:datastoreItem xmlns:ds="http://schemas.openxmlformats.org/officeDocument/2006/customXml" ds:itemID="{F5D07A10-E0D3-4F24-89AA-FA5D8E321481}">
   <ds:schemaRefs>
     <ds:schemaRef ds:uri="http://schemas.openxmlformats.org/officeDocument/2006/bibliography"/>
   </ds:schemaRefs>

</xml_diff>

<commit_message>
new function in delete user
</commit_message>
<xml_diff>
--- a/Database Documentation/DataBase table.docx
+++ b/Database Documentation/DataBase table.docx
@@ -2499,17 +2499,7 @@
           <w:szCs w:val="32"/>
           <w:lang w:val="en-GB"/>
         </w:rPr>
-        <w:t>0,0</w:t>
-      </w:r>
-      <w:bookmarkStart w:id="1" w:name="_GoBack"/>
-      <w:bookmarkEnd w:id="1"/>
-      <w:r>
-        <w:rPr>
-          <w:sz w:val="32"/>
-          <w:szCs w:val="32"/>
-          <w:lang w:val="en-GB"/>
-        </w:rPr>
-        <w:t>,</w:t>
+        <w:t>0,0,</w:t>
       </w:r>
       <w:r>
         <w:rPr>
@@ -5366,6 +5356,592 @@
           <w:lang w:val="en-GB"/>
         </w:rPr>
         <w:t xml:space="preserve"> </w:t>
+      </w:r>
+    </w:p>
+    <w:p>
+      <w:pPr>
+        <w:rPr>
+          <w:sz w:val="32"/>
+          <w:szCs w:val="32"/>
+          <w:lang w:val="en-GB"/>
+        </w:rPr>
+      </w:pPr>
+    </w:p>
+    <w:p>
+      <w:pPr>
+        <w:rPr>
+          <w:sz w:val="32"/>
+          <w:szCs w:val="32"/>
+          <w:lang w:val="en-GB"/>
+        </w:rPr>
+      </w:pPr>
+    </w:p>
+    <w:p>
+      <w:pPr>
+        <w:rPr>
+          <w:sz w:val="32"/>
+          <w:szCs w:val="32"/>
+          <w:lang w:val="en-GB"/>
+        </w:rPr>
+      </w:pPr>
+    </w:p>
+    <w:p>
+      <w:pPr>
+        <w:rPr>
+          <w:sz w:val="32"/>
+          <w:szCs w:val="32"/>
+          <w:lang w:val="en-GB"/>
+        </w:rPr>
+      </w:pPr>
+    </w:p>
+    <w:p>
+      <w:pPr>
+        <w:pStyle w:val="ListParagraph"/>
+        <w:numPr>
+          <w:ilvl w:val="0"/>
+          <w:numId w:val="2"/>
+        </w:numPr>
+        <w:rPr>
+          <w:sz w:val="32"/>
+          <w:szCs w:val="32"/>
+          <w:lang w:val="en-GB"/>
+        </w:rPr>
+      </w:pPr>
+      <w:r>
+        <w:rPr>
+          <w:sz w:val="32"/>
+          <w:szCs w:val="32"/>
+          <w:lang w:val="en-GB"/>
+        </w:rPr>
+        <w:lastRenderedPageBreak/>
+        <w:t>Delete User</w:t>
+      </w:r>
+    </w:p>
+    <w:p>
+      <w:pPr>
+        <w:rPr>
+          <w:sz w:val="32"/>
+          <w:szCs w:val="32"/>
+          <w:lang w:val="en-GB"/>
+        </w:rPr>
+      </w:pPr>
+      <w:r>
+        <w:rPr>
+          <w:sz w:val="32"/>
+          <w:szCs w:val="32"/>
+          <w:lang w:val="en-GB"/>
+        </w:rPr>
+        <w:t xml:space="preserve">CREATE OR REPLACE FUNCTION </w:t>
+      </w:r>
+      <w:proofErr w:type="spellStart"/>
+      <w:r>
+        <w:rPr>
+          <w:sz w:val="32"/>
+          <w:szCs w:val="32"/>
+          <w:lang w:val="en-GB"/>
+        </w:rPr>
+        <w:t>deleteUser</w:t>
+      </w:r>
+      <w:proofErr w:type="spellEnd"/>
+      <w:r>
+        <w:rPr>
+          <w:sz w:val="32"/>
+          <w:szCs w:val="32"/>
+          <w:lang w:val="en-GB"/>
+        </w:rPr>
+        <w:t xml:space="preserve"> (</w:t>
+      </w:r>
+      <w:proofErr w:type="spellStart"/>
+      <w:r>
+        <w:rPr>
+          <w:sz w:val="32"/>
+          <w:szCs w:val="32"/>
+          <w:lang w:val="en-GB"/>
+        </w:rPr>
+        <w:t>userID</w:t>
+      </w:r>
+      <w:proofErr w:type="spellEnd"/>
+      <w:r>
+        <w:rPr>
+          <w:sz w:val="32"/>
+          <w:szCs w:val="32"/>
+          <w:lang w:val="en-GB"/>
+        </w:rPr>
+        <w:t xml:space="preserve"> </w:t>
+      </w:r>
+      <w:r>
+        <w:rPr>
+          <w:sz w:val="32"/>
+          <w:szCs w:val="32"/>
+          <w:lang w:val="en-GB"/>
+        </w:rPr>
+        <w:t>int</w:t>
+      </w:r>
+      <w:r>
+        <w:rPr>
+          <w:sz w:val="32"/>
+          <w:szCs w:val="32"/>
+          <w:lang w:val="en-GB"/>
+        </w:rPr>
+        <w:t xml:space="preserve">) RETURNS </w:t>
+      </w:r>
+      <w:proofErr w:type="spellStart"/>
+      <w:r>
+        <w:rPr>
+          <w:sz w:val="32"/>
+          <w:szCs w:val="32"/>
+          <w:lang w:val="en-GB"/>
+        </w:rPr>
+        <w:t>boolean</w:t>
+      </w:r>
+      <w:proofErr w:type="spellEnd"/>
+      <w:r>
+        <w:rPr>
+          <w:sz w:val="32"/>
+          <w:szCs w:val="32"/>
+          <w:lang w:val="en-GB"/>
+        </w:rPr>
+        <w:t xml:space="preserve"> AS $$</w:t>
+      </w:r>
+    </w:p>
+    <w:p>
+      <w:pPr>
+        <w:rPr>
+          <w:sz w:val="32"/>
+          <w:szCs w:val="32"/>
+          <w:lang w:val="en-GB"/>
+        </w:rPr>
+      </w:pPr>
+      <w:r>
+        <w:rPr>
+          <w:sz w:val="32"/>
+          <w:szCs w:val="32"/>
+          <w:lang w:val="en-GB"/>
+        </w:rPr>
+        <w:t>DECLARE</w:t>
+      </w:r>
+    </w:p>
+    <w:p>
+      <w:pPr>
+        <w:rPr>
+          <w:sz w:val="32"/>
+          <w:szCs w:val="32"/>
+          <w:lang w:val="en-GB"/>
+        </w:rPr>
+      </w:pPr>
+      <w:proofErr w:type="spellStart"/>
+      <w:r>
+        <w:rPr>
+          <w:sz w:val="32"/>
+          <w:szCs w:val="32"/>
+          <w:lang w:val="en-GB"/>
+        </w:rPr>
+        <w:t>c</w:t>
+      </w:r>
+      <w:r>
+        <w:rPr>
+          <w:sz w:val="32"/>
+          <w:szCs w:val="32"/>
+          <w:lang w:val="en-GB"/>
+        </w:rPr>
+        <w:t>id</w:t>
+      </w:r>
+      <w:proofErr w:type="spellEnd"/>
+      <w:r>
+        <w:rPr>
+          <w:sz w:val="32"/>
+          <w:szCs w:val="32"/>
+          <w:lang w:val="en-GB"/>
+        </w:rPr>
+        <w:t xml:space="preserve"> int;</w:t>
+      </w:r>
+    </w:p>
+    <w:p>
+      <w:pPr>
+        <w:rPr>
+          <w:sz w:val="32"/>
+          <w:szCs w:val="32"/>
+          <w:lang w:val="en-GB"/>
+        </w:rPr>
+      </w:pPr>
+      <w:r>
+        <w:rPr>
+          <w:sz w:val="32"/>
+          <w:szCs w:val="32"/>
+          <w:lang w:val="en-GB"/>
+        </w:rPr>
+        <w:t xml:space="preserve">BEGIN </w:t>
+      </w:r>
+    </w:p>
+    <w:p>
+      <w:pPr>
+        <w:rPr>
+          <w:sz w:val="32"/>
+          <w:szCs w:val="32"/>
+          <w:lang w:val="en-GB"/>
+        </w:rPr>
+      </w:pPr>
+      <w:r>
+        <w:rPr>
+          <w:sz w:val="32"/>
+          <w:szCs w:val="32"/>
+          <w:lang w:val="en-GB"/>
+        </w:rPr>
+        <w:t xml:space="preserve">SELECT </w:t>
+      </w:r>
+      <w:proofErr w:type="spellStart"/>
+      <w:r>
+        <w:rPr>
+          <w:sz w:val="32"/>
+          <w:szCs w:val="32"/>
+          <w:lang w:val="en-GB"/>
+        </w:rPr>
+        <w:t>cartid</w:t>
+      </w:r>
+      <w:proofErr w:type="spellEnd"/>
+      <w:r>
+        <w:rPr>
+          <w:sz w:val="32"/>
+          <w:szCs w:val="32"/>
+          <w:lang w:val="en-GB"/>
+        </w:rPr>
+        <w:t xml:space="preserve"> INTO </w:t>
+      </w:r>
+      <w:proofErr w:type="spellStart"/>
+      <w:r>
+        <w:rPr>
+          <w:sz w:val="32"/>
+          <w:szCs w:val="32"/>
+          <w:lang w:val="en-GB"/>
+        </w:rPr>
+        <w:t>cid</w:t>
+      </w:r>
+      <w:proofErr w:type="spellEnd"/>
+      <w:r>
+        <w:rPr>
+          <w:sz w:val="32"/>
+          <w:szCs w:val="32"/>
+          <w:lang w:val="en-GB"/>
+        </w:rPr>
+        <w:t xml:space="preserve"> FROM </w:t>
+      </w:r>
+      <w:proofErr w:type="spellStart"/>
+      <w:r>
+        <w:rPr>
+          <w:sz w:val="32"/>
+          <w:szCs w:val="32"/>
+          <w:lang w:val="en-GB"/>
+        </w:rPr>
+        <w:t>usercart</w:t>
+      </w:r>
+      <w:proofErr w:type="spellEnd"/>
+      <w:r>
+        <w:rPr>
+          <w:sz w:val="32"/>
+          <w:szCs w:val="32"/>
+          <w:lang w:val="en-GB"/>
+        </w:rPr>
+        <w:t xml:space="preserve"> WHERE </w:t>
+      </w:r>
+      <w:proofErr w:type="spellStart"/>
+      <w:r>
+        <w:rPr>
+          <w:sz w:val="32"/>
+          <w:szCs w:val="32"/>
+          <w:lang w:val="en-GB"/>
+        </w:rPr>
+        <w:t>user_id</w:t>
+      </w:r>
+      <w:proofErr w:type="spellEnd"/>
+      <w:r>
+        <w:rPr>
+          <w:sz w:val="32"/>
+          <w:szCs w:val="32"/>
+          <w:lang w:val="en-GB"/>
+        </w:rPr>
+        <w:t xml:space="preserve"> = </w:t>
+      </w:r>
+      <w:proofErr w:type="spellStart"/>
+      <w:r>
+        <w:rPr>
+          <w:sz w:val="32"/>
+          <w:szCs w:val="32"/>
+          <w:lang w:val="en-GB"/>
+        </w:rPr>
+        <w:t>userID</w:t>
+      </w:r>
+      <w:proofErr w:type="spellEnd"/>
+      <w:r>
+        <w:rPr>
+          <w:sz w:val="32"/>
+          <w:szCs w:val="32"/>
+          <w:lang w:val="en-GB"/>
+        </w:rPr>
+        <w:t>;</w:t>
+      </w:r>
+    </w:p>
+    <w:p>
+      <w:pPr>
+        <w:rPr>
+          <w:sz w:val="32"/>
+          <w:szCs w:val="32"/>
+          <w:lang w:val="en-GB"/>
+        </w:rPr>
+      </w:pPr>
+      <w:r>
+        <w:rPr>
+          <w:sz w:val="32"/>
+          <w:szCs w:val="32"/>
+          <w:lang w:val="en-GB"/>
+        </w:rPr>
+        <w:t xml:space="preserve">DELETE FROM </w:t>
+      </w:r>
+      <w:proofErr w:type="spellStart"/>
+      <w:r>
+        <w:rPr>
+          <w:sz w:val="32"/>
+          <w:szCs w:val="32"/>
+          <w:lang w:val="en-GB"/>
+        </w:rPr>
+        <w:t>cartsaved</w:t>
+      </w:r>
+      <w:proofErr w:type="spellEnd"/>
+      <w:r>
+        <w:rPr>
+          <w:sz w:val="32"/>
+          <w:szCs w:val="32"/>
+          <w:lang w:val="en-GB"/>
+        </w:rPr>
+        <w:t xml:space="preserve"> WHERE </w:t>
+      </w:r>
+      <w:proofErr w:type="spellStart"/>
+      <w:r>
+        <w:rPr>
+          <w:sz w:val="32"/>
+          <w:szCs w:val="32"/>
+          <w:lang w:val="en-GB"/>
+        </w:rPr>
+        <w:t>cart_id</w:t>
+      </w:r>
+      <w:proofErr w:type="spellEnd"/>
+      <w:r>
+        <w:rPr>
+          <w:sz w:val="32"/>
+          <w:szCs w:val="32"/>
+          <w:lang w:val="en-GB"/>
+        </w:rPr>
+        <w:t xml:space="preserve"> = </w:t>
+      </w:r>
+      <w:proofErr w:type="spellStart"/>
+      <w:r>
+        <w:rPr>
+          <w:sz w:val="32"/>
+          <w:szCs w:val="32"/>
+          <w:lang w:val="en-GB"/>
+        </w:rPr>
+        <w:t>cid</w:t>
+      </w:r>
+      <w:proofErr w:type="spellEnd"/>
+      <w:r>
+        <w:rPr>
+          <w:sz w:val="32"/>
+          <w:szCs w:val="32"/>
+          <w:lang w:val="en-GB"/>
+        </w:rPr>
+        <w:t>;</w:t>
+      </w:r>
+    </w:p>
+    <w:p>
+      <w:pPr>
+        <w:rPr>
+          <w:sz w:val="32"/>
+          <w:szCs w:val="32"/>
+          <w:lang w:val="en-GB"/>
+        </w:rPr>
+      </w:pPr>
+      <w:r>
+        <w:rPr>
+          <w:sz w:val="32"/>
+          <w:szCs w:val="32"/>
+          <w:lang w:val="en-GB"/>
+        </w:rPr>
+        <w:t xml:space="preserve">DELETE FROM </w:t>
+      </w:r>
+      <w:proofErr w:type="spellStart"/>
+      <w:r>
+        <w:rPr>
+          <w:sz w:val="32"/>
+          <w:szCs w:val="32"/>
+          <w:lang w:val="en-GB"/>
+        </w:rPr>
+        <w:t>usercart</w:t>
+      </w:r>
+      <w:proofErr w:type="spellEnd"/>
+      <w:r>
+        <w:rPr>
+          <w:sz w:val="32"/>
+          <w:szCs w:val="32"/>
+          <w:lang w:val="en-GB"/>
+        </w:rPr>
+        <w:t xml:space="preserve"> WHERE </w:t>
+      </w:r>
+      <w:proofErr w:type="spellStart"/>
+      <w:r>
+        <w:rPr>
+          <w:sz w:val="32"/>
+          <w:szCs w:val="32"/>
+          <w:lang w:val="en-GB"/>
+        </w:rPr>
+        <w:t>cartid</w:t>
+      </w:r>
+      <w:proofErr w:type="spellEnd"/>
+      <w:r>
+        <w:rPr>
+          <w:sz w:val="32"/>
+          <w:szCs w:val="32"/>
+          <w:lang w:val="en-GB"/>
+        </w:rPr>
+        <w:t xml:space="preserve"> = </w:t>
+      </w:r>
+      <w:proofErr w:type="spellStart"/>
+      <w:r>
+        <w:rPr>
+          <w:sz w:val="32"/>
+          <w:szCs w:val="32"/>
+          <w:lang w:val="en-GB"/>
+        </w:rPr>
+        <w:t>cid</w:t>
+      </w:r>
+      <w:proofErr w:type="spellEnd"/>
+      <w:r>
+        <w:rPr>
+          <w:sz w:val="32"/>
+          <w:szCs w:val="32"/>
+          <w:lang w:val="en-GB"/>
+        </w:rPr>
+        <w:t>;</w:t>
+      </w:r>
+    </w:p>
+    <w:p>
+      <w:pPr>
+        <w:rPr>
+          <w:sz w:val="32"/>
+          <w:szCs w:val="32"/>
+          <w:lang w:val="en-GB"/>
+        </w:rPr>
+      </w:pPr>
+      <w:r>
+        <w:rPr>
+          <w:sz w:val="32"/>
+          <w:szCs w:val="32"/>
+          <w:lang w:val="en-GB"/>
+        </w:rPr>
+        <w:t xml:space="preserve">DELETE FROM users WHERE </w:t>
+      </w:r>
+      <w:proofErr w:type="spellStart"/>
+      <w:r>
+        <w:rPr>
+          <w:sz w:val="32"/>
+          <w:szCs w:val="32"/>
+          <w:lang w:val="en-GB"/>
+        </w:rPr>
+        <w:t>uid</w:t>
+      </w:r>
+      <w:proofErr w:type="spellEnd"/>
+      <w:r>
+        <w:rPr>
+          <w:sz w:val="32"/>
+          <w:szCs w:val="32"/>
+          <w:lang w:val="en-GB"/>
+        </w:rPr>
+        <w:t xml:space="preserve"> = </w:t>
+      </w:r>
+      <w:proofErr w:type="spellStart"/>
+      <w:r>
+        <w:rPr>
+          <w:sz w:val="32"/>
+          <w:szCs w:val="32"/>
+          <w:lang w:val="en-GB"/>
+        </w:rPr>
+        <w:t>userID</w:t>
+      </w:r>
+      <w:proofErr w:type="spellEnd"/>
+      <w:r>
+        <w:rPr>
+          <w:sz w:val="32"/>
+          <w:szCs w:val="32"/>
+          <w:lang w:val="en-GB"/>
+        </w:rPr>
+        <w:t>;</w:t>
+      </w:r>
+    </w:p>
+    <w:p>
+      <w:pPr>
+        <w:rPr>
+          <w:sz w:val="32"/>
+          <w:szCs w:val="32"/>
+          <w:lang w:val="en-GB"/>
+        </w:rPr>
+      </w:pPr>
+      <w:r>
+        <w:rPr>
+          <w:sz w:val="32"/>
+          <w:szCs w:val="32"/>
+          <w:lang w:val="en-GB"/>
+        </w:rPr>
+        <w:t>RETURN TRUE;</w:t>
+      </w:r>
+    </w:p>
+    <w:p>
+      <w:pPr>
+        <w:rPr>
+          <w:sz w:val="32"/>
+          <w:szCs w:val="32"/>
+          <w:lang w:val="en-GB"/>
+        </w:rPr>
+      </w:pPr>
+      <w:r>
+        <w:rPr>
+          <w:sz w:val="32"/>
+          <w:szCs w:val="32"/>
+          <w:lang w:val="en-GB"/>
+        </w:rPr>
+        <w:t>END;</w:t>
+      </w:r>
+    </w:p>
+    <w:p>
+      <w:pPr>
+        <w:rPr>
+          <w:sz w:val="32"/>
+          <w:szCs w:val="32"/>
+          <w:lang w:val="en-GB"/>
+        </w:rPr>
+      </w:pPr>
+      <w:r>
+        <w:rPr>
+          <w:sz w:val="32"/>
+          <w:szCs w:val="32"/>
+          <w:lang w:val="en-GB"/>
+        </w:rPr>
+        <w:t xml:space="preserve">$$ LANGUAGE </w:t>
+      </w:r>
+      <w:proofErr w:type="spellStart"/>
+      <w:r>
+        <w:rPr>
+          <w:sz w:val="32"/>
+          <w:szCs w:val="32"/>
+          <w:lang w:val="en-GB"/>
+        </w:rPr>
+        <w:t>plpgsql</w:t>
+      </w:r>
+      <w:proofErr w:type="spellEnd"/>
+      <w:r>
+        <w:rPr>
+          <w:sz w:val="32"/>
+          <w:szCs w:val="32"/>
+          <w:lang w:val="en-GB"/>
+        </w:rPr>
+        <w:t>;</w:t>
       </w:r>
     </w:p>
     <w:p>
@@ -5815,6 +6391,7 @@
     <w:lsdException w:name="HTML Sample" w:semiHidden="1" w:unhideWhenUsed="1"/>
     <w:lsdException w:name="HTML Typewriter" w:semiHidden="1" w:unhideWhenUsed="1"/>
     <w:lsdException w:name="HTML Variable" w:semiHidden="1" w:unhideWhenUsed="1"/>
+    <w:lsdException w:name="Normal Table" w:semiHidden="1" w:unhideWhenUsed="1"/>
     <w:lsdException w:name="annotation subject" w:semiHidden="1" w:unhideWhenUsed="1"/>
     <w:lsdException w:name="No List" w:semiHidden="1" w:unhideWhenUsed="1"/>
     <w:lsdException w:name="Outline List 1" w:semiHidden="1" w:unhideWhenUsed="1"/>
@@ -5857,8 +6434,11 @@
     <w:lsdException w:name="Table Contemporary" w:semiHidden="1" w:unhideWhenUsed="1"/>
     <w:lsdException w:name="Table Elegant" w:semiHidden="1" w:unhideWhenUsed="1"/>
     <w:lsdException w:name="Table Professional" w:semiHidden="1" w:unhideWhenUsed="1"/>
+    <w:lsdException w:name="Table Subtle 1" w:semiHidden="1" w:unhideWhenUsed="1"/>
     <w:lsdException w:name="Table Subtle 2" w:semiHidden="1" w:unhideWhenUsed="1"/>
     <w:lsdException w:name="Table Web 1" w:semiHidden="1" w:unhideWhenUsed="1"/>
+    <w:lsdException w:name="Table Web 2" w:semiHidden="1" w:unhideWhenUsed="1"/>
+    <w:lsdException w:name="Table Web 3" w:semiHidden="1" w:unhideWhenUsed="1"/>
     <w:lsdException w:name="Balloon Text" w:semiHidden="1" w:unhideWhenUsed="1"/>
     <w:lsdException w:name="Table Grid" w:uiPriority="39"/>
     <w:lsdException w:name="Table Theme" w:semiHidden="1" w:unhideWhenUsed="1"/>
@@ -6086,7 +6666,7 @@
   <w:style w:type="paragraph" w:default="1" w:styleId="Normal">
     <w:name w:val="Normal"/>
     <w:qFormat/>
-    <w:rsid w:val="00707311"/>
+    <w:rsid w:val="003852DD"/>
     <w:rPr>
       <w:lang w:val="en-US"/>
     </w:rPr>
@@ -6949,7 +7529,7 @@
 </file>
 
 <file path=customXml/itemProps1.xml><?xml version="1.0" encoding="utf-8"?>
-<ds:datastoreItem xmlns:ds="http://schemas.openxmlformats.org/officeDocument/2006/customXml" ds:itemID="{F5D07A10-E0D3-4F24-89AA-FA5D8E321481}">
+<ds:datastoreItem xmlns:ds="http://schemas.openxmlformats.org/officeDocument/2006/customXml" ds:itemID="{E62042A7-A09D-4D05-8949-FB0531C14323}">
   <ds:schemaRefs>
     <ds:schemaRef ds:uri="http://schemas.openxmlformats.org/officeDocument/2006/bibliography"/>
   </ds:schemaRefs>

</xml_diff>